<commit_message>
rm zip y add original
</commit_message>
<xml_diff>
--- a/Challenge 1/Plan.docx
+++ b/Challenge 1/Plan.docx
@@ -14,18 +14,21 @@
         <w:p/>
         <w:p>
           <w:r>
+            <w:rPr>
+              <w:noProof/>
+            </w:rPr>
             <mc:AlternateContent>
               <mc:Choice Requires="wps">
                 <w:drawing>
-                  <wp:anchor distT="0" distB="0" distL="114300" distR="114300" simplePos="0" relativeHeight="251661312" behindDoc="0" locked="0" layoutInCell="1" allowOverlap="1" wp14:anchorId="028A2B8D" wp14:editId="737E27D6">
+                  <wp:anchor distT="0" distB="0" distL="114300" distR="114300" simplePos="0" relativeHeight="251661312" behindDoc="0" locked="0" layoutInCell="1" allowOverlap="1" wp14:anchorId="028A2B8D" wp14:editId="41517326">
                     <wp:simplePos x="0" y="0"/>
                     <wp:positionH relativeFrom="margin">
-                      <wp:posOffset>407963</wp:posOffset>
+                      <wp:align>left</wp:align>
                     </wp:positionH>
                     <wp:positionV relativeFrom="paragraph">
-                      <wp:posOffset>2067609</wp:posOffset>
+                      <wp:posOffset>2070735</wp:posOffset>
                     </wp:positionV>
-                    <wp:extent cx="5532120" cy="3737561"/>
+                    <wp:extent cx="6477000" cy="6692900"/>
                     <wp:effectExtent l="0" t="0" r="0" b="0"/>
                     <wp:wrapNone/>
                     <wp:docPr id="1212795637" name="Text Box 1"/>
@@ -37,7 +40,7 @@
                           <wps:spPr>
                             <a:xfrm>
                               <a:off x="0" y="0"/>
-                              <a:ext cx="5532120" cy="3737561"/>
+                              <a:ext cx="6477000" cy="6692900"/>
                             </a:xfrm>
                             <a:prstGeom prst="rect">
                               <a:avLst/>
@@ -66,10 +69,6 @@
                               <w:p>
                                 <w:pPr>
                                   <w:rPr>
-                                    <w:b/>
-                                    <w:bCs/>
-                                    <w:i/>
-                                    <w:iCs/>
                                     <w:sz w:val="44"/>
                                     <w:szCs w:val="44"/>
                                   </w:rPr>
@@ -100,10 +99,6 @@
                                 <w:bookmarkStart w:id="23" w:name="_Hlk208264208"/>
                                 <w:r>
                                   <w:rPr>
-                                    <w:b/>
-                                    <w:bCs/>
-                                    <w:i/>
-                                    <w:iCs/>
                                     <w:sz w:val="44"/>
                                     <w:szCs w:val="44"/>
                                   </w:rPr>
@@ -112,6 +107,95 @@
                               </w:p>
                               <w:p>
                                 <w:pPr>
+                                  <w:rPr>
+                                    <w:sz w:val="44"/>
+                                    <w:szCs w:val="44"/>
+                                  </w:rPr>
+                                </w:pPr>
+                                <w:r>
+                                  <w:rPr>
+                                    <w:sz w:val="44"/>
+                                    <w:szCs w:val="44"/>
+                                  </w:rPr>
+                                  <w:t>08/09/2025</w:t>
+                                </w:r>
+                              </w:p>
+                              <w:p>
+                                <w:pPr>
+                                  <w:rPr>
+                                    <w:b/>
+                                    <w:bCs/>
+                                    <w:i/>
+                                    <w:iCs/>
+                                    <w:sz w:val="44"/>
+                                    <w:szCs w:val="44"/>
+                                  </w:rPr>
+                                </w:pPr>
+                              </w:p>
+                              <w:p>
+                                <w:pPr>
+                                  <w:jc w:val="center"/>
+                                  <w:rPr>
+                                    <w:b/>
+                                    <w:bCs/>
+                                    <w:i/>
+                                    <w:iCs/>
+                                    <w:sz w:val="44"/>
+                                    <w:szCs w:val="44"/>
+                                  </w:rPr>
+                                </w:pPr>
+                                <w:proofErr w:type="spellStart"/>
+                                <w:r>
+                                  <w:rPr>
+                                    <w:b/>
+                                    <w:bCs/>
+                                    <w:i/>
+                                    <w:iCs/>
+                                    <w:sz w:val="44"/>
+                                    <w:szCs w:val="44"/>
+                                  </w:rPr>
+                                  <w:t>Github</w:t>
+                                </w:r>
+                                <w:proofErr w:type="spellEnd"/>
+                                <w:r>
+                                  <w:rPr>
+                                    <w:b/>
+                                    <w:bCs/>
+                                    <w:i/>
+                                    <w:iCs/>
+                                    <w:sz w:val="44"/>
+                                    <w:szCs w:val="44"/>
+                                  </w:rPr>
+                                  <w:t xml:space="preserve"> and Digital </w:t>
+                                </w:r>
+                                <w:proofErr w:type="spellStart"/>
+                                <w:r>
+                                  <w:rPr>
+                                    <w:b/>
+                                    <w:bCs/>
+                                    <w:i/>
+                                    <w:iCs/>
+                                    <w:sz w:val="44"/>
+                                    <w:szCs w:val="44"/>
+                                  </w:rPr>
+                                  <w:t>Respostory</w:t>
+                                </w:r>
+                                <w:proofErr w:type="spellEnd"/>
+                                <w:r>
+                                  <w:rPr>
+                                    <w:b/>
+                                    <w:bCs/>
+                                    <w:i/>
+                                    <w:iCs/>
+                                    <w:sz w:val="44"/>
+                                    <w:szCs w:val="44"/>
+                                  </w:rPr>
+                                  <w:t xml:space="preserve"> Management</w:t>
+                                </w:r>
+                              </w:p>
+                              <w:p>
+                                <w:pPr>
+                                  <w:jc w:val="center"/>
                                   <w:rPr>
                                     <w:b/>
                                     <w:bCs/>
@@ -130,8 +214,47 @@
                                     <w:sz w:val="44"/>
                                     <w:szCs w:val="44"/>
                                   </w:rPr>
-                                  <w:t>08/09/2025</w:t>
+                                  <w:t>SPRINT 2</w:t>
                                 </w:r>
+                              </w:p>
+                              <w:p>
+                                <w:pPr>
+                                  <w:jc w:val="center"/>
+                                  <w:rPr>
+                                    <w:b/>
+                                    <w:bCs/>
+                                    <w:i/>
+                                    <w:iCs/>
+                                    <w:sz w:val="44"/>
+                                    <w:szCs w:val="44"/>
+                                  </w:rPr>
+                                </w:pPr>
+                              </w:p>
+                              <w:p>
+                                <w:pPr>
+                                  <w:jc w:val="center"/>
+                                  <w:rPr>
+                                    <w:b/>
+                                    <w:bCs/>
+                                    <w:i/>
+                                    <w:iCs/>
+                                    <w:sz w:val="44"/>
+                                    <w:szCs w:val="44"/>
+                                  </w:rPr>
+                                </w:pPr>
+                              </w:p>
+                              <w:p>
+                                <w:pPr>
+                                  <w:jc w:val="center"/>
+                                  <w:rPr>
+                                    <w:b/>
+                                    <w:bCs/>
+                                    <w:i/>
+                                    <w:iCs/>
+                                    <w:sz w:val="44"/>
+                                    <w:szCs w:val="44"/>
+                                  </w:rPr>
+                                </w:pPr>
                               </w:p>
                               <w:p>
                                 <w:pPr>
@@ -144,20 +267,10 @@
                                     <w:szCs w:val="44"/>
                                   </w:rPr>
                                 </w:pPr>
-                                <w:r>
-                                  <w:rPr>
-                                    <w:b/>
-                                    <w:bCs/>
-                                    <w:i/>
-                                    <w:iCs/>
-                                    <w:sz w:val="44"/>
-                                    <w:szCs w:val="44"/>
-                                  </w:rPr>
-                                  <w:t xml:space="preserve">IN-MEXICO PROGRAM BACKEND </w:t>
-                                </w:r>
                               </w:p>
                               <w:p>
                                 <w:pPr>
+                                  <w:jc w:val="center"/>
                                   <w:rPr>
                                     <w:b/>
                                     <w:bCs/>
@@ -167,7 +280,10 @@
                                     <w:szCs w:val="44"/>
                                   </w:rPr>
                                 </w:pPr>
-                                <w:r>
+                              </w:p>
+                              <w:p>
+                                <w:pPr>
+                                  <w:jc w:val="center"/>
                                   <w:rPr>
                                     <w:b/>
                                     <w:bCs/>
@@ -176,17 +292,27 @@
                                     <w:sz w:val="44"/>
                                     <w:szCs w:val="44"/>
                                   </w:rPr>
-                                  <w:t>Github and Digital Respostory Management</w:t>
-                                </w:r>
+                                </w:pPr>
                               </w:p>
                               <w:p>
                                 <w:pPr>
+                                  <w:jc w:val="center"/>
                                   <w:rPr>
                                     <w:sz w:val="44"/>
                                     <w:szCs w:val="44"/>
                                   </w:rPr>
                                 </w:pPr>
                                 <w:r>
+                                  <w:rPr>
+                                    <w:sz w:val="44"/>
+                                    <w:szCs w:val="44"/>
+                                  </w:rPr>
+                                  <w:t>IN-MEXICO PROGRAM BACKEND DEVELOPER CERTIFICATION</w:t>
+                                </w:r>
+                              </w:p>
+                              <w:p>
+                                <w:pPr>
+                                  <w:jc w:val="center"/>
                                   <w:rPr>
                                     <w:b/>
                                     <w:bCs/>
@@ -195,33 +321,32 @@
                                     <w:sz w:val="44"/>
                                     <w:szCs w:val="44"/>
                                   </w:rPr>
-                                  <w:t>DEVELOPER CERTIFICATION</w:t>
-                                </w:r>
-                                <w:bookmarkEnd w:id="0"/>
-                                <w:bookmarkEnd w:id="1"/>
-                                <w:bookmarkEnd w:id="2"/>
-                                <w:bookmarkEnd w:id="3"/>
-                                <w:bookmarkEnd w:id="4"/>
-                                <w:bookmarkEnd w:id="5"/>
-                                <w:bookmarkEnd w:id="6"/>
-                                <w:bookmarkEnd w:id="7"/>
-                                <w:bookmarkEnd w:id="8"/>
-                                <w:bookmarkEnd w:id="9"/>
-                                <w:bookmarkEnd w:id="10"/>
-                                <w:bookmarkEnd w:id="11"/>
-                                <w:bookmarkEnd w:id="12"/>
-                                <w:bookmarkEnd w:id="13"/>
-                                <w:bookmarkEnd w:id="14"/>
-                                <w:bookmarkEnd w:id="15"/>
-                                <w:bookmarkEnd w:id="16"/>
-                                <w:bookmarkEnd w:id="17"/>
-                                <w:bookmarkEnd w:id="18"/>
-                                <w:bookmarkEnd w:id="19"/>
-                                <w:bookmarkEnd w:id="20"/>
-                                <w:bookmarkEnd w:id="21"/>
-                                <w:bookmarkEnd w:id="22"/>
-                                <w:bookmarkEnd w:id="23"/>
+                                </w:pPr>
                               </w:p>
+                              <w:bookmarkEnd w:id="0"/>
+                              <w:bookmarkEnd w:id="1"/>
+                              <w:bookmarkEnd w:id="2"/>
+                              <w:bookmarkEnd w:id="3"/>
+                              <w:bookmarkEnd w:id="4"/>
+                              <w:bookmarkEnd w:id="5"/>
+                              <w:bookmarkEnd w:id="6"/>
+                              <w:bookmarkEnd w:id="7"/>
+                              <w:bookmarkEnd w:id="8"/>
+                              <w:bookmarkEnd w:id="9"/>
+                              <w:bookmarkEnd w:id="10"/>
+                              <w:bookmarkEnd w:id="11"/>
+                              <w:bookmarkEnd w:id="12"/>
+                              <w:bookmarkEnd w:id="13"/>
+                              <w:bookmarkEnd w:id="14"/>
+                              <w:bookmarkEnd w:id="15"/>
+                              <w:bookmarkEnd w:id="16"/>
+                              <w:bookmarkEnd w:id="17"/>
+                              <w:bookmarkEnd w:id="18"/>
+                              <w:bookmarkEnd w:id="19"/>
+                              <w:bookmarkEnd w:id="20"/>
+                              <w:bookmarkEnd w:id="21"/>
+                              <w:bookmarkEnd w:id="22"/>
+                              <w:bookmarkEnd w:id="23"/>
                             </w:txbxContent>
                           </wps:txbx>
                           <wps:bodyPr rot="0" spcFirstLastPara="0" vertOverflow="overflow" horzOverflow="overflow" vert="horz" wrap="square" lIns="91440" tIns="45720" rIns="91440" bIns="45720" numCol="1" spcCol="0" rtlCol="0" fromWordArt="0" anchor="t" anchorCtr="0" forceAA="0" compatLnSpc="1">
@@ -248,16 +373,12 @@
                     <v:stroke joinstyle="miter"/>
                     <v:path gradientshapeok="t" o:connecttype="rect"/>
                   </v:shapetype>
-                  <v:shape id="Text Box 1" o:spid="_x0000_s1026" type="#_x0000_t202" style="position:absolute;margin-left:32.1pt;margin-top:162.8pt;width:435.6pt;height:294.3pt;z-index:251661312;visibility:visible;mso-wrap-style:square;mso-width-percent:0;mso-height-percent:0;mso-wrap-distance-left:9pt;mso-wrap-distance-top:0;mso-wrap-distance-right:9pt;mso-wrap-distance-bottom:0;mso-position-horizontal:absolute;mso-position-horizontal-relative:margin;mso-position-vertical:absolute;mso-position-vertical-relative:text;mso-width-percent:0;mso-height-percent:0;mso-width-relative:margin;mso-height-relative:margin;v-text-anchor:top" o:gfxdata="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" filled="f" stroked="f">
+                  <v:shape id="Text Box 1" o:spid="_x0000_s1026" type="#_x0000_t202" style="position:absolute;margin-left:0;margin-top:163.05pt;width:510pt;height:527pt;z-index:251661312;visibility:visible;mso-wrap-style:square;mso-width-percent:0;mso-height-percent:0;mso-wrap-distance-left:9pt;mso-wrap-distance-top:0;mso-wrap-distance-right:9pt;mso-wrap-distance-bottom:0;mso-position-horizontal:left;mso-position-horizontal-relative:margin;mso-position-vertical:absolute;mso-position-vertical-relative:text;mso-width-percent:0;mso-height-percent:0;mso-width-relative:margin;mso-height-relative:margin;v-text-anchor:top" o:gfxdata="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" filled="f" stroked="f">
                     <v:textbox>
                       <w:txbxContent>
                         <w:p>
                           <w:pPr>
                             <w:rPr>
-                              <w:b/>
-                              <w:bCs/>
-                              <w:i/>
-                              <w:iCs/>
                               <w:sz w:val="44"/>
                               <w:szCs w:val="44"/>
                             </w:rPr>
@@ -288,10 +409,6 @@
                           <w:bookmarkStart w:id="47" w:name="_Hlk208264208"/>
                           <w:r>
                             <w:rPr>
-                              <w:b/>
-                              <w:bCs/>
-                              <w:i/>
-                              <w:iCs/>
                               <w:sz w:val="44"/>
                               <w:szCs w:val="44"/>
                             </w:rPr>
@@ -300,6 +417,95 @@
                         </w:p>
                         <w:p>
                           <w:pPr>
+                            <w:rPr>
+                              <w:sz w:val="44"/>
+                              <w:szCs w:val="44"/>
+                            </w:rPr>
+                          </w:pPr>
+                          <w:r>
+                            <w:rPr>
+                              <w:sz w:val="44"/>
+                              <w:szCs w:val="44"/>
+                            </w:rPr>
+                            <w:t>08/09/2025</w:t>
+                          </w:r>
+                        </w:p>
+                        <w:p>
+                          <w:pPr>
+                            <w:rPr>
+                              <w:b/>
+                              <w:bCs/>
+                              <w:i/>
+                              <w:iCs/>
+                              <w:sz w:val="44"/>
+                              <w:szCs w:val="44"/>
+                            </w:rPr>
+                          </w:pPr>
+                        </w:p>
+                        <w:p>
+                          <w:pPr>
+                            <w:jc w:val="center"/>
+                            <w:rPr>
+                              <w:b/>
+                              <w:bCs/>
+                              <w:i/>
+                              <w:iCs/>
+                              <w:sz w:val="44"/>
+                              <w:szCs w:val="44"/>
+                            </w:rPr>
+                          </w:pPr>
+                          <w:proofErr w:type="spellStart"/>
+                          <w:r>
+                            <w:rPr>
+                              <w:b/>
+                              <w:bCs/>
+                              <w:i/>
+                              <w:iCs/>
+                              <w:sz w:val="44"/>
+                              <w:szCs w:val="44"/>
+                            </w:rPr>
+                            <w:t>Github</w:t>
+                          </w:r>
+                          <w:proofErr w:type="spellEnd"/>
+                          <w:r>
+                            <w:rPr>
+                              <w:b/>
+                              <w:bCs/>
+                              <w:i/>
+                              <w:iCs/>
+                              <w:sz w:val="44"/>
+                              <w:szCs w:val="44"/>
+                            </w:rPr>
+                            <w:t xml:space="preserve"> and Digital </w:t>
+                          </w:r>
+                          <w:proofErr w:type="spellStart"/>
+                          <w:r>
+                            <w:rPr>
+                              <w:b/>
+                              <w:bCs/>
+                              <w:i/>
+                              <w:iCs/>
+                              <w:sz w:val="44"/>
+                              <w:szCs w:val="44"/>
+                            </w:rPr>
+                            <w:t>Respostory</w:t>
+                          </w:r>
+                          <w:proofErr w:type="spellEnd"/>
+                          <w:r>
+                            <w:rPr>
+                              <w:b/>
+                              <w:bCs/>
+                              <w:i/>
+                              <w:iCs/>
+                              <w:sz w:val="44"/>
+                              <w:szCs w:val="44"/>
+                            </w:rPr>
+                            <w:t xml:space="preserve"> Management</w:t>
+                          </w:r>
+                        </w:p>
+                        <w:p>
+                          <w:pPr>
+                            <w:jc w:val="center"/>
                             <w:rPr>
                               <w:b/>
                               <w:bCs/>
@@ -318,8 +524,47 @@
                               <w:sz w:val="44"/>
                               <w:szCs w:val="44"/>
                             </w:rPr>
-                            <w:t>08/09/2025</w:t>
+                            <w:t>SPRINT 2</w:t>
                           </w:r>
+                        </w:p>
+                        <w:p>
+                          <w:pPr>
+                            <w:jc w:val="center"/>
+                            <w:rPr>
+                              <w:b/>
+                              <w:bCs/>
+                              <w:i/>
+                              <w:iCs/>
+                              <w:sz w:val="44"/>
+                              <w:szCs w:val="44"/>
+                            </w:rPr>
+                          </w:pPr>
+                        </w:p>
+                        <w:p>
+                          <w:pPr>
+                            <w:jc w:val="center"/>
+                            <w:rPr>
+                              <w:b/>
+                              <w:bCs/>
+                              <w:i/>
+                              <w:iCs/>
+                              <w:sz w:val="44"/>
+                              <w:szCs w:val="44"/>
+                            </w:rPr>
+                          </w:pPr>
+                        </w:p>
+                        <w:p>
+                          <w:pPr>
+                            <w:jc w:val="center"/>
+                            <w:rPr>
+                              <w:b/>
+                              <w:bCs/>
+                              <w:i/>
+                              <w:iCs/>
+                              <w:sz w:val="44"/>
+                              <w:szCs w:val="44"/>
+                            </w:rPr>
+                          </w:pPr>
                         </w:p>
                         <w:p>
                           <w:pPr>
@@ -332,20 +577,10 @@
                               <w:szCs w:val="44"/>
                             </w:rPr>
                           </w:pPr>
-                          <w:r>
-                            <w:rPr>
-                              <w:b/>
-                              <w:bCs/>
-                              <w:i/>
-                              <w:iCs/>
-                              <w:sz w:val="44"/>
-                              <w:szCs w:val="44"/>
-                            </w:rPr>
-                            <w:t xml:space="preserve">IN-MEXICO PROGRAM BACKEND </w:t>
-                          </w:r>
                         </w:p>
                         <w:p>
                           <w:pPr>
+                            <w:jc w:val="center"/>
                             <w:rPr>
                               <w:b/>
                               <w:bCs/>
@@ -355,7 +590,10 @@
                               <w:szCs w:val="44"/>
                             </w:rPr>
                           </w:pPr>
-                          <w:r>
+                        </w:p>
+                        <w:p>
+                          <w:pPr>
+                            <w:jc w:val="center"/>
                             <w:rPr>
                               <w:b/>
                               <w:bCs/>
@@ -364,17 +602,27 @@
                               <w:sz w:val="44"/>
                               <w:szCs w:val="44"/>
                             </w:rPr>
-                            <w:t>Github and Digital Respostory Management</w:t>
-                          </w:r>
+                          </w:pPr>
                         </w:p>
                         <w:p>
                           <w:pPr>
+                            <w:jc w:val="center"/>
                             <w:rPr>
                               <w:sz w:val="44"/>
                               <w:szCs w:val="44"/>
                             </w:rPr>
                           </w:pPr>
                           <w:r>
+                            <w:rPr>
+                              <w:sz w:val="44"/>
+                              <w:szCs w:val="44"/>
+                            </w:rPr>
+                            <w:t>IN-MEXICO PROGRAM BACKEND DEVELOPER CERTIFICATION</w:t>
+                          </w:r>
+                        </w:p>
+                        <w:p>
+                          <w:pPr>
+                            <w:jc w:val="center"/>
                             <w:rPr>
                               <w:b/>
                               <w:bCs/>
@@ -383,33 +631,32 @@
                               <w:sz w:val="44"/>
                               <w:szCs w:val="44"/>
                             </w:rPr>
-                            <w:t>DEVELOPER CERTIFICATION</w:t>
-                          </w:r>
-                          <w:bookmarkEnd w:id="24"/>
-                          <w:bookmarkEnd w:id="25"/>
-                          <w:bookmarkEnd w:id="26"/>
-                          <w:bookmarkEnd w:id="27"/>
-                          <w:bookmarkEnd w:id="28"/>
-                          <w:bookmarkEnd w:id="29"/>
-                          <w:bookmarkEnd w:id="30"/>
-                          <w:bookmarkEnd w:id="31"/>
-                          <w:bookmarkEnd w:id="32"/>
-                          <w:bookmarkEnd w:id="33"/>
-                          <w:bookmarkEnd w:id="34"/>
-                          <w:bookmarkEnd w:id="35"/>
-                          <w:bookmarkEnd w:id="36"/>
-                          <w:bookmarkEnd w:id="37"/>
-                          <w:bookmarkEnd w:id="38"/>
-                          <w:bookmarkEnd w:id="39"/>
-                          <w:bookmarkEnd w:id="40"/>
-                          <w:bookmarkEnd w:id="41"/>
-                          <w:bookmarkEnd w:id="42"/>
-                          <w:bookmarkEnd w:id="43"/>
-                          <w:bookmarkEnd w:id="44"/>
-                          <w:bookmarkEnd w:id="45"/>
-                          <w:bookmarkEnd w:id="46"/>
-                          <w:bookmarkEnd w:id="47"/>
+                          </w:pPr>
                         </w:p>
+                        <w:bookmarkEnd w:id="24"/>
+                        <w:bookmarkEnd w:id="25"/>
+                        <w:bookmarkEnd w:id="26"/>
+                        <w:bookmarkEnd w:id="27"/>
+                        <w:bookmarkEnd w:id="28"/>
+                        <w:bookmarkEnd w:id="29"/>
+                        <w:bookmarkEnd w:id="30"/>
+                        <w:bookmarkEnd w:id="31"/>
+                        <w:bookmarkEnd w:id="32"/>
+                        <w:bookmarkEnd w:id="33"/>
+                        <w:bookmarkEnd w:id="34"/>
+                        <w:bookmarkEnd w:id="35"/>
+                        <w:bookmarkEnd w:id="36"/>
+                        <w:bookmarkEnd w:id="37"/>
+                        <w:bookmarkEnd w:id="38"/>
+                        <w:bookmarkEnd w:id="39"/>
+                        <w:bookmarkEnd w:id="40"/>
+                        <w:bookmarkEnd w:id="41"/>
+                        <w:bookmarkEnd w:id="42"/>
+                        <w:bookmarkEnd w:id="43"/>
+                        <w:bookmarkEnd w:id="44"/>
+                        <w:bookmarkEnd w:id="45"/>
+                        <w:bookmarkEnd w:id="46"/>
+                        <w:bookmarkEnd w:id="47"/>
                       </w:txbxContent>
                     </v:textbox>
                     <w10:wrap anchorx="margin"/>
@@ -419,6 +666,9 @@
             </mc:AlternateContent>
           </w:r>
           <w:r>
+            <w:rPr>
+              <w:noProof/>
+            </w:rPr>
             <mc:AlternateContent>
               <mc:Choice Requires="wps">
                 <w:drawing>
@@ -477,6 +727,7 @@
                                     <w:color w:val="156082" w:themeColor="accent1"/>
                                     <w:sz w:val="72"/>
                                     <w:szCs w:val="72"/>
+                                    <w:lang w:val="es-MX"/>
                                   </w:rPr>
                                 </w:pPr>
                                 <w:sdt>
@@ -485,6 +736,7 @@
                                       <w:color w:val="156082" w:themeColor="accent1"/>
                                       <w:sz w:val="72"/>
                                       <w:szCs w:val="72"/>
+                                      <w:lang w:val="es-MX"/>
                                     </w:rPr>
                                     <w:alias w:val="Title"/>
                                     <w:tag w:val=""/>
@@ -498,6 +750,7 @@
                                         <w:color w:val="156082" w:themeColor="accent1"/>
                                         <w:sz w:val="72"/>
                                         <w:szCs w:val="72"/>
+                                        <w:lang w:val="es-MX"/>
                                       </w:rPr>
                                       <w:t>Valeria Anel Duque Salgado</w:t>
                                     </w:r>
@@ -513,6 +766,7 @@
                                     <w:color w:val="0D0D0D" w:themeColor="text1" w:themeTint="F2"/>
                                     <w:sz w:val="44"/>
                                     <w:szCs w:val="44"/>
+                                    <w:lang w:val="es-MX"/>
                                   </w:rPr>
                                   <w:alias w:val="Subtitle"/>
                                   <w:tag w:val=""/>
@@ -532,6 +786,7 @@
                                         <w:color w:val="0D0D0D" w:themeColor="text1" w:themeTint="F2"/>
                                         <w:sz w:val="44"/>
                                         <w:szCs w:val="44"/>
+                                        <w:lang w:val="es-MX"/>
                                       </w:rPr>
                                     </w:pPr>
                                     <w:r>
@@ -542,6 +797,7 @@
                                         <w:color w:val="0D0D0D" w:themeColor="text1" w:themeTint="F2"/>
                                         <w:sz w:val="44"/>
                                         <w:szCs w:val="44"/>
+                                        <w:lang w:val="es-MX"/>
                                       </w:rPr>
                                       <w:t>Nao id: 3306</w:t>
                                     </w:r>
@@ -625,6 +881,7 @@
                               <w:color w:val="156082" w:themeColor="accent1"/>
                               <w:sz w:val="72"/>
                               <w:szCs w:val="72"/>
+                              <w:lang w:val="es-MX"/>
                             </w:rPr>
                           </w:pPr>
                           <w:sdt>
@@ -633,6 +890,7 @@
                                 <w:color w:val="156082" w:themeColor="accent1"/>
                                 <w:sz w:val="72"/>
                                 <w:szCs w:val="72"/>
+                                <w:lang w:val="es-MX"/>
                               </w:rPr>
                               <w:alias w:val="Title"/>
                               <w:tag w:val=""/>
@@ -646,6 +904,7 @@
                                   <w:color w:val="156082" w:themeColor="accent1"/>
                                   <w:sz w:val="72"/>
                                   <w:szCs w:val="72"/>
+                                  <w:lang w:val="es-MX"/>
                                 </w:rPr>
                                 <w:t>Valeria Anel Duque Salgado</w:t>
                               </w:r>
@@ -661,6 +920,7 @@
                               <w:color w:val="0D0D0D" w:themeColor="text1" w:themeTint="F2"/>
                               <w:sz w:val="44"/>
                               <w:szCs w:val="44"/>
+                              <w:lang w:val="es-MX"/>
                             </w:rPr>
                             <w:alias w:val="Subtitle"/>
                             <w:tag w:val=""/>
@@ -680,6 +940,7 @@
                                   <w:color w:val="0D0D0D" w:themeColor="text1" w:themeTint="F2"/>
                                   <w:sz w:val="44"/>
                                   <w:szCs w:val="44"/>
+                                  <w:lang w:val="es-MX"/>
                                 </w:rPr>
                               </w:pPr>
                               <w:r>
@@ -690,6 +951,7 @@
                                   <w:color w:val="0D0D0D" w:themeColor="text1" w:themeTint="F2"/>
                                   <w:sz w:val="44"/>
                                   <w:szCs w:val="44"/>
+                                  <w:lang w:val="es-MX"/>
                                 </w:rPr>
                                 <w:t>Nao id: 3306</w:t>
                               </w:r>
@@ -749,6 +1011,9 @@
             </mc:AlternateContent>
           </w:r>
           <w:r>
+            <w:rPr>
+              <w:noProof/>
+            </w:rPr>
             <mc:AlternateContent>
               <mc:Choice Requires="wps">
                 <w:drawing>
@@ -935,35 +1200,36 @@
     <w:tbl>
       <w:tblPr>
         <w:tblStyle w:val="GridTable4-Accent5"/>
-        <w:tblW w:w="0" w:type="auto"/>
+        <w:tblW w:w="10764" w:type="dxa"/>
         <w:tblLook w:val="04A0" w:firstRow="1" w:lastRow="0" w:firstColumn="1" w:lastColumn="0" w:noHBand="0" w:noVBand="1"/>
       </w:tblPr>
       <w:tblGrid>
-        <w:gridCol w:w="4675"/>
-        <w:gridCol w:w="4675"/>
+        <w:gridCol w:w="5382"/>
+        <w:gridCol w:w="5382"/>
       </w:tblGrid>
       <w:tr>
         <w:trPr>
           <w:cnfStyle w:val="100000000000" w:firstRow="1" w:lastRow="0" w:firstColumn="0" w:lastColumn="0" w:oddVBand="0" w:evenVBand="0" w:oddHBand="0" w:evenHBand="0" w:firstRowFirstColumn="0" w:firstRowLastColumn="0" w:lastRowFirstColumn="0" w:lastRowLastColumn="0"/>
+          <w:trHeight w:val="406"/>
         </w:trPr>
         <w:tc>
           <w:tcPr>
             <w:cnfStyle w:val="001000000000" w:firstRow="0" w:lastRow="0" w:firstColumn="1" w:lastColumn="0" w:oddVBand="0" w:evenVBand="0" w:oddHBand="0" w:evenHBand="0" w:firstRowFirstColumn="0" w:firstRowLastColumn="0" w:lastRowFirstColumn="0" w:lastRowLastColumn="0"/>
-            <w:tcW w:w="4675" w:type="dxa"/>
+            <w:tcW w:w="5382" w:type="dxa"/>
           </w:tcPr>
           <w:p>
             <w:pPr>
               <w:rPr>
                 <w:rFonts w:ascii="Avenir Next LT Pro" w:hAnsi="Avenir Next LT Pro"/>
-                <w:sz w:val="32"/>
-                <w:szCs w:val="32"/>
-              </w:rPr>
-            </w:pPr>
-            <w:r>
-              <w:rPr>
-                <w:rFonts w:ascii="Avenir Next LT Pro" w:hAnsi="Avenir Next LT Pro"/>
-                <w:sz w:val="32"/>
-                <w:szCs w:val="32"/>
+                <w:sz w:val="28"/>
+                <w:szCs w:val="28"/>
+              </w:rPr>
+            </w:pPr>
+            <w:r>
+              <w:rPr>
+                <w:rFonts w:ascii="Avenir Next LT Pro" w:hAnsi="Avenir Next LT Pro"/>
+                <w:sz w:val="28"/>
+                <w:szCs w:val="28"/>
               </w:rPr>
               <w:lastRenderedPageBreak/>
               <w:t>User Story</w:t>
@@ -972,22 +1238,22 @@
         </w:tc>
         <w:tc>
           <w:tcPr>
-            <w:tcW w:w="4675" w:type="dxa"/>
+            <w:tcW w:w="5382" w:type="dxa"/>
           </w:tcPr>
           <w:p>
             <w:pPr>
               <w:cnfStyle w:val="100000000000" w:firstRow="1" w:lastRow="0" w:firstColumn="0" w:lastColumn="0" w:oddVBand="0" w:evenVBand="0" w:oddHBand="0" w:evenHBand="0" w:firstRowFirstColumn="0" w:firstRowLastColumn="0" w:lastRowFirstColumn="0" w:lastRowLastColumn="0"/>
               <w:rPr>
                 <w:rFonts w:ascii="Avenir Next LT Pro" w:hAnsi="Avenir Next LT Pro"/>
-                <w:sz w:val="32"/>
-                <w:szCs w:val="32"/>
-              </w:rPr>
-            </w:pPr>
-            <w:r>
-              <w:rPr>
-                <w:rFonts w:ascii="Avenir Next LT Pro" w:hAnsi="Avenir Next LT Pro"/>
-                <w:sz w:val="32"/>
-                <w:szCs w:val="32"/>
+                <w:sz w:val="28"/>
+                <w:szCs w:val="28"/>
+              </w:rPr>
+            </w:pPr>
+            <w:r>
+              <w:rPr>
+                <w:rFonts w:ascii="Avenir Next LT Pro" w:hAnsi="Avenir Next LT Pro"/>
+                <w:sz w:val="28"/>
+                <w:szCs w:val="28"/>
               </w:rPr>
               <w:t>Requirements</w:t>
             </w:r>
@@ -997,146 +1263,68 @@
       <w:tr>
         <w:trPr>
           <w:cnfStyle w:val="000000100000" w:firstRow="0" w:lastRow="0" w:firstColumn="0" w:lastColumn="0" w:oddVBand="0" w:evenVBand="0" w:oddHBand="1" w:evenHBand="0" w:firstRowFirstColumn="0" w:firstRowLastColumn="0" w:lastRowFirstColumn="0" w:lastRowLastColumn="0"/>
+          <w:trHeight w:val="2484"/>
         </w:trPr>
         <w:tc>
           <w:tcPr>
             <w:cnfStyle w:val="001000000000" w:firstRow="0" w:lastRow="0" w:firstColumn="1" w:lastColumn="0" w:oddVBand="0" w:evenVBand="0" w:oddHBand="0" w:evenHBand="0" w:firstRowFirstColumn="0" w:firstRowLastColumn="0" w:lastRowFirstColumn="0" w:lastRowLastColumn="0"/>
-            <w:tcW w:w="4675" w:type="dxa"/>
+            <w:tcW w:w="5382" w:type="dxa"/>
           </w:tcPr>
           <w:p>
             <w:pPr>
               <w:rPr>
                 <w:rFonts w:ascii="Avenir Next LT Pro" w:hAnsi="Avenir Next LT Pro"/>
-                <w:sz w:val="32"/>
-                <w:szCs w:val="32"/>
-              </w:rPr>
-            </w:pPr>
-            <w:r>
-              <w:rPr>
-                <w:rFonts w:ascii="Avenir Next LT Pro" w:hAnsi="Avenir Next LT Pro"/>
-                <w:sz w:val="32"/>
-                <w:szCs w:val="32"/>
-              </w:rPr>
-              <w:t xml:space="preserve">A </w:t>
-            </w:r>
-            <w:r>
-              <w:rPr>
-                <w:rFonts w:ascii="Avenir Next LT Pro" w:hAnsi="Avenir Next LT Pro"/>
-                <w:sz w:val="32"/>
-                <w:szCs w:val="32"/>
-              </w:rPr>
-              <w:t>customer</w:t>
-            </w:r>
-            <w:r>
-              <w:rPr>
-                <w:rFonts w:ascii="Avenir Next LT Pro" w:hAnsi="Avenir Next LT Pro"/>
-                <w:sz w:val="32"/>
-                <w:szCs w:val="32"/>
-              </w:rPr>
-              <w:t xml:space="preserve"> </w:t>
-            </w:r>
-            <w:r>
-              <w:rPr>
-                <w:rFonts w:ascii="Avenir Next LT Pro" w:hAnsi="Avenir Next LT Pro"/>
-                <w:sz w:val="32"/>
-                <w:szCs w:val="32"/>
-              </w:rPr>
-              <w:t>is</w:t>
-            </w:r>
-            <w:r>
-              <w:rPr>
-                <w:rFonts w:ascii="Avenir Next LT Pro" w:hAnsi="Avenir Next LT Pro"/>
-                <w:sz w:val="32"/>
-                <w:szCs w:val="32"/>
-              </w:rPr>
-              <w:t xml:space="preserve"> able to add</w:t>
-            </w:r>
-            <w:r>
-              <w:rPr>
-                <w:rFonts w:ascii="Avenir Next LT Pro" w:hAnsi="Avenir Next LT Pro"/>
-                <w:sz w:val="32"/>
-                <w:szCs w:val="32"/>
-              </w:rPr>
-              <w:t>/create</w:t>
-            </w:r>
-            <w:r>
-              <w:rPr>
-                <w:rFonts w:ascii="Avenir Next LT Pro" w:hAnsi="Avenir Next LT Pro"/>
-                <w:sz w:val="32"/>
-                <w:szCs w:val="32"/>
-              </w:rPr>
-              <w:t xml:space="preserve"> a shopping cart to improve </w:t>
-            </w:r>
-            <w:r>
-              <w:rPr>
-                <w:rFonts w:ascii="Avenir Next LT Pro" w:hAnsi="Avenir Next LT Pro"/>
-                <w:sz w:val="32"/>
-                <w:szCs w:val="32"/>
-              </w:rPr>
-              <w:t>their shopping</w:t>
-            </w:r>
-            <w:r>
-              <w:rPr>
-                <w:rFonts w:ascii="Avenir Next LT Pro" w:hAnsi="Avenir Next LT Pro"/>
-                <w:sz w:val="32"/>
-                <w:szCs w:val="32"/>
-              </w:rPr>
-              <w:t xml:space="preserve"> </w:t>
-            </w:r>
-            <w:r>
-              <w:rPr>
-                <w:rFonts w:ascii="Avenir Next LT Pro" w:hAnsi="Avenir Next LT Pro"/>
-                <w:sz w:val="32"/>
-                <w:szCs w:val="32"/>
-              </w:rPr>
-              <w:t>experience</w:t>
-            </w:r>
-            <w:r>
-              <w:rPr>
-                <w:rFonts w:ascii="Avenir Next LT Pro" w:hAnsi="Avenir Next LT Pro"/>
-                <w:sz w:val="32"/>
-                <w:szCs w:val="32"/>
-              </w:rPr>
-              <w:t>.</w:t>
+                <w:sz w:val="28"/>
+                <w:szCs w:val="28"/>
+              </w:rPr>
+            </w:pPr>
+            <w:r>
+              <w:rPr>
+                <w:rFonts w:ascii="Avenir Next LT Pro" w:hAnsi="Avenir Next LT Pro"/>
+                <w:sz w:val="28"/>
+                <w:szCs w:val="28"/>
+              </w:rPr>
+              <w:t>I want to create a new branch from the Master branch</w:t>
+            </w:r>
+          </w:p>
+          <w:p>
+            <w:pPr>
+              <w:rPr>
+                <w:rFonts w:ascii="Avenir Next LT Pro" w:hAnsi="Avenir Next LT Pro"/>
+                <w:sz w:val="28"/>
+                <w:szCs w:val="28"/>
+              </w:rPr>
+            </w:pPr>
+            <w:r>
+              <w:rPr>
+                <w:rFonts w:ascii="Avenir Next LT Pro" w:hAnsi="Avenir Next LT Pro"/>
+                <w:sz w:val="28"/>
+                <w:szCs w:val="28"/>
+              </w:rPr>
+              <w:t>So that I can work on a separate set of changes without affecting the main codebase</w:t>
             </w:r>
           </w:p>
         </w:tc>
         <w:tc>
           <w:tcPr>
-            <w:tcW w:w="4675" w:type="dxa"/>
+            <w:tcW w:w="5382" w:type="dxa"/>
           </w:tcPr>
           <w:p>
             <w:pPr>
               <w:cnfStyle w:val="000000100000" w:firstRow="0" w:lastRow="0" w:firstColumn="0" w:lastColumn="0" w:oddVBand="0" w:evenVBand="0" w:oddHBand="1" w:evenHBand="0" w:firstRowFirstColumn="0" w:firstRowLastColumn="0" w:lastRowFirstColumn="0" w:lastRowLastColumn="0"/>
               <w:rPr>
                 <w:rFonts w:ascii="Avenir Next LT Pro" w:hAnsi="Avenir Next LT Pro"/>
-                <w:sz w:val="32"/>
-                <w:szCs w:val="32"/>
-              </w:rPr>
-            </w:pPr>
-            <w:r>
-              <w:rPr>
-                <w:rFonts w:ascii="Avenir Next LT Pro" w:hAnsi="Avenir Next LT Pro"/>
-                <w:sz w:val="32"/>
-                <w:szCs w:val="32"/>
-              </w:rPr>
-              <w:t xml:space="preserve">Shopping </w:t>
-            </w:r>
-            <w:r>
-              <w:rPr>
-                <w:rFonts w:ascii="Avenir Next LT Pro" w:hAnsi="Avenir Next LT Pro"/>
-                <w:sz w:val="32"/>
-                <w:szCs w:val="32"/>
-              </w:rPr>
-              <w:t>carts</w:t>
-            </w:r>
-            <w:r>
-              <w:rPr>
-                <w:rFonts w:ascii="Avenir Next LT Pro" w:hAnsi="Avenir Next LT Pro"/>
-                <w:sz w:val="32"/>
-                <w:szCs w:val="32"/>
-              </w:rPr>
-              <w:t xml:space="preserve"> must allow adding/removing products.</w:t>
+                <w:sz w:val="28"/>
+                <w:szCs w:val="28"/>
+              </w:rPr>
+            </w:pPr>
+            <w:r>
+              <w:rPr>
+                <w:rFonts w:ascii="Avenir Next LT Pro" w:hAnsi="Avenir Next LT Pro"/>
+                <w:sz w:val="28"/>
+                <w:szCs w:val="28"/>
+              </w:rPr>
+              <w:t>Must be able to create a branch named "A" and another named "B" from Master.</w:t>
             </w:r>
           </w:p>
           <w:p>
@@ -1144,89 +1332,139 @@
               <w:cnfStyle w:val="000000100000" w:firstRow="0" w:lastRow="0" w:firstColumn="0" w:lastColumn="0" w:oddVBand="0" w:evenVBand="0" w:oddHBand="1" w:evenHBand="0" w:firstRowFirstColumn="0" w:firstRowLastColumn="0" w:lastRowFirstColumn="0" w:lastRowLastColumn="0"/>
               <w:rPr>
                 <w:rFonts w:ascii="Avenir Next LT Pro" w:hAnsi="Avenir Next LT Pro"/>
-                <w:sz w:val="32"/>
-                <w:szCs w:val="32"/>
-              </w:rPr>
-            </w:pPr>
-            <w:r>
-              <w:rPr>
-                <w:rFonts w:ascii="Avenir Next LT Pro" w:hAnsi="Avenir Next LT Pro"/>
-                <w:sz w:val="32"/>
-                <w:szCs w:val="32"/>
-              </w:rPr>
-              <w:t>Cart should display item details, price, and total.</w:t>
+                <w:sz w:val="28"/>
+                <w:szCs w:val="28"/>
+              </w:rPr>
+            </w:pPr>
+          </w:p>
+          <w:p>
+            <w:pPr>
+              <w:cnfStyle w:val="000000100000" w:firstRow="0" w:lastRow="0" w:firstColumn="0" w:lastColumn="0" w:oddVBand="0" w:evenVBand="0" w:oddHBand="1" w:evenHBand="0" w:firstRowFirstColumn="0" w:firstRowLastColumn="0" w:lastRowFirstColumn="0" w:lastRowLastColumn="0"/>
+              <w:rPr>
+                <w:rFonts w:ascii="Avenir Next LT Pro" w:hAnsi="Avenir Next LT Pro"/>
+                <w:sz w:val="28"/>
+                <w:szCs w:val="28"/>
+              </w:rPr>
+            </w:pPr>
+            <w:r>
+              <w:rPr>
+                <w:rFonts w:ascii="Avenir Next LT Pro" w:hAnsi="Avenir Next LT Pro"/>
+                <w:sz w:val="28"/>
+                <w:szCs w:val="28"/>
+              </w:rPr>
+              <w:t>Branches should be visible in local and remote repositories.</w:t>
+            </w:r>
+          </w:p>
+          <w:p>
+            <w:pPr>
+              <w:cnfStyle w:val="000000100000" w:firstRow="0" w:lastRow="0" w:firstColumn="0" w:lastColumn="0" w:oddVBand="0" w:evenVBand="0" w:oddHBand="1" w:evenHBand="0" w:firstRowFirstColumn="0" w:firstRowLastColumn="0" w:lastRowFirstColumn="0" w:lastRowLastColumn="0"/>
+              <w:rPr>
+                <w:rFonts w:ascii="Avenir Next LT Pro" w:hAnsi="Avenir Next LT Pro"/>
+                <w:sz w:val="28"/>
+                <w:szCs w:val="28"/>
+              </w:rPr>
+            </w:pPr>
+          </w:p>
+          <w:p>
+            <w:pPr>
+              <w:cnfStyle w:val="000000100000" w:firstRow="0" w:lastRow="0" w:firstColumn="0" w:lastColumn="0" w:oddVBand="0" w:evenVBand="0" w:oddHBand="1" w:evenHBand="0" w:firstRowFirstColumn="0" w:firstRowLastColumn="0" w:lastRowFirstColumn="0" w:lastRowLastColumn="0"/>
+              <w:rPr>
+                <w:rFonts w:ascii="Avenir Next LT Pro" w:hAnsi="Avenir Next LT Pro"/>
+                <w:sz w:val="28"/>
+                <w:szCs w:val="28"/>
+              </w:rPr>
+            </w:pPr>
+            <w:r>
+              <w:rPr>
+                <w:rFonts w:ascii="Avenir Next LT Pro" w:hAnsi="Avenir Next LT Pro"/>
+                <w:sz w:val="28"/>
+                <w:szCs w:val="28"/>
+              </w:rPr>
+              <w:t>Branch creation should not affect Master.</w:t>
             </w:r>
           </w:p>
         </w:tc>
       </w:tr>
       <w:tr>
+        <w:trPr>
+          <w:trHeight w:val="2030"/>
+        </w:trPr>
         <w:tc>
           <w:tcPr>
             <w:cnfStyle w:val="001000000000" w:firstRow="0" w:lastRow="0" w:firstColumn="1" w:lastColumn="0" w:oddVBand="0" w:evenVBand="0" w:oddHBand="0" w:evenHBand="0" w:firstRowFirstColumn="0" w:firstRowLastColumn="0" w:lastRowFirstColumn="0" w:lastRowLastColumn="0"/>
-            <w:tcW w:w="4675" w:type="dxa"/>
+            <w:tcW w:w="5382" w:type="dxa"/>
           </w:tcPr>
           <w:p>
             <w:pPr>
               <w:rPr>
                 <w:rFonts w:ascii="Avenir Next LT Pro" w:hAnsi="Avenir Next LT Pro"/>
-                <w:sz w:val="32"/>
-                <w:szCs w:val="32"/>
-              </w:rPr>
-            </w:pPr>
-            <w:r>
-              <w:rPr>
-                <w:rFonts w:ascii="Avenir Next LT Pro" w:hAnsi="Avenir Next LT Pro"/>
-                <w:sz w:val="32"/>
-                <w:szCs w:val="32"/>
-              </w:rPr>
-              <w:t xml:space="preserve">A user needs to know when </w:t>
-            </w:r>
-            <w:r>
-              <w:rPr>
-                <w:rFonts w:ascii="Avenir Next LT Pro" w:hAnsi="Avenir Next LT Pro"/>
-                <w:sz w:val="32"/>
-                <w:szCs w:val="32"/>
-              </w:rPr>
-              <w:t>an</w:t>
-            </w:r>
-            <w:r>
-              <w:rPr>
-                <w:rFonts w:ascii="Avenir Next LT Pro" w:hAnsi="Avenir Next LT Pro"/>
-                <w:sz w:val="32"/>
-                <w:szCs w:val="32"/>
-              </w:rPr>
-              <w:t xml:space="preserve"> item is back in stock</w:t>
-            </w:r>
-            <w:r>
-              <w:rPr>
-                <w:rFonts w:ascii="Avenir Next LT Pro" w:hAnsi="Avenir Next LT Pro"/>
-                <w:sz w:val="32"/>
-                <w:szCs w:val="32"/>
-              </w:rPr>
-              <w:t xml:space="preserve"> and wants to have a notification via email.</w:t>
+                <w:sz w:val="28"/>
+                <w:szCs w:val="28"/>
+              </w:rPr>
+            </w:pPr>
+            <w:r>
+              <w:rPr>
+                <w:rFonts w:ascii="Avenir Next LT Pro" w:hAnsi="Avenir Next LT Pro"/>
+                <w:sz w:val="28"/>
+                <w:szCs w:val="28"/>
+              </w:rPr>
+              <w:t>As a developer</w:t>
+            </w:r>
+            <w:r>
+              <w:rPr>
+                <w:rFonts w:ascii="Avenir Next LT Pro" w:hAnsi="Avenir Next LT Pro"/>
+                <w:sz w:val="28"/>
+                <w:szCs w:val="28"/>
+              </w:rPr>
+              <w:t xml:space="preserve">, </w:t>
+            </w:r>
+            <w:r>
+              <w:rPr>
+                <w:rFonts w:ascii="Avenir Next LT Pro" w:hAnsi="Avenir Next LT Pro"/>
+                <w:sz w:val="28"/>
+                <w:szCs w:val="28"/>
+              </w:rPr>
+              <w:t>I want to create a docs.txt file in branch "A" and a different docs.txt in branch "B"</w:t>
+            </w:r>
+          </w:p>
+          <w:p>
+            <w:pPr>
+              <w:rPr>
+                <w:rFonts w:ascii="Avenir Next LT Pro" w:hAnsi="Avenir Next LT Pro"/>
+                <w:sz w:val="28"/>
+                <w:szCs w:val="28"/>
+              </w:rPr>
+            </w:pPr>
+            <w:r>
+              <w:rPr>
+                <w:rFonts w:ascii="Avenir Next LT Pro" w:hAnsi="Avenir Next LT Pro"/>
+                <w:sz w:val="28"/>
+                <w:szCs w:val="28"/>
+              </w:rPr>
+              <w:t>So that I can add branch-specific documentation</w:t>
             </w:r>
           </w:p>
         </w:tc>
         <w:tc>
           <w:tcPr>
-            <w:tcW w:w="4675" w:type="dxa"/>
+            <w:tcW w:w="5382" w:type="dxa"/>
           </w:tcPr>
           <w:p>
             <w:pPr>
               <w:cnfStyle w:val="000000000000" w:firstRow="0" w:lastRow="0" w:firstColumn="0" w:lastColumn="0" w:oddVBand="0" w:evenVBand="0" w:oddHBand="0" w:evenHBand="0" w:firstRowFirstColumn="0" w:firstRowLastColumn="0" w:lastRowFirstColumn="0" w:lastRowLastColumn="0"/>
               <w:rPr>
                 <w:rFonts w:ascii="Avenir Next LT Pro" w:hAnsi="Avenir Next LT Pro"/>
-                <w:sz w:val="32"/>
-                <w:szCs w:val="32"/>
-              </w:rPr>
-            </w:pPr>
-            <w:r>
-              <w:rPr>
-                <w:rFonts w:ascii="Avenir Next LT Pro" w:hAnsi="Avenir Next LT Pro"/>
-                <w:sz w:val="32"/>
-                <w:szCs w:val="32"/>
-              </w:rPr>
-              <w:t>Option to subscribe to stock alerts.</w:t>
+                <w:sz w:val="28"/>
+                <w:szCs w:val="28"/>
+              </w:rPr>
+            </w:pPr>
+            <w:r>
+              <w:rPr>
+                <w:rFonts w:ascii="Avenir Next LT Pro" w:hAnsi="Avenir Next LT Pro"/>
+                <w:sz w:val="28"/>
+                <w:szCs w:val="28"/>
+              </w:rPr>
+              <w:t>The docs.txt file in branch A must be unique to that branch.</w:t>
             </w:r>
           </w:p>
           <w:p>
@@ -1234,17 +1472,55 @@
               <w:cnfStyle w:val="000000000000" w:firstRow="0" w:lastRow="0" w:firstColumn="0" w:lastColumn="0" w:oddVBand="0" w:evenVBand="0" w:oddHBand="0" w:evenHBand="0" w:firstRowFirstColumn="0" w:firstRowLastColumn="0" w:lastRowFirstColumn="0" w:lastRowLastColumn="0"/>
               <w:rPr>
                 <w:rFonts w:ascii="Avenir Next LT Pro" w:hAnsi="Avenir Next LT Pro"/>
-                <w:sz w:val="32"/>
-                <w:szCs w:val="32"/>
-              </w:rPr>
-            </w:pPr>
-            <w:r>
-              <w:rPr>
-                <w:rFonts w:ascii="Avenir Next LT Pro" w:hAnsi="Avenir Next LT Pro"/>
-                <w:sz w:val="32"/>
-                <w:szCs w:val="32"/>
-              </w:rPr>
-              <w:t>Automatic email notification when product is available.</w:t>
+                <w:sz w:val="28"/>
+                <w:szCs w:val="28"/>
+              </w:rPr>
+            </w:pPr>
+          </w:p>
+          <w:p>
+            <w:pPr>
+              <w:cnfStyle w:val="000000000000" w:firstRow="0" w:lastRow="0" w:firstColumn="0" w:lastColumn="0" w:oddVBand="0" w:evenVBand="0" w:oddHBand="0" w:evenHBand="0" w:firstRowFirstColumn="0" w:firstRowLastColumn="0" w:lastRowFirstColumn="0" w:lastRowLastColumn="0"/>
+              <w:rPr>
+                <w:rFonts w:ascii="Avenir Next LT Pro" w:hAnsi="Avenir Next LT Pro"/>
+                <w:sz w:val="28"/>
+                <w:szCs w:val="28"/>
+              </w:rPr>
+            </w:pPr>
+            <w:r>
+              <w:rPr>
+                <w:rFonts w:ascii="Avenir Next LT Pro" w:hAnsi="Avenir Next LT Pro"/>
+                <w:sz w:val="28"/>
+                <w:szCs w:val="28"/>
+              </w:rPr>
+              <w:t>The docs.txt file in branch B must be different from branch A.</w:t>
+            </w:r>
+          </w:p>
+          <w:p>
+            <w:pPr>
+              <w:cnfStyle w:val="000000000000" w:firstRow="0" w:lastRow="0" w:firstColumn="0" w:lastColumn="0" w:oddVBand="0" w:evenVBand="0" w:oddHBand="0" w:evenHBand="0" w:firstRowFirstColumn="0" w:firstRowLastColumn="0" w:lastRowFirstColumn="0" w:lastRowLastColumn="0"/>
+              <w:rPr>
+                <w:rFonts w:ascii="Avenir Next LT Pro" w:hAnsi="Avenir Next LT Pro"/>
+                <w:sz w:val="28"/>
+                <w:szCs w:val="28"/>
+              </w:rPr>
+            </w:pPr>
+          </w:p>
+          <w:p>
+            <w:pPr>
+              <w:cnfStyle w:val="000000000000" w:firstRow="0" w:lastRow="0" w:firstColumn="0" w:lastColumn="0" w:oddVBand="0" w:evenVBand="0" w:oddHBand="0" w:evenHBand="0" w:firstRowFirstColumn="0" w:firstRowLastColumn="0" w:lastRowFirstColumn="0" w:lastRowLastColumn="0"/>
+              <w:rPr>
+                <w:rFonts w:ascii="Avenir Next LT Pro" w:hAnsi="Avenir Next LT Pro"/>
+                <w:sz w:val="28"/>
+                <w:szCs w:val="28"/>
+              </w:rPr>
+            </w:pPr>
+            <w:r>
+              <w:rPr>
+                <w:rFonts w:ascii="Avenir Next LT Pro" w:hAnsi="Avenir Next LT Pro"/>
+                <w:sz w:val="28"/>
+                <w:szCs w:val="28"/>
+              </w:rPr>
+              <w:t>Files must be committed and pushed to their respective branches.</w:t>
             </w:r>
           </w:p>
         </w:tc>
@@ -1252,50 +1528,84 @@
       <w:tr>
         <w:trPr>
           <w:cnfStyle w:val="000000100000" w:firstRow="0" w:lastRow="0" w:firstColumn="0" w:lastColumn="0" w:oddVBand="0" w:evenVBand="0" w:oddHBand="1" w:evenHBand="0" w:firstRowFirstColumn="0" w:firstRowLastColumn="0" w:lastRowFirstColumn="0" w:lastRowLastColumn="0"/>
+          <w:trHeight w:val="2466"/>
         </w:trPr>
         <w:tc>
           <w:tcPr>
             <w:cnfStyle w:val="001000000000" w:firstRow="0" w:lastRow="0" w:firstColumn="1" w:lastColumn="0" w:oddVBand="0" w:evenVBand="0" w:oddHBand="0" w:evenHBand="0" w:firstRowFirstColumn="0" w:firstRowLastColumn="0" w:lastRowFirstColumn="0" w:lastRowLastColumn="0"/>
-            <w:tcW w:w="4675" w:type="dxa"/>
+            <w:tcW w:w="5382" w:type="dxa"/>
           </w:tcPr>
           <w:p>
             <w:pPr>
               <w:rPr>
                 <w:rFonts w:ascii="Avenir Next LT Pro" w:hAnsi="Avenir Next LT Pro"/>
-                <w:sz w:val="32"/>
-                <w:szCs w:val="32"/>
-              </w:rPr>
-            </w:pPr>
-            <w:r>
-              <w:rPr>
-                <w:rFonts w:ascii="Avenir Next LT Pro" w:hAnsi="Avenir Next LT Pro"/>
-                <w:sz w:val="32"/>
-                <w:szCs w:val="32"/>
-              </w:rPr>
-              <w:t>A user desires a more interesting user experience through the web page</w:t>
+                <w:sz w:val="28"/>
+                <w:szCs w:val="28"/>
+              </w:rPr>
+            </w:pPr>
+            <w:r>
+              <w:rPr>
+                <w:rFonts w:ascii="Avenir Next LT Pro" w:hAnsi="Avenir Next LT Pro"/>
+                <w:sz w:val="28"/>
+                <w:szCs w:val="28"/>
+              </w:rPr>
+              <w:t>As a developer</w:t>
+            </w:r>
+            <w:r>
+              <w:rPr>
+                <w:rFonts w:ascii="Avenir Next LT Pro" w:hAnsi="Avenir Next LT Pro"/>
+                <w:sz w:val="28"/>
+                <w:szCs w:val="28"/>
+              </w:rPr>
+              <w:t xml:space="preserve">, </w:t>
+            </w:r>
+            <w:r>
+              <w:rPr>
+                <w:rFonts w:ascii="Avenir Next LT Pro" w:hAnsi="Avenir Next LT Pro"/>
+                <w:sz w:val="28"/>
+                <w:szCs w:val="28"/>
+              </w:rPr>
+              <w:t>I want to create a PR for branch "A" and branch "B"</w:t>
+            </w:r>
+          </w:p>
+          <w:p>
+            <w:pPr>
+              <w:rPr>
+                <w:rFonts w:ascii="Avenir Next LT Pro" w:hAnsi="Avenir Next LT Pro"/>
+                <w:sz w:val="28"/>
+                <w:szCs w:val="28"/>
+              </w:rPr>
+            </w:pPr>
+            <w:r>
+              <w:rPr>
+                <w:rFonts w:ascii="Avenir Next LT Pro" w:hAnsi="Avenir Next LT Pro"/>
+                <w:sz w:val="28"/>
+                <w:szCs w:val="28"/>
+              </w:rPr>
+              <w:t>So that my changes can be reviewed before merging into Master</w:t>
             </w:r>
           </w:p>
         </w:tc>
         <w:tc>
           <w:tcPr>
-            <w:tcW w:w="4675" w:type="dxa"/>
+            <w:tcW w:w="5382" w:type="dxa"/>
           </w:tcPr>
           <w:p>
             <w:pPr>
               <w:cnfStyle w:val="000000100000" w:firstRow="0" w:lastRow="0" w:firstColumn="0" w:lastColumn="0" w:oddVBand="0" w:evenVBand="0" w:oddHBand="1" w:evenHBand="0" w:firstRowFirstColumn="0" w:firstRowLastColumn="0" w:lastRowFirstColumn="0" w:lastRowLastColumn="0"/>
               <w:rPr>
                 <w:rFonts w:ascii="Avenir Next LT Pro" w:hAnsi="Avenir Next LT Pro"/>
-                <w:sz w:val="32"/>
-                <w:szCs w:val="32"/>
-              </w:rPr>
-            </w:pPr>
-            <w:r>
-              <w:rPr>
-                <w:rFonts w:ascii="Avenir Next LT Pro" w:hAnsi="Avenir Next LT Pro"/>
-                <w:sz w:val="32"/>
-                <w:szCs w:val="32"/>
-              </w:rPr>
-              <w:t>Interactive design with visuals and animations.</w:t>
+                <w:sz w:val="28"/>
+                <w:szCs w:val="28"/>
+              </w:rPr>
+            </w:pPr>
+            <w:r>
+              <w:rPr>
+                <w:rFonts w:ascii="Avenir Next LT Pro" w:hAnsi="Avenir Next LT Pro"/>
+                <w:sz w:val="28"/>
+                <w:szCs w:val="28"/>
+              </w:rPr>
+              <w:t>PRs must be created for both branches in GitHub.</w:t>
             </w:r>
           </w:p>
           <w:p>
@@ -1303,65 +1613,139 @@
               <w:cnfStyle w:val="000000100000" w:firstRow="0" w:lastRow="0" w:firstColumn="0" w:lastColumn="0" w:oddVBand="0" w:evenVBand="0" w:oddHBand="1" w:evenHBand="0" w:firstRowFirstColumn="0" w:firstRowLastColumn="0" w:lastRowFirstColumn="0" w:lastRowLastColumn="0"/>
               <w:rPr>
                 <w:rFonts w:ascii="Avenir Next LT Pro" w:hAnsi="Avenir Next LT Pro"/>
-                <w:sz w:val="32"/>
-                <w:szCs w:val="32"/>
-              </w:rPr>
-            </w:pPr>
-            <w:r>
-              <w:rPr>
-                <w:rFonts w:ascii="Avenir Next LT Pro" w:hAnsi="Avenir Next LT Pro"/>
-                <w:sz w:val="32"/>
-                <w:szCs w:val="32"/>
-              </w:rPr>
-              <w:t>Personalized recommendations based on browsing history.</w:t>
+                <w:sz w:val="28"/>
+                <w:szCs w:val="28"/>
+              </w:rPr>
+            </w:pPr>
+          </w:p>
+          <w:p>
+            <w:pPr>
+              <w:cnfStyle w:val="000000100000" w:firstRow="0" w:lastRow="0" w:firstColumn="0" w:lastColumn="0" w:oddVBand="0" w:evenVBand="0" w:oddHBand="1" w:evenHBand="0" w:firstRowFirstColumn="0" w:firstRowLastColumn="0" w:lastRowFirstColumn="0" w:lastRowLastColumn="0"/>
+              <w:rPr>
+                <w:rFonts w:ascii="Avenir Next LT Pro" w:hAnsi="Avenir Next LT Pro"/>
+                <w:sz w:val="28"/>
+                <w:szCs w:val="28"/>
+              </w:rPr>
+            </w:pPr>
+            <w:r>
+              <w:rPr>
+                <w:rFonts w:ascii="Avenir Next LT Pro" w:hAnsi="Avenir Next LT Pro"/>
+                <w:sz w:val="28"/>
+                <w:szCs w:val="28"/>
+              </w:rPr>
+              <w:t>PRs must not be approved immediately.</w:t>
+            </w:r>
+          </w:p>
+          <w:p>
+            <w:pPr>
+              <w:cnfStyle w:val="000000100000" w:firstRow="0" w:lastRow="0" w:firstColumn="0" w:lastColumn="0" w:oddVBand="0" w:evenVBand="0" w:oddHBand="1" w:evenHBand="0" w:firstRowFirstColumn="0" w:firstRowLastColumn="0" w:lastRowFirstColumn="0" w:lastRowLastColumn="0"/>
+              <w:rPr>
+                <w:rFonts w:ascii="Avenir Next LT Pro" w:hAnsi="Avenir Next LT Pro"/>
+                <w:sz w:val="28"/>
+                <w:szCs w:val="28"/>
+              </w:rPr>
+            </w:pPr>
+          </w:p>
+          <w:p>
+            <w:pPr>
+              <w:cnfStyle w:val="000000100000" w:firstRow="0" w:lastRow="0" w:firstColumn="0" w:lastColumn="0" w:oddVBand="0" w:evenVBand="0" w:oddHBand="1" w:evenHBand="0" w:firstRowFirstColumn="0" w:firstRowLastColumn="0" w:lastRowFirstColumn="0" w:lastRowLastColumn="0"/>
+              <w:rPr>
+                <w:rFonts w:ascii="Avenir Next LT Pro" w:hAnsi="Avenir Next LT Pro"/>
+                <w:sz w:val="28"/>
+                <w:szCs w:val="28"/>
+              </w:rPr>
+            </w:pPr>
+            <w:r>
+              <w:rPr>
+                <w:rFonts w:ascii="Avenir Next LT Pro" w:hAnsi="Avenir Next LT Pro"/>
+                <w:sz w:val="28"/>
+                <w:szCs w:val="28"/>
+              </w:rPr>
+              <w:t>PRs should include a clear title and description.</w:t>
             </w:r>
           </w:p>
         </w:tc>
       </w:tr>
       <w:tr>
+        <w:trPr>
+          <w:trHeight w:val="2438"/>
+        </w:trPr>
         <w:tc>
           <w:tcPr>
             <w:cnfStyle w:val="001000000000" w:firstRow="0" w:lastRow="0" w:firstColumn="1" w:lastColumn="0" w:oddVBand="0" w:evenVBand="0" w:oddHBand="0" w:evenHBand="0" w:firstRowFirstColumn="0" w:firstRowLastColumn="0" w:lastRowFirstColumn="0" w:lastRowLastColumn="0"/>
-            <w:tcW w:w="4675" w:type="dxa"/>
+            <w:tcW w:w="5382" w:type="dxa"/>
           </w:tcPr>
           <w:p>
             <w:pPr>
               <w:rPr>
                 <w:rFonts w:ascii="Avenir Next LT Pro" w:hAnsi="Avenir Next LT Pro"/>
-                <w:sz w:val="32"/>
-                <w:szCs w:val="32"/>
-              </w:rPr>
-            </w:pPr>
-            <w:r>
-              <w:rPr>
-                <w:rFonts w:ascii="Avenir Next LT Pro" w:hAnsi="Avenir Next LT Pro"/>
-                <w:sz w:val="32"/>
-                <w:szCs w:val="32"/>
-              </w:rPr>
-              <w:t>A customer searches for a product, applies filters, and quickly finds the item they want. They add it to the cart and proceed to checkout without issues.</w:t>
+                <w:sz w:val="28"/>
+                <w:szCs w:val="28"/>
+              </w:rPr>
+            </w:pPr>
+            <w:r>
+              <w:rPr>
+                <w:rFonts w:ascii="Avenir Next LT Pro" w:hAnsi="Avenir Next LT Pro"/>
+                <w:sz w:val="28"/>
+                <w:szCs w:val="28"/>
+              </w:rPr>
+              <w:t>As a developer</w:t>
+            </w:r>
+            <w:r>
+              <w:rPr>
+                <w:rFonts w:ascii="Avenir Next LT Pro" w:hAnsi="Avenir Next LT Pro"/>
+                <w:sz w:val="28"/>
+                <w:szCs w:val="28"/>
+              </w:rPr>
+              <w:t xml:space="preserve">, </w:t>
+            </w:r>
+            <w:r>
+              <w:rPr>
+                <w:rFonts w:ascii="Avenir Next LT Pro" w:hAnsi="Avenir Next LT Pro"/>
+                <w:sz w:val="28"/>
+                <w:szCs w:val="28"/>
+              </w:rPr>
+              <w:t>I want to resolve conflicts between branch A and branch B</w:t>
+            </w:r>
+          </w:p>
+          <w:p>
+            <w:pPr>
+              <w:rPr>
+                <w:rFonts w:ascii="Avenir Next LT Pro" w:hAnsi="Avenir Next LT Pro"/>
+                <w:sz w:val="28"/>
+                <w:szCs w:val="28"/>
+              </w:rPr>
+            </w:pPr>
+            <w:r>
+              <w:rPr>
+                <w:rFonts w:ascii="Avenir Next LT Pro" w:hAnsi="Avenir Next LT Pro"/>
+                <w:sz w:val="28"/>
+                <w:szCs w:val="28"/>
+              </w:rPr>
+              <w:t>So that both branches can be merged safely into Master</w:t>
             </w:r>
           </w:p>
         </w:tc>
         <w:tc>
           <w:tcPr>
-            <w:tcW w:w="4675" w:type="dxa"/>
+            <w:tcW w:w="5382" w:type="dxa"/>
           </w:tcPr>
           <w:p>
             <w:pPr>
               <w:cnfStyle w:val="000000000000" w:firstRow="0" w:lastRow="0" w:firstColumn="0" w:lastColumn="0" w:oddVBand="0" w:evenVBand="0" w:oddHBand="0" w:evenHBand="0" w:firstRowFirstColumn="0" w:firstRowLastColumn="0" w:lastRowFirstColumn="0" w:lastRowLastColumn="0"/>
               <w:rPr>
                 <w:rFonts w:ascii="Avenir Next LT Pro" w:hAnsi="Avenir Next LT Pro"/>
-                <w:sz w:val="32"/>
-                <w:szCs w:val="32"/>
-              </w:rPr>
-            </w:pPr>
-            <w:r>
-              <w:rPr>
-                <w:rFonts w:ascii="Avenir Next LT Pro" w:hAnsi="Avenir Next LT Pro"/>
-                <w:sz w:val="32"/>
-                <w:szCs w:val="32"/>
-              </w:rPr>
-              <w:t>Search bar with filters (price, size, category).</w:t>
+                <w:sz w:val="28"/>
+                <w:szCs w:val="28"/>
+              </w:rPr>
+            </w:pPr>
+            <w:r>
+              <w:rPr>
+                <w:rFonts w:ascii="Avenir Next LT Pro" w:hAnsi="Avenir Next LT Pro"/>
+                <w:sz w:val="28"/>
+                <w:szCs w:val="28"/>
+              </w:rPr>
+              <w:t>Identify files causing conflicts.</w:t>
             </w:r>
           </w:p>
           <w:p>
@@ -1369,35 +1753,55 @@
               <w:cnfStyle w:val="000000000000" w:firstRow="0" w:lastRow="0" w:firstColumn="0" w:lastColumn="0" w:oddVBand="0" w:evenVBand="0" w:oddHBand="0" w:evenHBand="0" w:firstRowFirstColumn="0" w:firstRowLastColumn="0" w:lastRowFirstColumn="0" w:lastRowLastColumn="0"/>
               <w:rPr>
                 <w:rFonts w:ascii="Avenir Next LT Pro" w:hAnsi="Avenir Next LT Pro"/>
-                <w:sz w:val="32"/>
-                <w:szCs w:val="32"/>
-              </w:rPr>
-            </w:pPr>
-            <w:r>
-              <w:rPr>
-                <w:rFonts w:ascii="Avenir Next LT Pro" w:hAnsi="Avenir Next LT Pro"/>
-                <w:sz w:val="32"/>
-                <w:szCs w:val="32"/>
-              </w:rPr>
-              <w:t>Add/remove items from cart.</w:t>
-            </w:r>
+                <w:sz w:val="28"/>
+                <w:szCs w:val="28"/>
+              </w:rPr>
+            </w:pPr>
           </w:p>
           <w:p>
             <w:pPr>
               <w:cnfStyle w:val="000000000000" w:firstRow="0" w:lastRow="0" w:firstColumn="0" w:lastColumn="0" w:oddVBand="0" w:evenVBand="0" w:oddHBand="0" w:evenHBand="0" w:firstRowFirstColumn="0" w:firstRowLastColumn="0" w:lastRowFirstColumn="0" w:lastRowLastColumn="0"/>
               <w:rPr>
                 <w:rFonts w:ascii="Avenir Next LT Pro" w:hAnsi="Avenir Next LT Pro"/>
-                <w:sz w:val="32"/>
-                <w:szCs w:val="32"/>
-              </w:rPr>
-            </w:pPr>
-            <w:r>
-              <w:rPr>
-                <w:rFonts w:ascii="Avenir Next LT Pro" w:hAnsi="Avenir Next LT Pro"/>
-                <w:sz w:val="32"/>
-                <w:szCs w:val="32"/>
-              </w:rPr>
-              <w:t>Simple and fast checkout process.</w:t>
+                <w:sz w:val="28"/>
+                <w:szCs w:val="28"/>
+              </w:rPr>
+            </w:pPr>
+            <w:r>
+              <w:rPr>
+                <w:rFonts w:ascii="Avenir Next LT Pro" w:hAnsi="Avenir Next LT Pro"/>
+                <w:sz w:val="28"/>
+                <w:szCs w:val="28"/>
+              </w:rPr>
+              <w:t>Merge changes correctly without losing data.</w:t>
+            </w:r>
+          </w:p>
+          <w:p>
+            <w:pPr>
+              <w:cnfStyle w:val="000000000000" w:firstRow="0" w:lastRow="0" w:firstColumn="0" w:lastColumn="0" w:oddVBand="0" w:evenVBand="0" w:oddHBand="0" w:evenHBand="0" w:firstRowFirstColumn="0" w:firstRowLastColumn="0" w:lastRowFirstColumn="0" w:lastRowLastColumn="0"/>
+              <w:rPr>
+                <w:rFonts w:ascii="Avenir Next LT Pro" w:hAnsi="Avenir Next LT Pro"/>
+                <w:sz w:val="28"/>
+                <w:szCs w:val="28"/>
+              </w:rPr>
+            </w:pPr>
+          </w:p>
+          <w:p>
+            <w:pPr>
+              <w:cnfStyle w:val="000000000000" w:firstRow="0" w:lastRow="0" w:firstColumn="0" w:lastColumn="0" w:oddVBand="0" w:evenVBand="0" w:oddHBand="0" w:evenHBand="0" w:firstRowFirstColumn="0" w:firstRowLastColumn="0" w:lastRowFirstColumn="0" w:lastRowLastColumn="0"/>
+              <w:rPr>
+                <w:rFonts w:ascii="Avenir Next LT Pro" w:hAnsi="Avenir Next LT Pro"/>
+                <w:sz w:val="28"/>
+                <w:szCs w:val="28"/>
+              </w:rPr>
+            </w:pPr>
+            <w:r>
+              <w:rPr>
+                <w:rFonts w:ascii="Avenir Next LT Pro" w:hAnsi="Avenir Next LT Pro"/>
+                <w:sz w:val="28"/>
+                <w:szCs w:val="28"/>
+              </w:rPr>
+              <w:t>Test changes after resolving conflicts to ensure integrity.</w:t>
             </w:r>
           </w:p>
         </w:tc>
@@ -1405,50 +1809,84 @@
       <w:tr>
         <w:trPr>
           <w:cnfStyle w:val="000000100000" w:firstRow="0" w:lastRow="0" w:firstColumn="0" w:lastColumn="0" w:oddVBand="0" w:evenVBand="0" w:oddHBand="1" w:evenHBand="0" w:firstRowFirstColumn="0" w:firstRowLastColumn="0" w:lastRowFirstColumn="0" w:lastRowLastColumn="0"/>
+          <w:trHeight w:val="1654"/>
         </w:trPr>
         <w:tc>
           <w:tcPr>
             <w:cnfStyle w:val="001000000000" w:firstRow="0" w:lastRow="0" w:firstColumn="1" w:lastColumn="0" w:oddVBand="0" w:evenVBand="0" w:oddHBand="0" w:evenHBand="0" w:firstRowFirstColumn="0" w:firstRowLastColumn="0" w:lastRowFirstColumn="0" w:lastRowLastColumn="0"/>
-            <w:tcW w:w="4675" w:type="dxa"/>
+            <w:tcW w:w="5382" w:type="dxa"/>
           </w:tcPr>
           <w:p>
             <w:pPr>
               <w:rPr>
                 <w:rFonts w:ascii="Avenir Next LT Pro" w:hAnsi="Avenir Next LT Pro"/>
-                <w:sz w:val="32"/>
-                <w:szCs w:val="32"/>
-              </w:rPr>
-            </w:pPr>
-            <w:r>
-              <w:rPr>
-                <w:rFonts w:ascii="Avenir Next LT Pro" w:hAnsi="Avenir Next LT Pro"/>
-                <w:sz w:val="32"/>
-                <w:szCs w:val="32"/>
-              </w:rPr>
-              <w:t>A returning customer logs in, views their order history, and reorders a product with one click.</w:t>
+                <w:sz w:val="28"/>
+                <w:szCs w:val="28"/>
+              </w:rPr>
+            </w:pPr>
+            <w:r>
+              <w:rPr>
+                <w:rFonts w:ascii="Avenir Next LT Pro" w:hAnsi="Avenir Next LT Pro"/>
+                <w:sz w:val="28"/>
+                <w:szCs w:val="28"/>
+              </w:rPr>
+              <w:t>As a developer</w:t>
+            </w:r>
+            <w:r>
+              <w:rPr>
+                <w:rFonts w:ascii="Avenir Next LT Pro" w:hAnsi="Avenir Next LT Pro"/>
+                <w:sz w:val="28"/>
+                <w:szCs w:val="28"/>
+              </w:rPr>
+              <w:t xml:space="preserve">, </w:t>
+            </w:r>
+            <w:r>
+              <w:rPr>
+                <w:rFonts w:ascii="Avenir Next LT Pro" w:hAnsi="Avenir Next LT Pro"/>
+                <w:sz w:val="28"/>
+                <w:szCs w:val="28"/>
+              </w:rPr>
+              <w:t>I want to approve both PRs and merge them into Master</w:t>
+            </w:r>
+          </w:p>
+          <w:p>
+            <w:pPr>
+              <w:rPr>
+                <w:rFonts w:ascii="Avenir Next LT Pro" w:hAnsi="Avenir Next LT Pro"/>
+                <w:sz w:val="28"/>
+                <w:szCs w:val="28"/>
+              </w:rPr>
+            </w:pPr>
+            <w:r>
+              <w:rPr>
+                <w:rFonts w:ascii="Avenir Next LT Pro" w:hAnsi="Avenir Next LT Pro"/>
+                <w:sz w:val="28"/>
+                <w:szCs w:val="28"/>
+              </w:rPr>
+              <w:t>So that all changes from branches A and B are incorporated into the main codebase</w:t>
             </w:r>
           </w:p>
         </w:tc>
         <w:tc>
           <w:tcPr>
-            <w:tcW w:w="4675" w:type="dxa"/>
+            <w:tcW w:w="5382" w:type="dxa"/>
           </w:tcPr>
           <w:p>
             <w:pPr>
               <w:cnfStyle w:val="000000100000" w:firstRow="0" w:lastRow="0" w:firstColumn="0" w:lastColumn="0" w:oddVBand="0" w:evenVBand="0" w:oddHBand="1" w:evenHBand="0" w:firstRowFirstColumn="0" w:firstRowLastColumn="0" w:lastRowFirstColumn="0" w:lastRowLastColumn="0"/>
               <w:rPr>
                 <w:rFonts w:ascii="Avenir Next LT Pro" w:hAnsi="Avenir Next LT Pro"/>
-                <w:sz w:val="32"/>
-                <w:szCs w:val="32"/>
-              </w:rPr>
-            </w:pPr>
-            <w:r>
-              <w:rPr>
-                <w:rFonts w:ascii="Avenir Next LT Pro" w:hAnsi="Avenir Next LT Pro"/>
-                <w:sz w:val="32"/>
-                <w:szCs w:val="32"/>
-              </w:rPr>
-              <w:t>Secure login system.</w:t>
+                <w:sz w:val="28"/>
+                <w:szCs w:val="28"/>
+              </w:rPr>
+            </w:pPr>
+            <w:r>
+              <w:rPr>
+                <w:rFonts w:ascii="Avenir Next LT Pro" w:hAnsi="Avenir Next LT Pro"/>
+                <w:sz w:val="28"/>
+                <w:szCs w:val="28"/>
+              </w:rPr>
+              <w:t>PRs must be approved in GitHub.</w:t>
             </w:r>
           </w:p>
           <w:p>
@@ -1456,115 +1894,120 @@
               <w:cnfStyle w:val="000000100000" w:firstRow="0" w:lastRow="0" w:firstColumn="0" w:lastColumn="0" w:oddVBand="0" w:evenVBand="0" w:oddHBand="1" w:evenHBand="0" w:firstRowFirstColumn="0" w:firstRowLastColumn="0" w:lastRowFirstColumn="0" w:lastRowLastColumn="0"/>
               <w:rPr>
                 <w:rFonts w:ascii="Avenir Next LT Pro" w:hAnsi="Avenir Next LT Pro"/>
-                <w:sz w:val="32"/>
-                <w:szCs w:val="32"/>
-              </w:rPr>
-            </w:pPr>
-            <w:r>
-              <w:rPr>
-                <w:rFonts w:ascii="Avenir Next LT Pro" w:hAnsi="Avenir Next LT Pro"/>
-                <w:sz w:val="32"/>
-                <w:szCs w:val="32"/>
-              </w:rPr>
-              <w:t>Display past orders.</w:t>
-            </w:r>
+                <w:sz w:val="28"/>
+                <w:szCs w:val="28"/>
+              </w:rPr>
+            </w:pPr>
           </w:p>
           <w:p>
             <w:pPr>
               <w:cnfStyle w:val="000000100000" w:firstRow="0" w:lastRow="0" w:firstColumn="0" w:lastColumn="0" w:oddVBand="0" w:evenVBand="0" w:oddHBand="1" w:evenHBand="0" w:firstRowFirstColumn="0" w:firstRowLastColumn="0" w:lastRowFirstColumn="0" w:lastRowLastColumn="0"/>
               <w:rPr>
                 <w:rFonts w:ascii="Avenir Next LT Pro" w:hAnsi="Avenir Next LT Pro"/>
-                <w:sz w:val="32"/>
-                <w:szCs w:val="32"/>
-              </w:rPr>
-            </w:pPr>
-            <w:r>
-              <w:rPr>
-                <w:rFonts w:ascii="Avenir Next LT Pro" w:hAnsi="Avenir Next LT Pro"/>
-                <w:sz w:val="32"/>
-                <w:szCs w:val="32"/>
-              </w:rPr>
-              <w:t>One-click reorder option.</w:t>
+                <w:sz w:val="28"/>
+                <w:szCs w:val="28"/>
+              </w:rPr>
+            </w:pPr>
+            <w:r>
+              <w:rPr>
+                <w:rFonts w:ascii="Avenir Next LT Pro" w:hAnsi="Avenir Next LT Pro"/>
+                <w:sz w:val="28"/>
+                <w:szCs w:val="28"/>
+              </w:rPr>
+              <w:t>Merges must not override important changes.</w:t>
+            </w:r>
+          </w:p>
+          <w:p>
+            <w:pPr>
+              <w:cnfStyle w:val="000000100000" w:firstRow="0" w:lastRow="0" w:firstColumn="0" w:lastColumn="0" w:oddVBand="0" w:evenVBand="0" w:oddHBand="1" w:evenHBand="0" w:firstRowFirstColumn="0" w:firstRowLastColumn="0" w:lastRowFirstColumn="0" w:lastRowLastColumn="0"/>
+              <w:rPr>
+                <w:rFonts w:ascii="Avenir Next LT Pro" w:hAnsi="Avenir Next LT Pro"/>
+                <w:sz w:val="28"/>
+                <w:szCs w:val="28"/>
+              </w:rPr>
+            </w:pPr>
+          </w:p>
+          <w:p>
+            <w:pPr>
+              <w:cnfStyle w:val="000000100000" w:firstRow="0" w:lastRow="0" w:firstColumn="0" w:lastColumn="0" w:oddVBand="0" w:evenVBand="0" w:oddHBand="1" w:evenHBand="0" w:firstRowFirstColumn="0" w:firstRowLastColumn="0" w:lastRowFirstColumn="0" w:lastRowLastColumn="0"/>
+              <w:rPr>
+                <w:rFonts w:ascii="Avenir Next LT Pro" w:hAnsi="Avenir Next LT Pro"/>
+                <w:sz w:val="28"/>
+                <w:szCs w:val="28"/>
+              </w:rPr>
+            </w:pPr>
+            <w:r>
+              <w:rPr>
+                <w:rFonts w:ascii="Avenir Next LT Pro" w:hAnsi="Avenir Next LT Pro"/>
+                <w:sz w:val="28"/>
+                <w:szCs w:val="28"/>
+              </w:rPr>
+              <w:t>Master branch must reflect all changes from both branches after merging.</w:t>
             </w:r>
           </w:p>
         </w:tc>
       </w:tr>
     </w:tbl>
-    <w:p>
-      <w:pPr>
-        <w:rPr>
-          <w:rFonts w:ascii="Avenir Next LT Pro" w:hAnsi="Avenir Next LT Pro"/>
-        </w:rPr>
-      </w:pPr>
-    </w:p>
-    <w:p>
-      <w:pPr>
-        <w:rPr>
-          <w:rFonts w:ascii="Avenir Next LT Pro" w:hAnsi="Avenir Next LT Pro"/>
-        </w:rPr>
-      </w:pPr>
-    </w:p>
-    <w:p/>
-    <w:p/>
-    <w:p/>
-    <w:p/>
-    <w:p/>
-    <w:p>
-      <w:pPr>
-        <w:rPr>
-          <w:rFonts w:ascii="Aptos Light" w:hAnsi="Aptos Light"/>
-        </w:rPr>
-      </w:pPr>
-    </w:p>
     <w:tbl>
       <w:tblPr>
         <w:tblStyle w:val="GridTable4-Accent1"/>
-        <w:tblW w:w="0" w:type="auto"/>
+        <w:tblpPr w:leftFromText="141" w:rightFromText="141" w:vertAnchor="text" w:horzAnchor="margin" w:tblpY="-3071"/>
+        <w:tblW w:w="10765" w:type="dxa"/>
         <w:tblLook w:val="04A0" w:firstRow="1" w:lastRow="0" w:firstColumn="1" w:lastColumn="0" w:noHBand="0" w:noVBand="1"/>
       </w:tblPr>
       <w:tblGrid>
-        <w:gridCol w:w="2337"/>
-        <w:gridCol w:w="2337"/>
-        <w:gridCol w:w="2338"/>
-        <w:gridCol w:w="2338"/>
+        <w:gridCol w:w="2444"/>
+        <w:gridCol w:w="4203"/>
+        <w:gridCol w:w="1676"/>
+        <w:gridCol w:w="2442"/>
       </w:tblGrid>
       <w:tr>
         <w:trPr>
           <w:cnfStyle w:val="100000000000" w:firstRow="1" w:lastRow="0" w:firstColumn="0" w:lastColumn="0" w:oddVBand="0" w:evenVBand="0" w:oddHBand="0" w:evenHBand="0" w:firstRowFirstColumn="0" w:firstRowLastColumn="0" w:lastRowFirstColumn="0" w:lastRowLastColumn="0"/>
+          <w:trHeight w:val="1084"/>
         </w:trPr>
         <w:tc>
           <w:tcPr>
             <w:cnfStyle w:val="001000000000" w:firstRow="0" w:lastRow="0" w:firstColumn="1" w:lastColumn="0" w:oddVBand="0" w:evenVBand="0" w:oddHBand="0" w:evenHBand="0" w:firstRowFirstColumn="0" w:firstRowLastColumn="0" w:lastRowFirstColumn="0" w:lastRowLastColumn="0"/>
-            <w:tcW w:w="2337" w:type="dxa"/>
+            <w:tcW w:w="2444" w:type="dxa"/>
           </w:tcPr>
           <w:p>
             <w:pPr>
               <w:rPr>
                 <w:rFonts w:ascii="Aptos Light" w:hAnsi="Aptos Light"/>
-              </w:rPr>
-            </w:pPr>
-            <w:r>
-              <w:rPr>
-                <w:rFonts w:ascii="Aptos Light" w:hAnsi="Aptos Light"/>
-              </w:rPr>
+                <w:sz w:val="28"/>
+                <w:szCs w:val="28"/>
+              </w:rPr>
+            </w:pPr>
+            <w:r>
+              <w:rPr>
+                <w:rFonts w:ascii="Aptos Light" w:hAnsi="Aptos Light"/>
+                <w:sz w:val="28"/>
+                <w:szCs w:val="28"/>
+              </w:rPr>
+              <w:lastRenderedPageBreak/>
               <w:t>Requirements</w:t>
             </w:r>
           </w:p>
         </w:tc>
         <w:tc>
           <w:tcPr>
-            <w:tcW w:w="2337" w:type="dxa"/>
+            <w:tcW w:w="4203" w:type="dxa"/>
           </w:tcPr>
           <w:p>
             <w:pPr>
               <w:cnfStyle w:val="100000000000" w:firstRow="1" w:lastRow="0" w:firstColumn="0" w:lastColumn="0" w:oddVBand="0" w:evenVBand="0" w:oddHBand="0" w:evenHBand="0" w:firstRowFirstColumn="0" w:firstRowLastColumn="0" w:lastRowFirstColumn="0" w:lastRowLastColumn="0"/>
               <w:rPr>
                 <w:rFonts w:ascii="Aptos Light" w:hAnsi="Aptos Light"/>
-              </w:rPr>
-            </w:pPr>
-            <w:r>
-              <w:rPr>
-                <w:rFonts w:ascii="Aptos Light" w:hAnsi="Aptos Light"/>
+                <w:sz w:val="28"/>
+                <w:szCs w:val="28"/>
+              </w:rPr>
+            </w:pPr>
+            <w:r>
+              <w:rPr>
+                <w:rFonts w:ascii="Aptos Light" w:hAnsi="Aptos Light"/>
+                <w:sz w:val="28"/>
+                <w:szCs w:val="28"/>
               </w:rPr>
               <w:t>Stages</w:t>
             </w:r>
@@ -1572,18 +2015,22 @@
         </w:tc>
         <w:tc>
           <w:tcPr>
-            <w:tcW w:w="2338" w:type="dxa"/>
+            <w:tcW w:w="1676" w:type="dxa"/>
           </w:tcPr>
           <w:p>
             <w:pPr>
               <w:cnfStyle w:val="100000000000" w:firstRow="1" w:lastRow="0" w:firstColumn="0" w:lastColumn="0" w:oddVBand="0" w:evenVBand="0" w:oddHBand="0" w:evenHBand="0" w:firstRowFirstColumn="0" w:firstRowLastColumn="0" w:lastRowFirstColumn="0" w:lastRowLastColumn="0"/>
               <w:rPr>
                 <w:rFonts w:ascii="Aptos Light" w:hAnsi="Aptos Light"/>
-              </w:rPr>
-            </w:pPr>
-            <w:r>
-              <w:rPr>
-                <w:rFonts w:ascii="Aptos Light" w:hAnsi="Aptos Light"/>
+                <w:sz w:val="28"/>
+                <w:szCs w:val="28"/>
+              </w:rPr>
+            </w:pPr>
+            <w:r>
+              <w:rPr>
+                <w:rFonts w:ascii="Aptos Light" w:hAnsi="Aptos Light"/>
+                <w:sz w:val="28"/>
+                <w:szCs w:val="28"/>
               </w:rPr>
               <w:t>Time estimation</w:t>
             </w:r>
@@ -1591,18 +2038,22 @@
         </w:tc>
         <w:tc>
           <w:tcPr>
-            <w:tcW w:w="2338" w:type="dxa"/>
+            <w:tcW w:w="2442" w:type="dxa"/>
           </w:tcPr>
           <w:p>
             <w:pPr>
               <w:cnfStyle w:val="100000000000" w:firstRow="1" w:lastRow="0" w:firstColumn="0" w:lastColumn="0" w:oddVBand="0" w:evenVBand="0" w:oddHBand="0" w:evenHBand="0" w:firstRowFirstColumn="0" w:firstRowLastColumn="0" w:lastRowFirstColumn="0" w:lastRowLastColumn="0"/>
               <w:rPr>
                 <w:rFonts w:ascii="Aptos Light" w:hAnsi="Aptos Light"/>
-              </w:rPr>
-            </w:pPr>
-            <w:r>
-              <w:rPr>
-                <w:rFonts w:ascii="Aptos Light" w:hAnsi="Aptos Light"/>
+                <w:sz w:val="28"/>
+                <w:szCs w:val="28"/>
+              </w:rPr>
+            </w:pPr>
+            <w:r>
+              <w:rPr>
+                <w:rFonts w:ascii="Aptos Light" w:hAnsi="Aptos Light"/>
+                <w:sz w:val="28"/>
+                <w:szCs w:val="28"/>
               </w:rPr>
               <w:t>Deliverables</w:t>
             </w:r>
@@ -1612,48 +2063,82 @@
       <w:tr>
         <w:trPr>
           <w:cnfStyle w:val="000000100000" w:firstRow="0" w:lastRow="0" w:firstColumn="0" w:lastColumn="0" w:oddVBand="0" w:evenVBand="0" w:oddHBand="1" w:evenHBand="0" w:firstRowFirstColumn="0" w:firstRowLastColumn="0" w:lastRowFirstColumn="0" w:lastRowLastColumn="0"/>
+          <w:trHeight w:val="3980"/>
         </w:trPr>
         <w:tc>
           <w:tcPr>
             <w:cnfStyle w:val="001000000000" w:firstRow="0" w:lastRow="0" w:firstColumn="1" w:lastColumn="0" w:oddVBand="0" w:evenVBand="0" w:oddHBand="0" w:evenHBand="0" w:firstRowFirstColumn="0" w:firstRowLastColumn="0" w:lastRowFirstColumn="0" w:lastRowLastColumn="0"/>
-            <w:tcW w:w="2337" w:type="dxa"/>
+            <w:tcW w:w="2444" w:type="dxa"/>
           </w:tcPr>
           <w:p>
             <w:pPr>
               <w:rPr>
                 <w:rFonts w:ascii="Aptos Light" w:hAnsi="Aptos Light"/>
-              </w:rPr>
-            </w:pPr>
-            <w:r>
-              <w:rPr>
-                <w:rFonts w:ascii="Aptos Light" w:hAnsi="Aptos Light"/>
-              </w:rPr>
-              <w:t>Shopping Cart Functionality</w:t>
+                <w:sz w:val="28"/>
+                <w:szCs w:val="28"/>
+              </w:rPr>
+            </w:pPr>
+            <w:r>
+              <w:rPr>
+                <w:rFonts w:ascii="Aptos Light" w:hAnsi="Aptos Light"/>
+                <w:sz w:val="28"/>
+                <w:szCs w:val="28"/>
+              </w:rPr>
+              <w:t>Ability to create branches from Master.</w:t>
+            </w:r>
+          </w:p>
+          <w:p>
+            <w:pPr>
+              <w:rPr>
+                <w:rFonts w:ascii="Aptos Light" w:hAnsi="Aptos Light"/>
+                <w:sz w:val="28"/>
+                <w:szCs w:val="28"/>
+              </w:rPr>
+            </w:pPr>
+          </w:p>
+          <w:p>
+            <w:pPr>
+              <w:rPr>
+                <w:rFonts w:ascii="Aptos Light" w:hAnsi="Aptos Light"/>
+                <w:sz w:val="28"/>
+                <w:szCs w:val="28"/>
+              </w:rPr>
+            </w:pPr>
+            <w:r>
+              <w:rPr>
+                <w:rFonts w:ascii="Aptos Light" w:hAnsi="Aptos Light"/>
+                <w:sz w:val="28"/>
+                <w:szCs w:val="28"/>
+              </w:rPr>
+              <w:t>Branches A and B must exist in both local and remote repositories.</w:t>
             </w:r>
           </w:p>
         </w:tc>
         <w:tc>
           <w:tcPr>
-            <w:tcW w:w="2337" w:type="dxa"/>
+            <w:tcW w:w="4203" w:type="dxa"/>
           </w:tcPr>
           <w:p>
             <w:pPr>
+              <w:pStyle w:val="ListParagraph"/>
+              <w:numPr>
+                <w:ilvl w:val="0"/>
+                <w:numId w:val="6"/>
+              </w:numPr>
               <w:cnfStyle w:val="000000100000" w:firstRow="0" w:lastRow="0" w:firstColumn="0" w:lastColumn="0" w:oddVBand="0" w:evenVBand="0" w:oddHBand="1" w:evenHBand="0" w:firstRowFirstColumn="0" w:firstRowLastColumn="0" w:lastRowFirstColumn="0" w:lastRowLastColumn="0"/>
               <w:rPr>
                 <w:rFonts w:ascii="Aptos Light" w:hAnsi="Aptos Light"/>
-              </w:rPr>
-            </w:pPr>
-            <w:r>
-              <w:rPr>
-                <w:rFonts w:ascii="Aptos Light" w:hAnsi="Aptos Light"/>
-              </w:rPr>
-              <w:t>1.</w:t>
-            </w:r>
-            <w:r>
-              <w:rPr>
-                <w:rFonts w:ascii="Aptos Light" w:hAnsi="Aptos Light"/>
-              </w:rPr>
-              <w:t>Design UI/UX of cart page</w:t>
+                <w:sz w:val="28"/>
+                <w:szCs w:val="28"/>
+              </w:rPr>
+            </w:pPr>
+            <w:r>
+              <w:rPr>
+                <w:rFonts w:ascii="Aptos Light" w:hAnsi="Aptos Light"/>
+                <w:sz w:val="28"/>
+                <w:szCs w:val="28"/>
+              </w:rPr>
+              <w:t>Checkout Master branch.</w:t>
             </w:r>
           </w:p>
           <w:p>
@@ -1661,27 +2146,32 @@
               <w:cnfStyle w:val="000000100000" w:firstRow="0" w:lastRow="0" w:firstColumn="0" w:lastColumn="0" w:oddVBand="0" w:evenVBand="0" w:oddHBand="1" w:evenHBand="0" w:firstRowFirstColumn="0" w:firstRowLastColumn="0" w:lastRowFirstColumn="0" w:lastRowLastColumn="0"/>
               <w:rPr>
                 <w:rFonts w:ascii="Aptos Light" w:hAnsi="Aptos Light"/>
-              </w:rPr>
-            </w:pPr>
-          </w:p>
-          <w:p>
-            <w:pPr>
+                <w:sz w:val="28"/>
+                <w:szCs w:val="28"/>
+              </w:rPr>
+            </w:pPr>
+          </w:p>
+          <w:p>
+            <w:pPr>
+              <w:pStyle w:val="ListParagraph"/>
+              <w:numPr>
+                <w:ilvl w:val="0"/>
+                <w:numId w:val="6"/>
+              </w:numPr>
               <w:cnfStyle w:val="000000100000" w:firstRow="0" w:lastRow="0" w:firstColumn="0" w:lastColumn="0" w:oddVBand="0" w:evenVBand="0" w:oddHBand="1" w:evenHBand="0" w:firstRowFirstColumn="0" w:firstRowLastColumn="0" w:lastRowFirstColumn="0" w:lastRowLastColumn="0"/>
               <w:rPr>
                 <w:rFonts w:ascii="Aptos Light" w:hAnsi="Aptos Light"/>
-              </w:rPr>
-            </w:pPr>
-            <w:r>
-              <w:rPr>
-                <w:rFonts w:ascii="Aptos Light" w:hAnsi="Aptos Light"/>
-              </w:rPr>
-              <w:t xml:space="preserve">2. </w:t>
-            </w:r>
-            <w:r>
-              <w:rPr>
-                <w:rFonts w:ascii="Aptos Light" w:hAnsi="Aptos Light"/>
-              </w:rPr>
-              <w:t>Develop add/remove items feature</w:t>
+                <w:sz w:val="28"/>
+                <w:szCs w:val="28"/>
+              </w:rPr>
+            </w:pPr>
+            <w:r>
+              <w:rPr>
+                <w:rFonts w:ascii="Aptos Light" w:hAnsi="Aptos Light"/>
+                <w:sz w:val="28"/>
+                <w:szCs w:val="28"/>
+              </w:rPr>
+              <w:t>Create branch A (git checkout -b A).</w:t>
             </w:r>
           </w:p>
           <w:p>
@@ -1689,27 +2179,32 @@
               <w:cnfStyle w:val="000000100000" w:firstRow="0" w:lastRow="0" w:firstColumn="0" w:lastColumn="0" w:oddVBand="0" w:evenVBand="0" w:oddHBand="1" w:evenHBand="0" w:firstRowFirstColumn="0" w:firstRowLastColumn="0" w:lastRowFirstColumn="0" w:lastRowLastColumn="0"/>
               <w:rPr>
                 <w:rFonts w:ascii="Aptos Light" w:hAnsi="Aptos Light"/>
-              </w:rPr>
-            </w:pPr>
-          </w:p>
-          <w:p>
-            <w:pPr>
+                <w:sz w:val="28"/>
+                <w:szCs w:val="28"/>
+              </w:rPr>
+            </w:pPr>
+          </w:p>
+          <w:p>
+            <w:pPr>
+              <w:pStyle w:val="ListParagraph"/>
+              <w:numPr>
+                <w:ilvl w:val="0"/>
+                <w:numId w:val="6"/>
+              </w:numPr>
               <w:cnfStyle w:val="000000100000" w:firstRow="0" w:lastRow="0" w:firstColumn="0" w:lastColumn="0" w:oddVBand="0" w:evenVBand="0" w:oddHBand="1" w:evenHBand="0" w:firstRowFirstColumn="0" w:firstRowLastColumn="0" w:lastRowFirstColumn="0" w:lastRowLastColumn="0"/>
               <w:rPr>
                 <w:rFonts w:ascii="Aptos Light" w:hAnsi="Aptos Light"/>
-              </w:rPr>
-            </w:pPr>
-            <w:r>
-              <w:rPr>
-                <w:rFonts w:ascii="Aptos Light" w:hAnsi="Aptos Light"/>
-              </w:rPr>
-              <w:t xml:space="preserve">3. </w:t>
-            </w:r>
-            <w:r>
-              <w:rPr>
-                <w:rFonts w:ascii="Aptos Light" w:hAnsi="Aptos Light"/>
-              </w:rPr>
-              <w:t>Implement total price calculation</w:t>
+                <w:sz w:val="28"/>
+                <w:szCs w:val="28"/>
+              </w:rPr>
+            </w:pPr>
+            <w:r>
+              <w:rPr>
+                <w:rFonts w:ascii="Aptos Light" w:hAnsi="Aptos Light"/>
+                <w:sz w:val="28"/>
+                <w:szCs w:val="28"/>
+              </w:rPr>
+              <w:t>Push branch A to remote (git push origin A).</w:t>
             </w:r>
           </w:p>
           <w:p>
@@ -1717,295 +2212,309 @@
               <w:cnfStyle w:val="000000100000" w:firstRow="0" w:lastRow="0" w:firstColumn="0" w:lastColumn="0" w:oddVBand="0" w:evenVBand="0" w:oddHBand="1" w:evenHBand="0" w:firstRowFirstColumn="0" w:firstRowLastColumn="0" w:lastRowFirstColumn="0" w:lastRowLastColumn="0"/>
               <w:rPr>
                 <w:rFonts w:ascii="Aptos Light" w:hAnsi="Aptos Light"/>
-              </w:rPr>
-            </w:pPr>
-          </w:p>
-          <w:p>
-            <w:pPr>
+                <w:sz w:val="28"/>
+                <w:szCs w:val="28"/>
+              </w:rPr>
+            </w:pPr>
+          </w:p>
+          <w:p>
+            <w:pPr>
+              <w:pStyle w:val="ListParagraph"/>
+              <w:numPr>
+                <w:ilvl w:val="0"/>
+                <w:numId w:val="6"/>
+              </w:numPr>
               <w:cnfStyle w:val="000000100000" w:firstRow="0" w:lastRow="0" w:firstColumn="0" w:lastColumn="0" w:oddVBand="0" w:evenVBand="0" w:oddHBand="1" w:evenHBand="0" w:firstRowFirstColumn="0" w:firstRowLastColumn="0" w:lastRowFirstColumn="0" w:lastRowLastColumn="0"/>
               <w:rPr>
                 <w:rFonts w:ascii="Aptos Light" w:hAnsi="Aptos Light"/>
-              </w:rPr>
-            </w:pPr>
-            <w:r>
-              <w:rPr>
-                <w:rFonts w:ascii="Aptos Light" w:hAnsi="Aptos Light"/>
-              </w:rPr>
-              <w:t xml:space="preserve">4. </w:t>
-            </w:r>
-            <w:r>
-              <w:rPr>
-                <w:rFonts w:ascii="Aptos Light" w:hAnsi="Aptos Light"/>
-              </w:rPr>
-              <w:t>Test and deploy</w:t>
+                <w:sz w:val="28"/>
+                <w:szCs w:val="28"/>
+              </w:rPr>
+            </w:pPr>
+            <w:r>
+              <w:rPr>
+                <w:rFonts w:ascii="Aptos Light" w:hAnsi="Aptos Light"/>
+                <w:sz w:val="28"/>
+                <w:szCs w:val="28"/>
+              </w:rPr>
+              <w:t>Repeat steps for branch B.</w:t>
             </w:r>
           </w:p>
         </w:tc>
         <w:tc>
           <w:tcPr>
-            <w:tcW w:w="2338" w:type="dxa"/>
+            <w:tcW w:w="1676" w:type="dxa"/>
           </w:tcPr>
           <w:p>
             <w:pPr>
               <w:cnfStyle w:val="000000100000" w:firstRow="0" w:lastRow="0" w:firstColumn="0" w:lastColumn="0" w:oddVBand="0" w:evenVBand="0" w:oddHBand="1" w:evenHBand="0" w:firstRowFirstColumn="0" w:firstRowLastColumn="0" w:lastRowFirstColumn="0" w:lastRowLastColumn="0"/>
               <w:rPr>
                 <w:rFonts w:ascii="Aptos Light" w:hAnsi="Aptos Light"/>
-              </w:rPr>
-            </w:pPr>
-            <w:r>
-              <w:rPr>
-                <w:rFonts w:ascii="Aptos Light" w:hAnsi="Aptos Light"/>
-              </w:rPr>
-              <w:t>2 weeks</w:t>
+                <w:sz w:val="28"/>
+                <w:szCs w:val="28"/>
+              </w:rPr>
+            </w:pPr>
+            <w:r>
+              <w:rPr>
+                <w:rFonts w:ascii="Aptos Light" w:hAnsi="Aptos Light"/>
+                <w:sz w:val="28"/>
+                <w:szCs w:val="28"/>
+              </w:rPr>
+              <w:t>15 minutes</w:t>
             </w:r>
           </w:p>
         </w:tc>
         <w:tc>
           <w:tcPr>
-            <w:tcW w:w="2338" w:type="dxa"/>
+            <w:tcW w:w="2442" w:type="dxa"/>
           </w:tcPr>
           <w:p>
             <w:pPr>
               <w:cnfStyle w:val="000000100000" w:firstRow="0" w:lastRow="0" w:firstColumn="0" w:lastColumn="0" w:oddVBand="0" w:evenVBand="0" w:oddHBand="1" w:evenHBand="0" w:firstRowFirstColumn="0" w:firstRowLastColumn="0" w:lastRowFirstColumn="0" w:lastRowLastColumn="0"/>
               <w:rPr>
                 <w:rFonts w:ascii="Aptos Light" w:hAnsi="Aptos Light"/>
-              </w:rPr>
-            </w:pPr>
-            <w:r>
-              <w:rPr>
-                <w:rFonts w:ascii="Aptos Light" w:hAnsi="Aptos Light"/>
-              </w:rPr>
-              <w:t>-</w:t>
-            </w:r>
-            <w:r>
-              <w:rPr>
-                <w:rFonts w:ascii="Aptos Light" w:hAnsi="Aptos Light"/>
-              </w:rPr>
-              <w:t>Cart page (UI/UX)</w:t>
-            </w:r>
-          </w:p>
-          <w:p>
-            <w:pPr>
-              <w:cnfStyle w:val="000000100000" w:firstRow="0" w:lastRow="0" w:firstColumn="0" w:lastColumn="0" w:oddVBand="0" w:evenVBand="0" w:oddHBand="1" w:evenHBand="0" w:firstRowFirstColumn="0" w:firstRowLastColumn="0" w:lastRowFirstColumn="0" w:lastRowLastColumn="0"/>
-              <w:rPr>
-                <w:rFonts w:ascii="Aptos Light" w:hAnsi="Aptos Light"/>
-              </w:rPr>
-            </w:pPr>
-          </w:p>
-          <w:p>
-            <w:pPr>
-              <w:cnfStyle w:val="000000100000" w:firstRow="0" w:lastRow="0" w:firstColumn="0" w:lastColumn="0" w:oddVBand="0" w:evenVBand="0" w:oddHBand="1" w:evenHBand="0" w:firstRowFirstColumn="0" w:firstRowLastColumn="0" w:lastRowFirstColumn="0" w:lastRowLastColumn="0"/>
-              <w:rPr>
-                <w:rFonts w:ascii="Aptos Light" w:hAnsi="Aptos Light"/>
-              </w:rPr>
-            </w:pPr>
-            <w:r>
-              <w:rPr>
-                <w:rFonts w:ascii="Aptos Light" w:hAnsi="Aptos Light"/>
-              </w:rPr>
-              <w:t>-</w:t>
-            </w:r>
-            <w:r>
-              <w:rPr>
-                <w:rFonts w:ascii="Aptos Light" w:hAnsi="Aptos Light"/>
-              </w:rPr>
-              <w:t>Working cart system</w:t>
-            </w:r>
-          </w:p>
-          <w:p>
-            <w:pPr>
-              <w:cnfStyle w:val="000000100000" w:firstRow="0" w:lastRow="0" w:firstColumn="0" w:lastColumn="0" w:oddVBand="0" w:evenVBand="0" w:oddHBand="1" w:evenHBand="0" w:firstRowFirstColumn="0" w:firstRowLastColumn="0" w:lastRowFirstColumn="0" w:lastRowLastColumn="0"/>
-              <w:rPr>
-                <w:rFonts w:ascii="Aptos Light" w:hAnsi="Aptos Light"/>
-              </w:rPr>
-            </w:pPr>
-          </w:p>
-          <w:p>
-            <w:pPr>
-              <w:cnfStyle w:val="000000100000" w:firstRow="0" w:lastRow="0" w:firstColumn="0" w:lastColumn="0" w:oddVBand="0" w:evenVBand="0" w:oddHBand="1" w:evenHBand="0" w:firstRowFirstColumn="0" w:firstRowLastColumn="0" w:lastRowFirstColumn="0" w:lastRowLastColumn="0"/>
-              <w:rPr>
-                <w:rFonts w:ascii="Aptos Light" w:hAnsi="Aptos Light"/>
-              </w:rPr>
-            </w:pPr>
-            <w:r>
-              <w:rPr>
-                <w:rFonts w:ascii="Aptos Light" w:hAnsi="Aptos Light"/>
-              </w:rPr>
-              <w:t>-</w:t>
-            </w:r>
-            <w:r>
-              <w:rPr>
-                <w:rFonts w:ascii="Aptos Light" w:hAnsi="Aptos Light"/>
-              </w:rPr>
-              <w:t>Price calculation engine</w:t>
+                <w:sz w:val="28"/>
+                <w:szCs w:val="28"/>
+              </w:rPr>
+            </w:pPr>
+            <w:r>
+              <w:rPr>
+                <w:rFonts w:ascii="Aptos Light" w:hAnsi="Aptos Light"/>
+                <w:sz w:val="28"/>
+                <w:szCs w:val="28"/>
+              </w:rPr>
+              <w:t>Branch A and Branch B created and visible on GitHub.</w:t>
             </w:r>
           </w:p>
         </w:tc>
       </w:tr>
       <w:tr>
+        <w:trPr>
+          <w:trHeight w:val="6173"/>
+        </w:trPr>
         <w:tc>
           <w:tcPr>
             <w:cnfStyle w:val="001000000000" w:firstRow="0" w:lastRow="0" w:firstColumn="1" w:lastColumn="0" w:oddVBand="0" w:evenVBand="0" w:oddHBand="0" w:evenHBand="0" w:firstRowFirstColumn="0" w:firstRowLastColumn="0" w:lastRowFirstColumn="0" w:lastRowLastColumn="0"/>
-            <w:tcW w:w="2337" w:type="dxa"/>
+            <w:tcW w:w="2444" w:type="dxa"/>
           </w:tcPr>
           <w:p>
             <w:pPr>
               <w:rPr>
                 <w:rFonts w:ascii="Aptos Light" w:hAnsi="Aptos Light"/>
-              </w:rPr>
-            </w:pPr>
-            <w:r>
-              <w:rPr>
-                <w:rFonts w:ascii="Aptos Light" w:hAnsi="Aptos Light"/>
-              </w:rPr>
-              <w:t>Notification via Email</w:t>
+                <w:sz w:val="28"/>
+                <w:szCs w:val="28"/>
+              </w:rPr>
+            </w:pPr>
+            <w:r>
+              <w:rPr>
+                <w:rFonts w:ascii="Aptos Light" w:hAnsi="Aptos Light"/>
+                <w:sz w:val="28"/>
+                <w:szCs w:val="28"/>
+              </w:rPr>
+              <w:t>Each branch must contain its own version of docs.txt.</w:t>
+            </w:r>
+          </w:p>
+          <w:p>
+            <w:pPr>
+              <w:rPr>
+                <w:rFonts w:ascii="Aptos Light" w:hAnsi="Aptos Light"/>
+                <w:sz w:val="28"/>
+                <w:szCs w:val="28"/>
+              </w:rPr>
+            </w:pPr>
+          </w:p>
+          <w:p>
+            <w:pPr>
+              <w:rPr>
+                <w:rFonts w:ascii="Aptos Light" w:hAnsi="Aptos Light"/>
+                <w:sz w:val="28"/>
+                <w:szCs w:val="28"/>
+              </w:rPr>
+            </w:pPr>
+            <w:r>
+              <w:rPr>
+                <w:rFonts w:ascii="Aptos Light" w:hAnsi="Aptos Light"/>
+                <w:sz w:val="28"/>
+                <w:szCs w:val="28"/>
+              </w:rPr>
+              <w:t>Files must be committed and pushed correctly.</w:t>
+            </w:r>
+          </w:p>
+          <w:p>
+            <w:pPr>
+              <w:rPr>
+                <w:rFonts w:ascii="Aptos Light" w:hAnsi="Aptos Light"/>
+                <w:sz w:val="28"/>
+                <w:szCs w:val="28"/>
+              </w:rPr>
+            </w:pPr>
+          </w:p>
+          <w:p>
+            <w:pPr>
+              <w:rPr>
+                <w:rFonts w:ascii="Aptos Light" w:hAnsi="Aptos Light"/>
+                <w:sz w:val="28"/>
+                <w:szCs w:val="28"/>
+              </w:rPr>
+            </w:pPr>
+            <w:r>
+              <w:rPr>
+                <w:rFonts w:ascii="Aptos Light" w:hAnsi="Aptos Light"/>
+                <w:sz w:val="28"/>
+                <w:szCs w:val="28"/>
+              </w:rPr>
+              <w:t>Stages</w:t>
             </w:r>
           </w:p>
         </w:tc>
         <w:tc>
           <w:tcPr>
-            <w:tcW w:w="2337" w:type="dxa"/>
+            <w:tcW w:w="4203" w:type="dxa"/>
           </w:tcPr>
           <w:p>
             <w:pPr>
+              <w:pStyle w:val="ListParagraph"/>
+              <w:numPr>
+                <w:ilvl w:val="0"/>
+                <w:numId w:val="2"/>
+              </w:numPr>
               <w:cnfStyle w:val="000000000000" w:firstRow="0" w:lastRow="0" w:firstColumn="0" w:lastColumn="0" w:oddVBand="0" w:evenVBand="0" w:oddHBand="0" w:evenHBand="0" w:firstRowFirstColumn="0" w:firstRowLastColumn="0" w:lastRowFirstColumn="0" w:lastRowLastColumn="0"/>
               <w:rPr>
                 <w:rFonts w:ascii="Aptos Light" w:hAnsi="Aptos Light"/>
-              </w:rPr>
-            </w:pPr>
-            <w:r>
-              <w:rPr>
-                <w:rFonts w:ascii="Aptos Light" w:hAnsi="Aptos Light"/>
-              </w:rPr>
-              <w:t>1.</w:t>
-            </w:r>
-            <w:r>
-              <w:rPr>
-                <w:rFonts w:ascii="Aptos Light" w:hAnsi="Aptos Light"/>
-              </w:rPr>
-              <w:t>Add “Notify me” option to product page</w:t>
-            </w:r>
-          </w:p>
-          <w:p>
-            <w:pPr>
+                <w:sz w:val="28"/>
+                <w:szCs w:val="28"/>
+              </w:rPr>
+            </w:pPr>
+            <w:r>
+              <w:rPr>
+                <w:rFonts w:ascii="Aptos Light" w:hAnsi="Aptos Light"/>
+                <w:sz w:val="28"/>
+                <w:szCs w:val="28"/>
+              </w:rPr>
+              <w:t>Switch to branch A.</w:t>
+            </w:r>
+          </w:p>
+          <w:p>
+            <w:pPr>
+              <w:pStyle w:val="ListParagraph"/>
+              <w:numPr>
+                <w:ilvl w:val="0"/>
+                <w:numId w:val="2"/>
+              </w:numPr>
               <w:cnfStyle w:val="000000000000" w:firstRow="0" w:lastRow="0" w:firstColumn="0" w:lastColumn="0" w:oddVBand="0" w:evenVBand="0" w:oddHBand="0" w:evenHBand="0" w:firstRowFirstColumn="0" w:firstRowLastColumn="0" w:lastRowFirstColumn="0" w:lastRowLastColumn="0"/>
               <w:rPr>
                 <w:rFonts w:ascii="Aptos Light" w:hAnsi="Aptos Light"/>
-              </w:rPr>
-            </w:pPr>
-          </w:p>
-          <w:p>
-            <w:pPr>
+                <w:sz w:val="28"/>
+                <w:szCs w:val="28"/>
+              </w:rPr>
+            </w:pPr>
+            <w:r>
+              <w:rPr>
+                <w:rFonts w:ascii="Aptos Light" w:hAnsi="Aptos Light"/>
+                <w:sz w:val="28"/>
+                <w:szCs w:val="28"/>
+              </w:rPr>
+              <w:t>Create docs.txt with unique content.</w:t>
+            </w:r>
+          </w:p>
+          <w:p>
+            <w:pPr>
+              <w:pStyle w:val="ListParagraph"/>
+              <w:numPr>
+                <w:ilvl w:val="0"/>
+                <w:numId w:val="2"/>
+              </w:numPr>
               <w:cnfStyle w:val="000000000000" w:firstRow="0" w:lastRow="0" w:firstColumn="0" w:lastColumn="0" w:oddVBand="0" w:evenVBand="0" w:oddHBand="0" w:evenHBand="0" w:firstRowFirstColumn="0" w:firstRowLastColumn="0" w:lastRowFirstColumn="0" w:lastRowLastColumn="0"/>
               <w:rPr>
                 <w:rFonts w:ascii="Aptos Light" w:hAnsi="Aptos Light"/>
-              </w:rPr>
-            </w:pPr>
-            <w:r>
-              <w:rPr>
-                <w:rFonts w:ascii="Aptos Light" w:hAnsi="Aptos Light"/>
-              </w:rPr>
-              <w:t xml:space="preserve">2. </w:t>
-            </w:r>
-            <w:r>
-              <w:rPr>
-                <w:rFonts w:ascii="Aptos Light" w:hAnsi="Aptos Light"/>
-              </w:rPr>
-              <w:t>Build subscription database</w:t>
-            </w:r>
-          </w:p>
-          <w:p>
-            <w:pPr>
+                <w:sz w:val="28"/>
+                <w:szCs w:val="28"/>
+              </w:rPr>
+            </w:pPr>
+            <w:r>
+              <w:rPr>
+                <w:rFonts w:ascii="Aptos Light" w:hAnsi="Aptos Light"/>
+                <w:sz w:val="28"/>
+                <w:szCs w:val="28"/>
+              </w:rPr>
+              <w:t>Stage, commit, and push changes.</w:t>
+            </w:r>
+          </w:p>
+          <w:p>
+            <w:pPr>
+              <w:pStyle w:val="ListParagraph"/>
+              <w:numPr>
+                <w:ilvl w:val="0"/>
+                <w:numId w:val="2"/>
+              </w:numPr>
               <w:cnfStyle w:val="000000000000" w:firstRow="0" w:lastRow="0" w:firstColumn="0" w:lastColumn="0" w:oddVBand="0" w:evenVBand="0" w:oddHBand="0" w:evenHBand="0" w:firstRowFirstColumn="0" w:firstRowLastColumn="0" w:lastRowFirstColumn="0" w:lastRowLastColumn="0"/>
               <w:rPr>
                 <w:rFonts w:ascii="Aptos Light" w:hAnsi="Aptos Light"/>
-              </w:rPr>
-            </w:pPr>
-          </w:p>
-          <w:p>
-            <w:pPr>
-              <w:cnfStyle w:val="000000000000" w:firstRow="0" w:lastRow="0" w:firstColumn="0" w:lastColumn="0" w:oddVBand="0" w:evenVBand="0" w:oddHBand="0" w:evenHBand="0" w:firstRowFirstColumn="0" w:firstRowLastColumn="0" w:lastRowFirstColumn="0" w:lastRowLastColumn="0"/>
-              <w:rPr>
-                <w:rFonts w:ascii="Aptos Light" w:hAnsi="Aptos Light"/>
-              </w:rPr>
-            </w:pPr>
-            <w:r>
-              <w:rPr>
-                <w:rFonts w:ascii="Aptos Light" w:hAnsi="Aptos Light"/>
-              </w:rPr>
-              <w:t xml:space="preserve">3. </w:t>
-            </w:r>
-            <w:r>
-              <w:rPr>
-                <w:rFonts w:ascii="Aptos Light" w:hAnsi="Aptos Light"/>
-              </w:rPr>
-              <w:t>Configure email automation</w:t>
-            </w:r>
-          </w:p>
-          <w:p>
-            <w:pPr>
-              <w:cnfStyle w:val="000000000000" w:firstRow="0" w:lastRow="0" w:firstColumn="0" w:lastColumn="0" w:oddVBand="0" w:evenVBand="0" w:oddHBand="0" w:evenHBand="0" w:firstRowFirstColumn="0" w:firstRowLastColumn="0" w:lastRowFirstColumn="0" w:lastRowLastColumn="0"/>
-              <w:rPr>
-                <w:rFonts w:ascii="Aptos Light" w:hAnsi="Aptos Light"/>
-              </w:rPr>
-            </w:pPr>
-          </w:p>
-          <w:p>
-            <w:pPr>
-              <w:cnfStyle w:val="000000000000" w:firstRow="0" w:lastRow="0" w:firstColumn="0" w:lastColumn="0" w:oddVBand="0" w:evenVBand="0" w:oddHBand="0" w:evenHBand="0" w:firstRowFirstColumn="0" w:firstRowLastColumn="0" w:lastRowFirstColumn="0" w:lastRowLastColumn="0"/>
-              <w:rPr>
-                <w:rFonts w:ascii="Aptos Light" w:hAnsi="Aptos Light"/>
-              </w:rPr>
-            </w:pPr>
-            <w:r>
-              <w:rPr>
-                <w:rFonts w:ascii="Aptos Light" w:hAnsi="Aptos Light"/>
-              </w:rPr>
-              <w:t xml:space="preserve">4. </w:t>
-            </w:r>
-            <w:r>
-              <w:rPr>
-                <w:rFonts w:ascii="Aptos Light" w:hAnsi="Aptos Light"/>
-              </w:rPr>
-              <w:t>Test notifications</w:t>
+                <w:sz w:val="28"/>
+                <w:szCs w:val="28"/>
+              </w:rPr>
+            </w:pPr>
+            <w:r>
+              <w:rPr>
+                <w:rFonts w:ascii="Aptos Light" w:hAnsi="Aptos Light"/>
+                <w:sz w:val="28"/>
+                <w:szCs w:val="28"/>
+              </w:rPr>
+              <w:t>Switch to branch B and repeat with different content.</w:t>
             </w:r>
           </w:p>
         </w:tc>
         <w:tc>
           <w:tcPr>
-            <w:tcW w:w="2338" w:type="dxa"/>
+            <w:tcW w:w="1676" w:type="dxa"/>
           </w:tcPr>
           <w:p>
             <w:pPr>
               <w:cnfStyle w:val="000000000000" w:firstRow="0" w:lastRow="0" w:firstColumn="0" w:lastColumn="0" w:oddVBand="0" w:evenVBand="0" w:oddHBand="0" w:evenHBand="0" w:firstRowFirstColumn="0" w:firstRowLastColumn="0" w:lastRowFirstColumn="0" w:lastRowLastColumn="0"/>
               <w:rPr>
                 <w:rFonts w:ascii="Aptos Light" w:hAnsi="Aptos Light"/>
-              </w:rPr>
-            </w:pPr>
-            <w:r>
-              <w:rPr>
-                <w:rFonts w:ascii="Aptos Light" w:hAnsi="Aptos Light"/>
-              </w:rPr>
-              <w:t>1.5 weeks</w:t>
+                <w:sz w:val="28"/>
+                <w:szCs w:val="28"/>
+              </w:rPr>
+            </w:pPr>
+            <w:r>
+              <w:rPr>
+                <w:rFonts w:ascii="Aptos Light" w:hAnsi="Aptos Light"/>
+                <w:sz w:val="28"/>
+                <w:szCs w:val="28"/>
+              </w:rPr>
+              <w:t xml:space="preserve">20 </w:t>
+            </w:r>
+            <w:r>
+              <w:rPr>
+                <w:rFonts w:ascii="Aptos Light" w:hAnsi="Aptos Light"/>
+                <w:sz w:val="28"/>
+                <w:szCs w:val="28"/>
+              </w:rPr>
+              <w:t>minutes</w:t>
             </w:r>
           </w:p>
         </w:tc>
         <w:tc>
           <w:tcPr>
-            <w:tcW w:w="2338" w:type="dxa"/>
+            <w:tcW w:w="2442" w:type="dxa"/>
           </w:tcPr>
           <w:p>
             <w:pPr>
               <w:cnfStyle w:val="000000000000" w:firstRow="0" w:lastRow="0" w:firstColumn="0" w:lastColumn="0" w:oddVBand="0" w:evenVBand="0" w:oddHBand="0" w:evenHBand="0" w:firstRowFirstColumn="0" w:firstRowLastColumn="0" w:lastRowFirstColumn="0" w:lastRowLastColumn="0"/>
               <w:rPr>
                 <w:rFonts w:ascii="Aptos Light" w:hAnsi="Aptos Light"/>
-              </w:rPr>
-            </w:pPr>
-            <w:r>
-              <w:rPr>
-                <w:rFonts w:ascii="Aptos Light" w:hAnsi="Aptos Light"/>
-              </w:rPr>
-              <w:t>“Notify me” button</w:t>
+                <w:sz w:val="28"/>
+                <w:szCs w:val="28"/>
+              </w:rPr>
+            </w:pPr>
+            <w:r>
+              <w:rPr>
+                <w:rFonts w:ascii="Aptos Light" w:hAnsi="Aptos Light"/>
+                <w:sz w:val="28"/>
+                <w:szCs w:val="28"/>
+              </w:rPr>
+              <w:t>Unique docs.txt file in branch A.</w:t>
             </w:r>
           </w:p>
           <w:p>
@@ -2013,6 +2522,8 @@
               <w:cnfStyle w:val="000000000000" w:firstRow="0" w:lastRow="0" w:firstColumn="0" w:lastColumn="0" w:oddVBand="0" w:evenVBand="0" w:oddHBand="0" w:evenHBand="0" w:firstRowFirstColumn="0" w:firstRowLastColumn="0" w:lastRowFirstColumn="0" w:lastRowLastColumn="0"/>
               <w:rPr>
                 <w:rFonts w:ascii="Aptos Light" w:hAnsi="Aptos Light"/>
+                <w:sz w:val="28"/>
+                <w:szCs w:val="28"/>
               </w:rPr>
             </w:pPr>
           </w:p>
@@ -2021,35 +2532,17 @@
               <w:cnfStyle w:val="000000000000" w:firstRow="0" w:lastRow="0" w:firstColumn="0" w:lastColumn="0" w:oddVBand="0" w:evenVBand="0" w:oddHBand="0" w:evenHBand="0" w:firstRowFirstColumn="0" w:firstRowLastColumn="0" w:lastRowFirstColumn="0" w:lastRowLastColumn="0"/>
               <w:rPr>
                 <w:rFonts w:ascii="Aptos Light" w:hAnsi="Aptos Light"/>
-              </w:rPr>
-            </w:pPr>
-            <w:r>
-              <w:rPr>
-                <w:rFonts w:ascii="Aptos Light" w:hAnsi="Aptos Light"/>
-              </w:rPr>
-              <w:t>Email notification workflow</w:t>
-            </w:r>
-          </w:p>
-          <w:p>
-            <w:pPr>
-              <w:cnfStyle w:val="000000000000" w:firstRow="0" w:lastRow="0" w:firstColumn="0" w:lastColumn="0" w:oddVBand="0" w:evenVBand="0" w:oddHBand="0" w:evenHBand="0" w:firstRowFirstColumn="0" w:firstRowLastColumn="0" w:lastRowFirstColumn="0" w:lastRowLastColumn="0"/>
-              <w:rPr>
-                <w:rFonts w:ascii="Aptos Light" w:hAnsi="Aptos Light"/>
-              </w:rPr>
-            </w:pPr>
-          </w:p>
-          <w:p>
-            <w:pPr>
-              <w:cnfStyle w:val="000000000000" w:firstRow="0" w:lastRow="0" w:firstColumn="0" w:lastColumn="0" w:oddVBand="0" w:evenVBand="0" w:oddHBand="0" w:evenHBand="0" w:firstRowFirstColumn="0" w:firstRowLastColumn="0" w:lastRowFirstColumn="0" w:lastRowLastColumn="0"/>
-              <w:rPr>
-                <w:rFonts w:ascii="Aptos Light" w:hAnsi="Aptos Light"/>
-              </w:rPr>
-            </w:pPr>
-            <w:r>
-              <w:rPr>
-                <w:rFonts w:ascii="Aptos Light" w:hAnsi="Aptos Light"/>
-              </w:rPr>
-              <w:t>User subscription list</w:t>
+                <w:sz w:val="28"/>
+                <w:szCs w:val="28"/>
+              </w:rPr>
+            </w:pPr>
+            <w:r>
+              <w:rPr>
+                <w:rFonts w:ascii="Aptos Light" w:hAnsi="Aptos Light"/>
+                <w:sz w:val="28"/>
+                <w:szCs w:val="28"/>
+              </w:rPr>
+              <w:t>Different docs.txt file in branch B.</w:t>
             </w:r>
           </w:p>
         </w:tc>
@@ -2057,48 +2550,108 @@
       <w:tr>
         <w:trPr>
           <w:cnfStyle w:val="000000100000" w:firstRow="0" w:lastRow="0" w:firstColumn="0" w:lastColumn="0" w:oddVBand="0" w:evenVBand="0" w:oddHBand="1" w:evenHBand="0" w:firstRowFirstColumn="0" w:firstRowLastColumn="0" w:lastRowFirstColumn="0" w:lastRowLastColumn="0"/>
+          <w:trHeight w:val="2532"/>
         </w:trPr>
         <w:tc>
           <w:tcPr>
             <w:cnfStyle w:val="001000000000" w:firstRow="0" w:lastRow="0" w:firstColumn="1" w:lastColumn="0" w:oddVBand="0" w:evenVBand="0" w:oddHBand="0" w:evenHBand="0" w:firstRowFirstColumn="0" w:firstRowLastColumn="0" w:lastRowFirstColumn="0" w:lastRowLastColumn="0"/>
-            <w:tcW w:w="2337" w:type="dxa"/>
+            <w:tcW w:w="2444" w:type="dxa"/>
           </w:tcPr>
           <w:p>
             <w:pPr>
               <w:rPr>
                 <w:rFonts w:ascii="Aptos Light" w:hAnsi="Aptos Light"/>
-              </w:rPr>
-            </w:pPr>
-            <w:r>
-              <w:rPr>
-                <w:rFonts w:ascii="Aptos Light" w:hAnsi="Aptos Light"/>
-              </w:rPr>
-              <w:t>Engaging User Experience</w:t>
+                <w:sz w:val="28"/>
+                <w:szCs w:val="28"/>
+              </w:rPr>
+            </w:pPr>
+            <w:r>
+              <w:rPr>
+                <w:rFonts w:ascii="Aptos Light" w:hAnsi="Aptos Light"/>
+                <w:sz w:val="28"/>
+                <w:szCs w:val="28"/>
+              </w:rPr>
+              <w:t>PRs must be created in GitHub for both branches.</w:t>
+            </w:r>
+          </w:p>
+          <w:p>
+            <w:pPr>
+              <w:rPr>
+                <w:rFonts w:ascii="Aptos Light" w:hAnsi="Aptos Light"/>
+                <w:sz w:val="28"/>
+                <w:szCs w:val="28"/>
+              </w:rPr>
+            </w:pPr>
+          </w:p>
+          <w:p>
+            <w:pPr>
+              <w:rPr>
+                <w:rFonts w:ascii="Aptos Light" w:hAnsi="Aptos Light"/>
+                <w:sz w:val="28"/>
+                <w:szCs w:val="28"/>
+              </w:rPr>
+            </w:pPr>
+            <w:r>
+              <w:rPr>
+                <w:rFonts w:ascii="Aptos Light" w:hAnsi="Aptos Light"/>
+                <w:sz w:val="28"/>
+                <w:szCs w:val="28"/>
+              </w:rPr>
+              <w:t>PRs must include a clear title and description.</w:t>
+            </w:r>
+          </w:p>
+          <w:p>
+            <w:pPr>
+              <w:rPr>
+                <w:rFonts w:ascii="Aptos Light" w:hAnsi="Aptos Light"/>
+                <w:sz w:val="28"/>
+                <w:szCs w:val="28"/>
+              </w:rPr>
+            </w:pPr>
+          </w:p>
+          <w:p>
+            <w:pPr>
+              <w:rPr>
+                <w:rFonts w:ascii="Aptos Light" w:hAnsi="Aptos Light"/>
+                <w:sz w:val="28"/>
+                <w:szCs w:val="28"/>
+              </w:rPr>
+            </w:pPr>
+            <w:r>
+              <w:rPr>
+                <w:rFonts w:ascii="Aptos Light" w:hAnsi="Aptos Light"/>
+                <w:sz w:val="28"/>
+                <w:szCs w:val="28"/>
+              </w:rPr>
+              <w:t>PRs should not be approved yet.</w:t>
             </w:r>
           </w:p>
         </w:tc>
         <w:tc>
           <w:tcPr>
-            <w:tcW w:w="2337" w:type="dxa"/>
+            <w:tcW w:w="4203" w:type="dxa"/>
           </w:tcPr>
           <w:p>
             <w:pPr>
+              <w:pStyle w:val="ListParagraph"/>
+              <w:numPr>
+                <w:ilvl w:val="0"/>
+                <w:numId w:val="7"/>
+              </w:numPr>
               <w:cnfStyle w:val="000000100000" w:firstRow="0" w:lastRow="0" w:firstColumn="0" w:lastColumn="0" w:oddVBand="0" w:evenVBand="0" w:oddHBand="1" w:evenHBand="0" w:firstRowFirstColumn="0" w:firstRowLastColumn="0" w:lastRowFirstColumn="0" w:lastRowLastColumn="0"/>
               <w:rPr>
                 <w:rFonts w:ascii="Aptos Light" w:hAnsi="Aptos Light"/>
-              </w:rPr>
-            </w:pPr>
-            <w:r>
-              <w:rPr>
-                <w:rFonts w:ascii="Aptos Light" w:hAnsi="Aptos Light"/>
-              </w:rPr>
-              <w:t xml:space="preserve">1. </w:t>
-            </w:r>
-            <w:r>
-              <w:rPr>
-                <w:rFonts w:ascii="Aptos Light" w:hAnsi="Aptos Light"/>
-              </w:rPr>
-              <w:t>Research &amp; design engaging layout</w:t>
+                <w:sz w:val="28"/>
+                <w:szCs w:val="28"/>
+              </w:rPr>
+            </w:pPr>
+            <w:r>
+              <w:rPr>
+                <w:rFonts w:ascii="Aptos Light" w:hAnsi="Aptos Light"/>
+                <w:sz w:val="28"/>
+                <w:szCs w:val="28"/>
+              </w:rPr>
+              <w:t>Open GitHub.</w:t>
             </w:r>
           </w:p>
           <w:p>
@@ -2106,27 +2659,32 @@
               <w:cnfStyle w:val="000000100000" w:firstRow="0" w:lastRow="0" w:firstColumn="0" w:lastColumn="0" w:oddVBand="0" w:evenVBand="0" w:oddHBand="1" w:evenHBand="0" w:firstRowFirstColumn="0" w:firstRowLastColumn="0" w:lastRowFirstColumn="0" w:lastRowLastColumn="0"/>
               <w:rPr>
                 <w:rFonts w:ascii="Aptos Light" w:hAnsi="Aptos Light"/>
-              </w:rPr>
-            </w:pPr>
-          </w:p>
-          <w:p>
-            <w:pPr>
+                <w:sz w:val="28"/>
+                <w:szCs w:val="28"/>
+              </w:rPr>
+            </w:pPr>
+          </w:p>
+          <w:p>
+            <w:pPr>
+              <w:pStyle w:val="ListParagraph"/>
+              <w:numPr>
+                <w:ilvl w:val="0"/>
+                <w:numId w:val="7"/>
+              </w:numPr>
               <w:cnfStyle w:val="000000100000" w:firstRow="0" w:lastRow="0" w:firstColumn="0" w:lastColumn="0" w:oddVBand="0" w:evenVBand="0" w:oddHBand="1" w:evenHBand="0" w:firstRowFirstColumn="0" w:firstRowLastColumn="0" w:lastRowFirstColumn="0" w:lastRowLastColumn="0"/>
               <w:rPr>
                 <w:rFonts w:ascii="Aptos Light" w:hAnsi="Aptos Light"/>
-              </w:rPr>
-            </w:pPr>
-            <w:r>
-              <w:rPr>
-                <w:rFonts w:ascii="Aptos Light" w:hAnsi="Aptos Light"/>
-              </w:rPr>
-              <w:t xml:space="preserve">2. </w:t>
-            </w:r>
-            <w:r>
-              <w:rPr>
-                <w:rFonts w:ascii="Aptos Light" w:hAnsi="Aptos Light"/>
-              </w:rPr>
-              <w:t>Develop product recommendation system</w:t>
+                <w:sz w:val="28"/>
+                <w:szCs w:val="28"/>
+              </w:rPr>
+            </w:pPr>
+            <w:r>
+              <w:rPr>
+                <w:rFonts w:ascii="Aptos Light" w:hAnsi="Aptos Light"/>
+                <w:sz w:val="28"/>
+                <w:szCs w:val="28"/>
+              </w:rPr>
+              <w:t>Create PR for branch A → Master.</w:t>
             </w:r>
           </w:p>
           <w:p>
@@ -2134,27 +2692,32 @@
               <w:cnfStyle w:val="000000100000" w:firstRow="0" w:lastRow="0" w:firstColumn="0" w:lastColumn="0" w:oddVBand="0" w:evenVBand="0" w:oddHBand="1" w:evenHBand="0" w:firstRowFirstColumn="0" w:firstRowLastColumn="0" w:lastRowFirstColumn="0" w:lastRowLastColumn="0"/>
               <w:rPr>
                 <w:rFonts w:ascii="Aptos Light" w:hAnsi="Aptos Light"/>
-              </w:rPr>
-            </w:pPr>
-          </w:p>
-          <w:p>
-            <w:pPr>
+                <w:sz w:val="28"/>
+                <w:szCs w:val="28"/>
+              </w:rPr>
+            </w:pPr>
+          </w:p>
+          <w:p>
+            <w:pPr>
+              <w:pStyle w:val="ListParagraph"/>
+              <w:numPr>
+                <w:ilvl w:val="0"/>
+                <w:numId w:val="7"/>
+              </w:numPr>
               <w:cnfStyle w:val="000000100000" w:firstRow="0" w:lastRow="0" w:firstColumn="0" w:lastColumn="0" w:oddVBand="0" w:evenVBand="0" w:oddHBand="1" w:evenHBand="0" w:firstRowFirstColumn="0" w:firstRowLastColumn="0" w:lastRowFirstColumn="0" w:lastRowLastColumn="0"/>
               <w:rPr>
                 <w:rFonts w:ascii="Aptos Light" w:hAnsi="Aptos Light"/>
-              </w:rPr>
-            </w:pPr>
-            <w:r>
-              <w:rPr>
-                <w:rFonts w:ascii="Aptos Light" w:hAnsi="Aptos Light"/>
-              </w:rPr>
-              <w:t xml:space="preserve">3. </w:t>
-            </w:r>
-            <w:r>
-              <w:rPr>
-                <w:rFonts w:ascii="Aptos Light" w:hAnsi="Aptos Light"/>
-              </w:rPr>
-              <w:t>Add animations/visuals</w:t>
+                <w:sz w:val="28"/>
+                <w:szCs w:val="28"/>
+              </w:rPr>
+            </w:pPr>
+            <w:r>
+              <w:rPr>
+                <w:rFonts w:ascii="Aptos Light" w:hAnsi="Aptos Light"/>
+                <w:sz w:val="28"/>
+                <w:szCs w:val="28"/>
+              </w:rPr>
+              <w:t>Create PR for branch B → Master.</w:t>
             </w:r>
           </w:p>
           <w:p>
@@ -2162,109 +2725,724 @@
               <w:cnfStyle w:val="000000100000" w:firstRow="0" w:lastRow="0" w:firstColumn="0" w:lastColumn="0" w:oddVBand="0" w:evenVBand="0" w:oddHBand="1" w:evenHBand="0" w:firstRowFirstColumn="0" w:firstRowLastColumn="0" w:lastRowFirstColumn="0" w:lastRowLastColumn="0"/>
               <w:rPr>
                 <w:rFonts w:ascii="Aptos Light" w:hAnsi="Aptos Light"/>
-              </w:rPr>
-            </w:pPr>
-          </w:p>
-          <w:p>
-            <w:pPr>
+                <w:sz w:val="28"/>
+                <w:szCs w:val="28"/>
+              </w:rPr>
+            </w:pPr>
+          </w:p>
+          <w:p>
+            <w:pPr>
+              <w:pStyle w:val="ListParagraph"/>
+              <w:numPr>
+                <w:ilvl w:val="0"/>
+                <w:numId w:val="7"/>
+              </w:numPr>
               <w:cnfStyle w:val="000000100000" w:firstRow="0" w:lastRow="0" w:firstColumn="0" w:lastColumn="0" w:oddVBand="0" w:evenVBand="0" w:oddHBand="1" w:evenHBand="0" w:firstRowFirstColumn="0" w:firstRowLastColumn="0" w:lastRowFirstColumn="0" w:lastRowLastColumn="0"/>
               <w:rPr>
                 <w:rFonts w:ascii="Aptos Light" w:hAnsi="Aptos Light"/>
-              </w:rPr>
-            </w:pPr>
-            <w:r>
-              <w:rPr>
-                <w:rFonts w:ascii="Aptos Light" w:hAnsi="Aptos Light"/>
-              </w:rPr>
-              <w:t xml:space="preserve">4. </w:t>
-            </w:r>
-            <w:r>
-              <w:rPr>
-                <w:rFonts w:ascii="Aptos Light" w:hAnsi="Aptos Light"/>
-              </w:rPr>
-              <w:t>Run usability testing</w:t>
+                <w:sz w:val="28"/>
+                <w:szCs w:val="28"/>
+              </w:rPr>
+            </w:pPr>
+            <w:r>
+              <w:rPr>
+                <w:rFonts w:ascii="Aptos Light" w:hAnsi="Aptos Light"/>
+                <w:sz w:val="28"/>
+                <w:szCs w:val="28"/>
+              </w:rPr>
+              <w:t>Add proper descriptions to both PRs.</w:t>
             </w:r>
           </w:p>
         </w:tc>
         <w:tc>
           <w:tcPr>
-            <w:tcW w:w="2338" w:type="dxa"/>
+            <w:tcW w:w="1676" w:type="dxa"/>
           </w:tcPr>
           <w:p>
             <w:pPr>
               <w:cnfStyle w:val="000000100000" w:firstRow="0" w:lastRow="0" w:firstColumn="0" w:lastColumn="0" w:oddVBand="0" w:evenVBand="0" w:oddHBand="1" w:evenHBand="0" w:firstRowFirstColumn="0" w:firstRowLastColumn="0" w:lastRowFirstColumn="0" w:lastRowLastColumn="0"/>
               <w:rPr>
                 <w:rFonts w:ascii="Aptos Light" w:hAnsi="Aptos Light"/>
-              </w:rPr>
-            </w:pPr>
-            <w:r>
-              <w:rPr>
-                <w:rFonts w:ascii="Aptos Light" w:hAnsi="Aptos Light"/>
-              </w:rPr>
-              <w:t>3 weeks</w:t>
+                <w:sz w:val="28"/>
+                <w:szCs w:val="28"/>
+              </w:rPr>
+            </w:pPr>
+            <w:r>
+              <w:rPr>
+                <w:rFonts w:ascii="Aptos Light" w:hAnsi="Aptos Light"/>
+                <w:sz w:val="28"/>
+                <w:szCs w:val="28"/>
+              </w:rPr>
+              <w:t>15 minutes.</w:t>
             </w:r>
           </w:p>
         </w:tc>
         <w:tc>
           <w:tcPr>
-            <w:tcW w:w="2338" w:type="dxa"/>
+            <w:tcW w:w="2442" w:type="dxa"/>
           </w:tcPr>
           <w:p>
             <w:pPr>
               <w:cnfStyle w:val="000000100000" w:firstRow="0" w:lastRow="0" w:firstColumn="0" w:lastColumn="0" w:oddVBand="0" w:evenVBand="0" w:oddHBand="1" w:evenHBand="0" w:firstRowFirstColumn="0" w:firstRowLastColumn="0" w:lastRowFirstColumn="0" w:lastRowLastColumn="0"/>
               <w:rPr>
                 <w:rFonts w:ascii="Aptos Light" w:hAnsi="Aptos Light"/>
-              </w:rPr>
-            </w:pPr>
-            <w:r>
-              <w:rPr>
-                <w:rFonts w:ascii="Aptos Light" w:hAnsi="Aptos Light"/>
-              </w:rPr>
-              <w:t>Interactive homepage</w:t>
-            </w:r>
-          </w:p>
-          <w:p>
-            <w:pPr>
+                <w:sz w:val="28"/>
+                <w:szCs w:val="28"/>
+              </w:rPr>
+            </w:pPr>
+            <w:r>
+              <w:rPr>
+                <w:rFonts w:ascii="Aptos Light" w:hAnsi="Aptos Light"/>
+                <w:sz w:val="28"/>
+                <w:szCs w:val="28"/>
+              </w:rPr>
+              <w:t>Two open PRs: A → Master, B → Master.</w:t>
+            </w:r>
+          </w:p>
+        </w:tc>
+      </w:tr>
+      <w:tr>
+        <w:trPr>
+          <w:trHeight w:val="1084"/>
+        </w:trPr>
+        <w:tc>
+          <w:tcPr>
+            <w:cnfStyle w:val="001000000000" w:firstRow="0" w:lastRow="0" w:firstColumn="1" w:lastColumn="0" w:oddVBand="0" w:evenVBand="0" w:oddHBand="0" w:evenHBand="0" w:firstRowFirstColumn="0" w:firstRowLastColumn="0" w:lastRowFirstColumn="0" w:lastRowLastColumn="0"/>
+            <w:tcW w:w="2444" w:type="dxa"/>
+          </w:tcPr>
+          <w:p>
+            <w:pPr>
+              <w:rPr>
+                <w:rFonts w:ascii="Aptos Light" w:hAnsi="Aptos Light"/>
+                <w:sz w:val="28"/>
+                <w:szCs w:val="28"/>
+              </w:rPr>
+            </w:pPr>
+            <w:r>
+              <w:rPr>
+                <w:rFonts w:ascii="Aptos Light" w:hAnsi="Aptos Light"/>
+                <w:sz w:val="28"/>
+                <w:szCs w:val="28"/>
+              </w:rPr>
+              <w:lastRenderedPageBreak/>
+              <w:t>Detect merge conflict in docs.txt.</w:t>
+            </w:r>
+          </w:p>
+          <w:p>
+            <w:pPr>
+              <w:rPr>
+                <w:rFonts w:ascii="Aptos Light" w:hAnsi="Aptos Light"/>
+                <w:sz w:val="28"/>
+                <w:szCs w:val="28"/>
+              </w:rPr>
+            </w:pPr>
+          </w:p>
+          <w:p>
+            <w:pPr>
+              <w:rPr>
+                <w:rFonts w:ascii="Aptos Light" w:hAnsi="Aptos Light"/>
+                <w:sz w:val="28"/>
+                <w:szCs w:val="28"/>
+              </w:rPr>
+            </w:pPr>
+            <w:r>
+              <w:rPr>
+                <w:rFonts w:ascii="Aptos Light" w:hAnsi="Aptos Light"/>
+                <w:sz w:val="28"/>
+                <w:szCs w:val="28"/>
+              </w:rPr>
+              <w:t>Ensure no important content is lost.</w:t>
+            </w:r>
+          </w:p>
+          <w:p>
+            <w:pPr>
+              <w:rPr>
+                <w:rFonts w:ascii="Aptos Light" w:hAnsi="Aptos Light"/>
+                <w:sz w:val="28"/>
+                <w:szCs w:val="28"/>
+              </w:rPr>
+            </w:pPr>
+          </w:p>
+          <w:p>
+            <w:pPr>
+              <w:rPr>
+                <w:rFonts w:ascii="Aptos Light" w:hAnsi="Aptos Light"/>
+                <w:sz w:val="28"/>
+                <w:szCs w:val="28"/>
+              </w:rPr>
+            </w:pPr>
+            <w:r>
+              <w:rPr>
+                <w:rFonts w:ascii="Aptos Light" w:hAnsi="Aptos Light"/>
+                <w:sz w:val="28"/>
+                <w:szCs w:val="28"/>
+              </w:rPr>
+              <w:t>Push resolved version back to repository.</w:t>
+            </w:r>
+          </w:p>
+        </w:tc>
+        <w:tc>
+          <w:tcPr>
+            <w:tcW w:w="4203" w:type="dxa"/>
+          </w:tcPr>
+          <w:p>
+            <w:pPr>
+              <w:pStyle w:val="ListParagraph"/>
+              <w:numPr>
+                <w:ilvl w:val="0"/>
+                <w:numId w:val="4"/>
+              </w:numPr>
+              <w:cnfStyle w:val="000000000000" w:firstRow="0" w:lastRow="0" w:firstColumn="0" w:lastColumn="0" w:oddVBand="0" w:evenVBand="0" w:oddHBand="0" w:evenHBand="0" w:firstRowFirstColumn="0" w:firstRowLastColumn="0" w:lastRowFirstColumn="0" w:lastRowLastColumn="0"/>
+              <w:rPr>
+                <w:rFonts w:ascii="Aptos Light" w:hAnsi="Aptos Light"/>
+                <w:sz w:val="28"/>
+                <w:szCs w:val="28"/>
+              </w:rPr>
+            </w:pPr>
+            <w:r>
+              <w:rPr>
+                <w:rFonts w:ascii="Aptos Light" w:hAnsi="Aptos Light"/>
+                <w:sz w:val="28"/>
+                <w:szCs w:val="28"/>
+              </w:rPr>
+              <w:t>Attempt to merge PRs (GitHub flags conflicts).</w:t>
+            </w:r>
+          </w:p>
+          <w:p>
+            <w:pPr>
+              <w:ind w:left="360"/>
+              <w:cnfStyle w:val="000000000000" w:firstRow="0" w:lastRow="0" w:firstColumn="0" w:lastColumn="0" w:oddVBand="0" w:evenVBand="0" w:oddHBand="0" w:evenHBand="0" w:firstRowFirstColumn="0" w:firstRowLastColumn="0" w:lastRowFirstColumn="0" w:lastRowLastColumn="0"/>
+              <w:rPr>
+                <w:rFonts w:ascii="Aptos Light" w:hAnsi="Aptos Light"/>
+                <w:sz w:val="28"/>
+                <w:szCs w:val="28"/>
+              </w:rPr>
+            </w:pPr>
+          </w:p>
+          <w:p>
+            <w:pPr>
+              <w:pStyle w:val="ListParagraph"/>
+              <w:numPr>
+                <w:ilvl w:val="0"/>
+                <w:numId w:val="4"/>
+              </w:numPr>
+              <w:cnfStyle w:val="000000000000" w:firstRow="0" w:lastRow="0" w:firstColumn="0" w:lastColumn="0" w:oddVBand="0" w:evenVBand="0" w:oddHBand="0" w:evenHBand="0" w:firstRowFirstColumn="0" w:firstRowLastColumn="0" w:lastRowFirstColumn="0" w:lastRowLastColumn="0"/>
+              <w:rPr>
+                <w:rFonts w:ascii="Aptos Light" w:hAnsi="Aptos Light"/>
+                <w:sz w:val="28"/>
+                <w:szCs w:val="28"/>
+              </w:rPr>
+            </w:pPr>
+            <w:r>
+              <w:rPr>
+                <w:rFonts w:ascii="Aptos Light" w:hAnsi="Aptos Light"/>
+                <w:sz w:val="28"/>
+                <w:szCs w:val="28"/>
+              </w:rPr>
+              <w:t>Checkout conflicting branch locally.</w:t>
+            </w:r>
+          </w:p>
+          <w:p>
+            <w:pPr>
+              <w:pStyle w:val="ListParagraph"/>
+              <w:cnfStyle w:val="000000000000" w:firstRow="0" w:lastRow="0" w:firstColumn="0" w:lastColumn="0" w:oddVBand="0" w:evenVBand="0" w:oddHBand="0" w:evenHBand="0" w:firstRowFirstColumn="0" w:firstRowLastColumn="0" w:lastRowFirstColumn="0" w:lastRowLastColumn="0"/>
+              <w:rPr>
+                <w:rFonts w:ascii="Aptos Light" w:hAnsi="Aptos Light"/>
+                <w:sz w:val="28"/>
+                <w:szCs w:val="28"/>
+              </w:rPr>
+            </w:pPr>
+          </w:p>
+          <w:p>
+            <w:pPr>
+              <w:pStyle w:val="ListParagraph"/>
+              <w:numPr>
+                <w:ilvl w:val="0"/>
+                <w:numId w:val="4"/>
+              </w:numPr>
+              <w:cnfStyle w:val="000000000000" w:firstRow="0" w:lastRow="0" w:firstColumn="0" w:lastColumn="0" w:oddVBand="0" w:evenVBand="0" w:oddHBand="0" w:evenHBand="0" w:firstRowFirstColumn="0" w:firstRowLastColumn="0" w:lastRowFirstColumn="0" w:lastRowLastColumn="0"/>
+              <w:rPr>
+                <w:rFonts w:ascii="Aptos Light" w:hAnsi="Aptos Light"/>
+                <w:sz w:val="28"/>
+                <w:szCs w:val="28"/>
+              </w:rPr>
+            </w:pPr>
+            <w:r>
+              <w:rPr>
+                <w:rFonts w:ascii="Aptos Light" w:hAnsi="Aptos Light"/>
+                <w:sz w:val="28"/>
+                <w:szCs w:val="28"/>
+              </w:rPr>
+              <w:t>Manually resolve docs.txt conflict.</w:t>
+            </w:r>
+          </w:p>
+          <w:p>
+            <w:pPr>
+              <w:pStyle w:val="ListParagraph"/>
+              <w:cnfStyle w:val="000000000000" w:firstRow="0" w:lastRow="0" w:firstColumn="0" w:lastColumn="0" w:oddVBand="0" w:evenVBand="0" w:oddHBand="0" w:evenHBand="0" w:firstRowFirstColumn="0" w:firstRowLastColumn="0" w:lastRowFirstColumn="0" w:lastRowLastColumn="0"/>
+              <w:rPr>
+                <w:rFonts w:ascii="Aptos Light" w:hAnsi="Aptos Light"/>
+                <w:sz w:val="28"/>
+                <w:szCs w:val="28"/>
+              </w:rPr>
+            </w:pPr>
+          </w:p>
+          <w:p>
+            <w:pPr>
+              <w:pStyle w:val="ListParagraph"/>
+              <w:numPr>
+                <w:ilvl w:val="0"/>
+                <w:numId w:val="4"/>
+              </w:numPr>
+              <w:cnfStyle w:val="000000000000" w:firstRow="0" w:lastRow="0" w:firstColumn="0" w:lastColumn="0" w:oddVBand="0" w:evenVBand="0" w:oddHBand="0" w:evenHBand="0" w:firstRowFirstColumn="0" w:firstRowLastColumn="0" w:lastRowFirstColumn="0" w:lastRowLastColumn="0"/>
+              <w:rPr>
+                <w:rFonts w:ascii="Aptos Light" w:hAnsi="Aptos Light"/>
+                <w:sz w:val="28"/>
+                <w:szCs w:val="28"/>
+              </w:rPr>
+            </w:pPr>
+            <w:r>
+              <w:rPr>
+                <w:rFonts w:ascii="Aptos Light" w:hAnsi="Aptos Light"/>
+                <w:sz w:val="28"/>
+                <w:szCs w:val="28"/>
+              </w:rPr>
+              <w:t>Commit resolved file and push changes.</w:t>
+            </w:r>
+          </w:p>
+          <w:p>
+            <w:pPr>
+              <w:pStyle w:val="ListParagraph"/>
+              <w:cnfStyle w:val="000000000000" w:firstRow="0" w:lastRow="0" w:firstColumn="0" w:lastColumn="0" w:oddVBand="0" w:evenVBand="0" w:oddHBand="0" w:evenHBand="0" w:firstRowFirstColumn="0" w:firstRowLastColumn="0" w:lastRowFirstColumn="0" w:lastRowLastColumn="0"/>
+              <w:rPr>
+                <w:rFonts w:ascii="Aptos Light" w:hAnsi="Aptos Light"/>
+                <w:sz w:val="28"/>
+                <w:szCs w:val="28"/>
+              </w:rPr>
+            </w:pPr>
+          </w:p>
+          <w:p>
+            <w:pPr>
+              <w:pStyle w:val="ListParagraph"/>
+              <w:numPr>
+                <w:ilvl w:val="0"/>
+                <w:numId w:val="4"/>
+              </w:numPr>
+              <w:cnfStyle w:val="000000000000" w:firstRow="0" w:lastRow="0" w:firstColumn="0" w:lastColumn="0" w:oddVBand="0" w:evenVBand="0" w:oddHBand="0" w:evenHBand="0" w:firstRowFirstColumn="0" w:firstRowLastColumn="0" w:lastRowFirstColumn="0" w:lastRowLastColumn="0"/>
+              <w:rPr>
+                <w:rFonts w:ascii="Aptos Light" w:hAnsi="Aptos Light"/>
+                <w:sz w:val="28"/>
+                <w:szCs w:val="28"/>
+              </w:rPr>
+            </w:pPr>
+            <w:r>
+              <w:rPr>
+                <w:rFonts w:ascii="Aptos Light" w:hAnsi="Aptos Light"/>
+                <w:sz w:val="28"/>
+                <w:szCs w:val="28"/>
+              </w:rPr>
+              <w:t>Verify in GitHub that conflicts are cleared.</w:t>
+            </w:r>
+          </w:p>
+        </w:tc>
+        <w:tc>
+          <w:tcPr>
+            <w:tcW w:w="1676" w:type="dxa"/>
+          </w:tcPr>
+          <w:p>
+            <w:pPr>
+              <w:cnfStyle w:val="000000000000" w:firstRow="0" w:lastRow="0" w:firstColumn="0" w:lastColumn="0" w:oddVBand="0" w:evenVBand="0" w:oddHBand="0" w:evenHBand="0" w:firstRowFirstColumn="0" w:firstRowLastColumn="0" w:lastRowFirstColumn="0" w:lastRowLastColumn="0"/>
+              <w:rPr>
+                <w:rFonts w:ascii="Aptos Light" w:hAnsi="Aptos Light"/>
+                <w:sz w:val="28"/>
+                <w:szCs w:val="28"/>
+              </w:rPr>
+            </w:pPr>
+            <w:r>
+              <w:rPr>
+                <w:rFonts w:ascii="Aptos Light" w:hAnsi="Aptos Light"/>
+                <w:sz w:val="28"/>
+                <w:szCs w:val="28"/>
+              </w:rPr>
+              <w:t>30–40 minutes</w:t>
+            </w:r>
+            <w:r>
+              <w:rPr>
+                <w:rFonts w:ascii="Aptos Light" w:hAnsi="Aptos Light"/>
+                <w:sz w:val="28"/>
+                <w:szCs w:val="28"/>
+              </w:rPr>
+              <w:t>.</w:t>
+            </w:r>
+          </w:p>
+        </w:tc>
+        <w:tc>
+          <w:tcPr>
+            <w:tcW w:w="2442" w:type="dxa"/>
+          </w:tcPr>
+          <w:p>
+            <w:pPr>
+              <w:cnfStyle w:val="000000000000" w:firstRow="0" w:lastRow="0" w:firstColumn="0" w:lastColumn="0" w:oddVBand="0" w:evenVBand="0" w:oddHBand="0" w:evenHBand="0" w:firstRowFirstColumn="0" w:firstRowLastColumn="0" w:lastRowFirstColumn="0" w:lastRowLastColumn="0"/>
+              <w:rPr>
+                <w:rFonts w:ascii="Aptos Light" w:hAnsi="Aptos Light"/>
+                <w:sz w:val="28"/>
+                <w:szCs w:val="28"/>
+              </w:rPr>
+            </w:pPr>
+            <w:r>
+              <w:rPr>
+                <w:rFonts w:ascii="Aptos Light" w:hAnsi="Aptos Light"/>
+                <w:sz w:val="28"/>
+                <w:szCs w:val="28"/>
+              </w:rPr>
+              <w:t>Conflict-free version of docs.txt.</w:t>
+            </w:r>
+          </w:p>
+          <w:p>
+            <w:pPr>
+              <w:cnfStyle w:val="000000000000" w:firstRow="0" w:lastRow="0" w:firstColumn="0" w:lastColumn="0" w:oddVBand="0" w:evenVBand="0" w:oddHBand="0" w:evenHBand="0" w:firstRowFirstColumn="0" w:firstRowLastColumn="0" w:lastRowFirstColumn="0" w:lastRowLastColumn="0"/>
+              <w:rPr>
+                <w:rFonts w:ascii="Aptos Light" w:hAnsi="Aptos Light"/>
+                <w:sz w:val="28"/>
+                <w:szCs w:val="28"/>
+              </w:rPr>
+            </w:pPr>
+          </w:p>
+          <w:p>
+            <w:pPr>
+              <w:cnfStyle w:val="000000000000" w:firstRow="0" w:lastRow="0" w:firstColumn="0" w:lastColumn="0" w:oddVBand="0" w:evenVBand="0" w:oddHBand="0" w:evenHBand="0" w:firstRowFirstColumn="0" w:firstRowLastColumn="0" w:lastRowFirstColumn="0" w:lastRowLastColumn="0"/>
+              <w:rPr>
+                <w:rFonts w:ascii="Aptos Light" w:hAnsi="Aptos Light"/>
+                <w:sz w:val="28"/>
+                <w:szCs w:val="28"/>
+              </w:rPr>
+            </w:pPr>
+            <w:r>
+              <w:rPr>
+                <w:rFonts w:ascii="Aptos Light" w:hAnsi="Aptos Light"/>
+                <w:sz w:val="28"/>
+                <w:szCs w:val="28"/>
+              </w:rPr>
+              <w:t>Updated branches ready to merge.</w:t>
+            </w:r>
+          </w:p>
+        </w:tc>
+      </w:tr>
+      <w:tr>
+        <w:trPr>
+          <w:cnfStyle w:val="000000100000" w:firstRow="0" w:lastRow="0" w:firstColumn="0" w:lastColumn="0" w:oddVBand="0" w:evenVBand="0" w:oddHBand="1" w:evenHBand="0" w:firstRowFirstColumn="0" w:firstRowLastColumn="0" w:lastRowFirstColumn="0" w:lastRowLastColumn="0"/>
+          <w:trHeight w:val="6173"/>
+        </w:trPr>
+        <w:tc>
+          <w:tcPr>
+            <w:cnfStyle w:val="001000000000" w:firstRow="0" w:lastRow="0" w:firstColumn="1" w:lastColumn="0" w:oddVBand="0" w:evenVBand="0" w:oddHBand="0" w:evenHBand="0" w:firstRowFirstColumn="0" w:firstRowLastColumn="0" w:lastRowFirstColumn="0" w:lastRowLastColumn="0"/>
+            <w:tcW w:w="2444" w:type="dxa"/>
+          </w:tcPr>
+          <w:p>
+            <w:pPr>
+              <w:rPr>
+                <w:rFonts w:ascii="Aptos Light" w:hAnsi="Aptos Light"/>
+                <w:sz w:val="28"/>
+                <w:szCs w:val="28"/>
+              </w:rPr>
+            </w:pPr>
+            <w:r>
+              <w:rPr>
+                <w:rFonts w:ascii="Aptos Light" w:hAnsi="Aptos Light"/>
+                <w:sz w:val="28"/>
+                <w:szCs w:val="28"/>
+              </w:rPr>
+              <w:t>PRs must be reviewed and approved.</w:t>
+            </w:r>
+          </w:p>
+          <w:p>
+            <w:pPr>
+              <w:rPr>
+                <w:rFonts w:ascii="Aptos Light" w:hAnsi="Aptos Light"/>
+                <w:sz w:val="28"/>
+                <w:szCs w:val="28"/>
+              </w:rPr>
+            </w:pPr>
+          </w:p>
+          <w:p>
+            <w:pPr>
+              <w:rPr>
+                <w:rFonts w:ascii="Aptos Light" w:hAnsi="Aptos Light"/>
+                <w:sz w:val="28"/>
+                <w:szCs w:val="28"/>
+              </w:rPr>
+            </w:pPr>
+            <w:r>
+              <w:rPr>
+                <w:rFonts w:ascii="Aptos Light" w:hAnsi="Aptos Light"/>
+                <w:sz w:val="28"/>
+                <w:szCs w:val="28"/>
+              </w:rPr>
+              <w:t>Merging should not overwrite or discard changes.</w:t>
+            </w:r>
+          </w:p>
+          <w:p>
+            <w:pPr>
+              <w:rPr>
+                <w:rFonts w:ascii="Aptos Light" w:hAnsi="Aptos Light"/>
+                <w:sz w:val="28"/>
+                <w:szCs w:val="28"/>
+              </w:rPr>
+            </w:pPr>
+          </w:p>
+          <w:p>
+            <w:pPr>
+              <w:rPr>
+                <w:rFonts w:ascii="Aptos Light" w:hAnsi="Aptos Light"/>
+                <w:sz w:val="28"/>
+                <w:szCs w:val="28"/>
+              </w:rPr>
+            </w:pPr>
+            <w:r>
+              <w:rPr>
+                <w:rFonts w:ascii="Aptos Light" w:hAnsi="Aptos Light"/>
+                <w:sz w:val="28"/>
+                <w:szCs w:val="28"/>
+              </w:rPr>
+              <w:t>Master must reflect both updates.</w:t>
+            </w:r>
+          </w:p>
+        </w:tc>
+        <w:tc>
+          <w:tcPr>
+            <w:tcW w:w="4203" w:type="dxa"/>
+          </w:tcPr>
+          <w:p>
+            <w:pPr>
+              <w:pStyle w:val="ListParagraph"/>
+              <w:numPr>
+                <w:ilvl w:val="0"/>
+                <w:numId w:val="5"/>
+              </w:numPr>
               <w:cnfStyle w:val="000000100000" w:firstRow="0" w:lastRow="0" w:firstColumn="0" w:lastColumn="0" w:oddVBand="0" w:evenVBand="0" w:oddHBand="1" w:evenHBand="0" w:firstRowFirstColumn="0" w:firstRowLastColumn="0" w:lastRowFirstColumn="0" w:lastRowLastColumn="0"/>
               <w:rPr>
                 <w:rFonts w:ascii="Aptos Light" w:hAnsi="Aptos Light"/>
-              </w:rPr>
-            </w:pPr>
-          </w:p>
-          <w:p>
-            <w:pPr>
+                <w:sz w:val="28"/>
+                <w:szCs w:val="28"/>
+              </w:rPr>
+            </w:pPr>
+            <w:r>
+              <w:rPr>
+                <w:rFonts w:ascii="Aptos Light" w:hAnsi="Aptos Light"/>
+                <w:sz w:val="28"/>
+                <w:szCs w:val="28"/>
+              </w:rPr>
+              <w:t>Review PR for branch A.</w:t>
+            </w:r>
+          </w:p>
+          <w:p>
+            <w:pPr>
+              <w:pStyle w:val="ListParagraph"/>
               <w:cnfStyle w:val="000000100000" w:firstRow="0" w:lastRow="0" w:firstColumn="0" w:lastColumn="0" w:oddVBand="0" w:evenVBand="0" w:oddHBand="1" w:evenHBand="0" w:firstRowFirstColumn="0" w:firstRowLastColumn="0" w:lastRowFirstColumn="0" w:lastRowLastColumn="0"/>
               <w:rPr>
                 <w:rFonts w:ascii="Aptos Light" w:hAnsi="Aptos Light"/>
-              </w:rPr>
-            </w:pPr>
-            <w:r>
-              <w:rPr>
-                <w:rFonts w:ascii="Aptos Light" w:hAnsi="Aptos Light"/>
-              </w:rPr>
-              <w:t>Personalized recommendations</w:t>
-            </w:r>
-          </w:p>
-          <w:p>
-            <w:pPr>
+                <w:sz w:val="28"/>
+                <w:szCs w:val="28"/>
+              </w:rPr>
+            </w:pPr>
+          </w:p>
+          <w:p>
+            <w:pPr>
+              <w:pStyle w:val="ListParagraph"/>
+              <w:numPr>
+                <w:ilvl w:val="0"/>
+                <w:numId w:val="5"/>
+              </w:numPr>
               <w:cnfStyle w:val="000000100000" w:firstRow="0" w:lastRow="0" w:firstColumn="0" w:lastColumn="0" w:oddVBand="0" w:evenVBand="0" w:oddHBand="1" w:evenHBand="0" w:firstRowFirstColumn="0" w:firstRowLastColumn="0" w:lastRowFirstColumn="0" w:lastRowLastColumn="0"/>
               <w:rPr>
                 <w:rFonts w:ascii="Aptos Light" w:hAnsi="Aptos Light"/>
-              </w:rPr>
-            </w:pPr>
-          </w:p>
-          <w:p>
-            <w:pPr>
+                <w:sz w:val="28"/>
+                <w:szCs w:val="28"/>
+              </w:rPr>
+            </w:pPr>
+            <w:r>
+              <w:rPr>
+                <w:rFonts w:ascii="Aptos Light" w:hAnsi="Aptos Light"/>
+                <w:sz w:val="28"/>
+                <w:szCs w:val="28"/>
+              </w:rPr>
+              <w:t>Approve and merge PR A.</w:t>
+            </w:r>
+          </w:p>
+          <w:p>
+            <w:pPr>
+              <w:pStyle w:val="ListParagraph"/>
               <w:cnfStyle w:val="000000100000" w:firstRow="0" w:lastRow="0" w:firstColumn="0" w:lastColumn="0" w:oddVBand="0" w:evenVBand="0" w:oddHBand="1" w:evenHBand="0" w:firstRowFirstColumn="0" w:firstRowLastColumn="0" w:lastRowFirstColumn="0" w:lastRowLastColumn="0"/>
               <w:rPr>
                 <w:rFonts w:ascii="Aptos Light" w:hAnsi="Aptos Light"/>
-              </w:rPr>
-            </w:pPr>
-            <w:r>
-              <w:rPr>
-                <w:rFonts w:ascii="Aptos Light" w:hAnsi="Aptos Light"/>
-              </w:rPr>
-              <w:t>Improved UI with animations</w:t>
+                <w:sz w:val="28"/>
+                <w:szCs w:val="28"/>
+              </w:rPr>
+            </w:pPr>
+          </w:p>
+          <w:p>
+            <w:pPr>
+              <w:pStyle w:val="ListParagraph"/>
+              <w:numPr>
+                <w:ilvl w:val="0"/>
+                <w:numId w:val="5"/>
+              </w:numPr>
+              <w:cnfStyle w:val="000000100000" w:firstRow="0" w:lastRow="0" w:firstColumn="0" w:lastColumn="0" w:oddVBand="0" w:evenVBand="0" w:oddHBand="1" w:evenHBand="0" w:firstRowFirstColumn="0" w:firstRowLastColumn="0" w:lastRowFirstColumn="0" w:lastRowLastColumn="0"/>
+              <w:rPr>
+                <w:rFonts w:ascii="Aptos Light" w:hAnsi="Aptos Light"/>
+                <w:sz w:val="28"/>
+                <w:szCs w:val="28"/>
+              </w:rPr>
+            </w:pPr>
+            <w:r>
+              <w:rPr>
+                <w:rFonts w:ascii="Aptos Light" w:hAnsi="Aptos Light"/>
+                <w:sz w:val="28"/>
+                <w:szCs w:val="28"/>
+              </w:rPr>
+              <w:t>Review PR for branch B.</w:t>
+            </w:r>
+          </w:p>
+          <w:p>
+            <w:pPr>
+              <w:pStyle w:val="ListParagraph"/>
+              <w:cnfStyle w:val="000000100000" w:firstRow="0" w:lastRow="0" w:firstColumn="0" w:lastColumn="0" w:oddVBand="0" w:evenVBand="0" w:oddHBand="1" w:evenHBand="0" w:firstRowFirstColumn="0" w:firstRowLastColumn="0" w:lastRowFirstColumn="0" w:lastRowLastColumn="0"/>
+              <w:rPr>
+                <w:rFonts w:ascii="Aptos Light" w:hAnsi="Aptos Light"/>
+                <w:sz w:val="28"/>
+                <w:szCs w:val="28"/>
+              </w:rPr>
+            </w:pPr>
+          </w:p>
+          <w:p>
+            <w:pPr>
+              <w:pStyle w:val="ListParagraph"/>
+              <w:numPr>
+                <w:ilvl w:val="0"/>
+                <w:numId w:val="5"/>
+              </w:numPr>
+              <w:cnfStyle w:val="000000100000" w:firstRow="0" w:lastRow="0" w:firstColumn="0" w:lastColumn="0" w:oddVBand="0" w:evenVBand="0" w:oddHBand="1" w:evenHBand="0" w:firstRowFirstColumn="0" w:firstRowLastColumn="0" w:lastRowFirstColumn="0" w:lastRowLastColumn="0"/>
+              <w:rPr>
+                <w:rFonts w:ascii="Aptos Light" w:hAnsi="Aptos Light"/>
+                <w:sz w:val="28"/>
+                <w:szCs w:val="28"/>
+              </w:rPr>
+            </w:pPr>
+            <w:r>
+              <w:rPr>
+                <w:rFonts w:ascii="Aptos Light" w:hAnsi="Aptos Light"/>
+                <w:sz w:val="28"/>
+                <w:szCs w:val="28"/>
+              </w:rPr>
+              <w:t>Approve and merge PR B.</w:t>
+            </w:r>
+          </w:p>
+          <w:p>
+            <w:pPr>
+              <w:pStyle w:val="ListParagraph"/>
+              <w:cnfStyle w:val="000000100000" w:firstRow="0" w:lastRow="0" w:firstColumn="0" w:lastColumn="0" w:oddVBand="0" w:evenVBand="0" w:oddHBand="1" w:evenHBand="0" w:firstRowFirstColumn="0" w:firstRowLastColumn="0" w:lastRowFirstColumn="0" w:lastRowLastColumn="0"/>
+              <w:rPr>
+                <w:rFonts w:ascii="Aptos Light" w:hAnsi="Aptos Light"/>
+                <w:sz w:val="28"/>
+                <w:szCs w:val="28"/>
+              </w:rPr>
+            </w:pPr>
+          </w:p>
+          <w:p>
+            <w:pPr>
+              <w:pStyle w:val="ListParagraph"/>
+              <w:numPr>
+                <w:ilvl w:val="0"/>
+                <w:numId w:val="5"/>
+              </w:numPr>
+              <w:cnfStyle w:val="000000100000" w:firstRow="0" w:lastRow="0" w:firstColumn="0" w:lastColumn="0" w:oddVBand="0" w:evenVBand="0" w:oddHBand="1" w:evenHBand="0" w:firstRowFirstColumn="0" w:firstRowLastColumn="0" w:lastRowFirstColumn="0" w:lastRowLastColumn="0"/>
+              <w:rPr>
+                <w:rFonts w:ascii="Aptos Light" w:hAnsi="Aptos Light"/>
+                <w:sz w:val="28"/>
+                <w:szCs w:val="28"/>
+              </w:rPr>
+            </w:pPr>
+            <w:r>
+              <w:rPr>
+                <w:rFonts w:ascii="Aptos Light" w:hAnsi="Aptos Light"/>
+                <w:sz w:val="28"/>
+                <w:szCs w:val="28"/>
+              </w:rPr>
+              <w:t>Validate Master branch reflects both sets of changes.</w:t>
+            </w:r>
+          </w:p>
+        </w:tc>
+        <w:tc>
+          <w:tcPr>
+            <w:tcW w:w="1676" w:type="dxa"/>
+          </w:tcPr>
+          <w:p>
+            <w:pPr>
+              <w:cnfStyle w:val="000000100000" w:firstRow="0" w:lastRow="0" w:firstColumn="0" w:lastColumn="0" w:oddVBand="0" w:evenVBand="0" w:oddHBand="1" w:evenHBand="0" w:firstRowFirstColumn="0" w:firstRowLastColumn="0" w:lastRowFirstColumn="0" w:lastRowLastColumn="0"/>
+              <w:rPr>
+                <w:rFonts w:ascii="Aptos Light" w:hAnsi="Aptos Light"/>
+                <w:sz w:val="28"/>
+                <w:szCs w:val="28"/>
+              </w:rPr>
+            </w:pPr>
+            <w:r>
+              <w:rPr>
+                <w:rFonts w:ascii="Aptos Light" w:hAnsi="Aptos Light"/>
+                <w:sz w:val="28"/>
+                <w:szCs w:val="28"/>
+              </w:rPr>
+              <w:t>20 min</w:t>
+            </w:r>
+          </w:p>
+        </w:tc>
+        <w:tc>
+          <w:tcPr>
+            <w:tcW w:w="2442" w:type="dxa"/>
+          </w:tcPr>
+          <w:p>
+            <w:pPr>
+              <w:cnfStyle w:val="000000100000" w:firstRow="0" w:lastRow="0" w:firstColumn="0" w:lastColumn="0" w:oddVBand="0" w:evenVBand="0" w:oddHBand="1" w:evenHBand="0" w:firstRowFirstColumn="0" w:firstRowLastColumn="0" w:lastRowFirstColumn="0" w:lastRowLastColumn="0"/>
+              <w:rPr>
+                <w:rFonts w:ascii="Aptos Light" w:hAnsi="Aptos Light"/>
+                <w:sz w:val="28"/>
+                <w:szCs w:val="28"/>
+              </w:rPr>
+            </w:pPr>
+            <w:r>
+              <w:rPr>
+                <w:rFonts w:ascii="Aptos Light" w:hAnsi="Aptos Light"/>
+                <w:sz w:val="28"/>
+                <w:szCs w:val="28"/>
+              </w:rPr>
+              <w:t>Both PRs approved and merged.</w:t>
+            </w:r>
+          </w:p>
+          <w:p>
+            <w:pPr>
+              <w:cnfStyle w:val="000000100000" w:firstRow="0" w:lastRow="0" w:firstColumn="0" w:lastColumn="0" w:oddVBand="0" w:evenVBand="0" w:oddHBand="1" w:evenHBand="0" w:firstRowFirstColumn="0" w:firstRowLastColumn="0" w:lastRowFirstColumn="0" w:lastRowLastColumn="0"/>
+              <w:rPr>
+                <w:rFonts w:ascii="Aptos Light" w:hAnsi="Aptos Light"/>
+                <w:sz w:val="28"/>
+                <w:szCs w:val="28"/>
+              </w:rPr>
+            </w:pPr>
+          </w:p>
+          <w:p>
+            <w:pPr>
+              <w:cnfStyle w:val="000000100000" w:firstRow="0" w:lastRow="0" w:firstColumn="0" w:lastColumn="0" w:oddVBand="0" w:evenVBand="0" w:oddHBand="1" w:evenHBand="0" w:firstRowFirstColumn="0" w:firstRowLastColumn="0" w:lastRowFirstColumn="0" w:lastRowLastColumn="0"/>
+              <w:rPr>
+                <w:rFonts w:ascii="Aptos Light" w:hAnsi="Aptos Light"/>
+                <w:sz w:val="28"/>
+                <w:szCs w:val="28"/>
+              </w:rPr>
+            </w:pPr>
+            <w:r>
+              <w:rPr>
+                <w:rFonts w:ascii="Aptos Light" w:hAnsi="Aptos Light"/>
+                <w:sz w:val="28"/>
+                <w:szCs w:val="28"/>
+              </w:rPr>
+              <w:t>Master branch updated with all changes.</w:t>
             </w:r>
           </w:p>
         </w:tc>
@@ -2273,13 +3451,31 @@
     <w:p>
       <w:pPr>
         <w:rPr>
+          <w:rFonts w:ascii="Avenir Next LT Pro" w:hAnsi="Avenir Next LT Pro"/>
+        </w:rPr>
+      </w:pPr>
+    </w:p>
+    <w:p/>
+    <w:p/>
+    <w:p>
+      <w:pPr>
+        <w:rPr>
           <w:rFonts w:ascii="Aptos Light" w:hAnsi="Aptos Light"/>
+        </w:rPr>
+      </w:pPr>
+    </w:p>
+    <w:p>
+      <w:pPr>
+        <w:rPr>
+          <w:rFonts w:ascii="Aptos Light" w:hAnsi="Aptos Light"/>
+          <w:sz w:val="28"/>
+          <w:szCs w:val="28"/>
         </w:rPr>
       </w:pPr>
     </w:p>
     <w:sectPr>
       <w:pgSz w:w="12240" w:h="15840"/>
-      <w:pgMar w:top="1440" w:right="1440" w:bottom="1440" w:left="1440" w:header="708" w:footer="708" w:gutter="0"/>
+      <w:pgMar w:top="720" w:right="720" w:bottom="720" w:left="720" w:header="708" w:footer="708" w:gutter="0"/>
       <w:pgNumType w:start="0"/>
       <w:cols w:space="708"/>
       <w:titlePg/>
@@ -2287,6 +3483,634 @@
     </w:sectPr>
   </w:body>
 </w:document>
+</file>
+
+<file path=word/numbering.xml><?xml version="1.0" encoding="utf-8"?>
+<w:numbering xmlns:wpc="http://schemas.microsoft.com/office/word/2010/wordprocessingCanvas" xmlns:cx="http://schemas.microsoft.com/office/drawing/2014/chartex" xmlns:cx1="http://schemas.microsoft.com/office/drawing/2015/9/8/chartex" xmlns:cx2="http://schemas.microsoft.com/office/drawing/2015/10/21/chartex" xmlns:cx3="http://schemas.microsoft.com/office/drawing/2016/5/9/chartex" xmlns:cx4="http://schemas.microsoft.com/office/drawing/2016/5/10/chartex" xmlns:cx5="http://schemas.microsoft.com/office/drawing/2016/5/11/chartex" xmlns:cx6="http://schemas.microsoft.com/office/drawing/2016/5/12/chartex" xmlns:cx7="http://schemas.microsoft.com/office/drawing/2016/5/13/chartex" xmlns:cx8="http://schemas.microsoft.com/office/drawing/2016/5/14/chartex" xmlns:mc="http://schemas.openxmlformats.org/markup-compatibility/2006" xmlns:aink="http://schemas.microsoft.com/office/drawing/2016/ink" xmlns:am3d="http://schemas.microsoft.com/office/drawing/2017/model3d" xmlns:o="urn:schemas-microsoft-com:office:office" xmlns:oel="http://schemas.microsoft.com/office/2019/extlst" xmlns:r="http://schemas.openxmlformats.org/officeDocument/2006/relationships" xmlns:m="http://schemas.openxmlformats.org/officeDocument/2006/math" xmlns:v="urn:schemas-microsoft-com:vml" xmlns:wp14="http://schemas.microsoft.com/office/word/2010/wordprocessingDrawing" xmlns:wp="http://schemas.openxmlformats.org/drawingml/2006/wordprocessingDrawing" xmlns:w10="urn:schemas-microsoft-com:office:word" xmlns:w="http://schemas.openxmlformats.org/wordprocessingml/2006/main" xmlns:w14="http://schemas.microsoft.com/office/word/2010/wordml" xmlns:w15="http://schemas.microsoft.com/office/word/2012/wordml" xmlns:w16cex="http://schemas.microsoft.com/office/word/2018/wordml/cex" xmlns:w16cid="http://schemas.microsoft.com/office/word/2016/wordml/cid" xmlns:w16="http://schemas.microsoft.com/office/word/2018/wordml" xmlns:w16du="http://schemas.microsoft.com/office/word/2023/wordml/word16du" xmlns:w16sdtdh="http://schemas.microsoft.com/office/word/2020/wordml/sdtdatahash" xmlns:w16sdtfl="http://schemas.microsoft.com/office/word/2024/wordml/sdtformatlock" xmlns:w16se="http://schemas.microsoft.com/office/word/2015/wordml/symex" xmlns:wpg="http://schemas.microsoft.com/office/word/2010/wordprocessingGroup" xmlns:wpi="http://schemas.microsoft.com/office/word/2010/wordprocessingInk" xmlns:wne="http://schemas.microsoft.com/office/word/2006/wordml" xmlns:wps="http://schemas.microsoft.com/office/word/2010/wordprocessingShape" mc:Ignorable="w14 w15 w16se w16cid w16 w16cex w16sdtdh w16sdtfl w16du wp14">
+  <w:abstractNum w:abstractNumId="0" w15:restartNumberingAfterBreak="0">
+    <w:nsid w:val="00283863"/>
+    <w:multiLevelType w:val="hybridMultilevel"/>
+    <w:tmpl w:val="ED069E22"/>
+    <w:lvl w:ilvl="0" w:tplc="080A000F">
+      <w:start w:val="1"/>
+      <w:numFmt w:val="decimal"/>
+      <w:lvlText w:val="%1."/>
+      <w:lvlJc w:val="left"/>
+      <w:pPr>
+        <w:ind w:left="720" w:hanging="360"/>
+      </w:pPr>
+    </w:lvl>
+    <w:lvl w:ilvl="1" w:tplc="080A0019" w:tentative="1">
+      <w:start w:val="1"/>
+      <w:numFmt w:val="lowerLetter"/>
+      <w:lvlText w:val="%2."/>
+      <w:lvlJc w:val="left"/>
+      <w:pPr>
+        <w:ind w:left="1440" w:hanging="360"/>
+      </w:pPr>
+    </w:lvl>
+    <w:lvl w:ilvl="2" w:tplc="080A001B" w:tentative="1">
+      <w:start w:val="1"/>
+      <w:numFmt w:val="lowerRoman"/>
+      <w:lvlText w:val="%3."/>
+      <w:lvlJc w:val="right"/>
+      <w:pPr>
+        <w:ind w:left="2160" w:hanging="180"/>
+      </w:pPr>
+    </w:lvl>
+    <w:lvl w:ilvl="3" w:tplc="080A000F" w:tentative="1">
+      <w:start w:val="1"/>
+      <w:numFmt w:val="decimal"/>
+      <w:lvlText w:val="%4."/>
+      <w:lvlJc w:val="left"/>
+      <w:pPr>
+        <w:ind w:left="2880" w:hanging="360"/>
+      </w:pPr>
+    </w:lvl>
+    <w:lvl w:ilvl="4" w:tplc="080A0019" w:tentative="1">
+      <w:start w:val="1"/>
+      <w:numFmt w:val="lowerLetter"/>
+      <w:lvlText w:val="%5."/>
+      <w:lvlJc w:val="left"/>
+      <w:pPr>
+        <w:ind w:left="3600" w:hanging="360"/>
+      </w:pPr>
+    </w:lvl>
+    <w:lvl w:ilvl="5" w:tplc="080A001B" w:tentative="1">
+      <w:start w:val="1"/>
+      <w:numFmt w:val="lowerRoman"/>
+      <w:lvlText w:val="%6."/>
+      <w:lvlJc w:val="right"/>
+      <w:pPr>
+        <w:ind w:left="4320" w:hanging="180"/>
+      </w:pPr>
+    </w:lvl>
+    <w:lvl w:ilvl="6" w:tplc="080A000F" w:tentative="1">
+      <w:start w:val="1"/>
+      <w:numFmt w:val="decimal"/>
+      <w:lvlText w:val="%7."/>
+      <w:lvlJc w:val="left"/>
+      <w:pPr>
+        <w:ind w:left="5040" w:hanging="360"/>
+      </w:pPr>
+    </w:lvl>
+    <w:lvl w:ilvl="7" w:tplc="080A0019" w:tentative="1">
+      <w:start w:val="1"/>
+      <w:numFmt w:val="lowerLetter"/>
+      <w:lvlText w:val="%8."/>
+      <w:lvlJc w:val="left"/>
+      <w:pPr>
+        <w:ind w:left="5760" w:hanging="360"/>
+      </w:pPr>
+    </w:lvl>
+    <w:lvl w:ilvl="8" w:tplc="080A001B" w:tentative="1">
+      <w:start w:val="1"/>
+      <w:numFmt w:val="lowerRoman"/>
+      <w:lvlText w:val="%9."/>
+      <w:lvlJc w:val="right"/>
+      <w:pPr>
+        <w:ind w:left="6480" w:hanging="180"/>
+      </w:pPr>
+    </w:lvl>
+  </w:abstractNum>
+  <w:abstractNum w:abstractNumId="1" w15:restartNumberingAfterBreak="0">
+    <w:nsid w:val="21161442"/>
+    <w:multiLevelType w:val="hybridMultilevel"/>
+    <w:tmpl w:val="B600D670"/>
+    <w:lvl w:ilvl="0" w:tplc="080A000F">
+      <w:start w:val="1"/>
+      <w:numFmt w:val="decimal"/>
+      <w:lvlText w:val="%1."/>
+      <w:lvlJc w:val="left"/>
+      <w:pPr>
+        <w:ind w:left="720" w:hanging="360"/>
+      </w:pPr>
+    </w:lvl>
+    <w:lvl w:ilvl="1" w:tplc="080A0019" w:tentative="1">
+      <w:start w:val="1"/>
+      <w:numFmt w:val="lowerLetter"/>
+      <w:lvlText w:val="%2."/>
+      <w:lvlJc w:val="left"/>
+      <w:pPr>
+        <w:ind w:left="1440" w:hanging="360"/>
+      </w:pPr>
+    </w:lvl>
+    <w:lvl w:ilvl="2" w:tplc="080A001B" w:tentative="1">
+      <w:start w:val="1"/>
+      <w:numFmt w:val="lowerRoman"/>
+      <w:lvlText w:val="%3."/>
+      <w:lvlJc w:val="right"/>
+      <w:pPr>
+        <w:ind w:left="2160" w:hanging="180"/>
+      </w:pPr>
+    </w:lvl>
+    <w:lvl w:ilvl="3" w:tplc="080A000F" w:tentative="1">
+      <w:start w:val="1"/>
+      <w:numFmt w:val="decimal"/>
+      <w:lvlText w:val="%4."/>
+      <w:lvlJc w:val="left"/>
+      <w:pPr>
+        <w:ind w:left="2880" w:hanging="360"/>
+      </w:pPr>
+    </w:lvl>
+    <w:lvl w:ilvl="4" w:tplc="080A0019" w:tentative="1">
+      <w:start w:val="1"/>
+      <w:numFmt w:val="lowerLetter"/>
+      <w:lvlText w:val="%5."/>
+      <w:lvlJc w:val="left"/>
+      <w:pPr>
+        <w:ind w:left="3600" w:hanging="360"/>
+      </w:pPr>
+    </w:lvl>
+    <w:lvl w:ilvl="5" w:tplc="080A001B" w:tentative="1">
+      <w:start w:val="1"/>
+      <w:numFmt w:val="lowerRoman"/>
+      <w:lvlText w:val="%6."/>
+      <w:lvlJc w:val="right"/>
+      <w:pPr>
+        <w:ind w:left="4320" w:hanging="180"/>
+      </w:pPr>
+    </w:lvl>
+    <w:lvl w:ilvl="6" w:tplc="080A000F" w:tentative="1">
+      <w:start w:val="1"/>
+      <w:numFmt w:val="decimal"/>
+      <w:lvlText w:val="%7."/>
+      <w:lvlJc w:val="left"/>
+      <w:pPr>
+        <w:ind w:left="5040" w:hanging="360"/>
+      </w:pPr>
+    </w:lvl>
+    <w:lvl w:ilvl="7" w:tplc="080A0019" w:tentative="1">
+      <w:start w:val="1"/>
+      <w:numFmt w:val="lowerLetter"/>
+      <w:lvlText w:val="%8."/>
+      <w:lvlJc w:val="left"/>
+      <w:pPr>
+        <w:ind w:left="5760" w:hanging="360"/>
+      </w:pPr>
+    </w:lvl>
+    <w:lvl w:ilvl="8" w:tplc="080A001B" w:tentative="1">
+      <w:start w:val="1"/>
+      <w:numFmt w:val="lowerRoman"/>
+      <w:lvlText w:val="%9."/>
+      <w:lvlJc w:val="right"/>
+      <w:pPr>
+        <w:ind w:left="6480" w:hanging="180"/>
+      </w:pPr>
+    </w:lvl>
+  </w:abstractNum>
+  <w:abstractNum w:abstractNumId="2" w15:restartNumberingAfterBreak="0">
+    <w:nsid w:val="2B9F22BA"/>
+    <w:multiLevelType w:val="hybridMultilevel"/>
+    <w:tmpl w:val="E648DBCC"/>
+    <w:lvl w:ilvl="0" w:tplc="080A000F">
+      <w:start w:val="1"/>
+      <w:numFmt w:val="decimal"/>
+      <w:lvlText w:val="%1."/>
+      <w:lvlJc w:val="left"/>
+      <w:pPr>
+        <w:ind w:left="720" w:hanging="360"/>
+      </w:pPr>
+    </w:lvl>
+    <w:lvl w:ilvl="1" w:tplc="080A0019" w:tentative="1">
+      <w:start w:val="1"/>
+      <w:numFmt w:val="lowerLetter"/>
+      <w:lvlText w:val="%2."/>
+      <w:lvlJc w:val="left"/>
+      <w:pPr>
+        <w:ind w:left="1440" w:hanging="360"/>
+      </w:pPr>
+    </w:lvl>
+    <w:lvl w:ilvl="2" w:tplc="080A001B" w:tentative="1">
+      <w:start w:val="1"/>
+      <w:numFmt w:val="lowerRoman"/>
+      <w:lvlText w:val="%3."/>
+      <w:lvlJc w:val="right"/>
+      <w:pPr>
+        <w:ind w:left="2160" w:hanging="180"/>
+      </w:pPr>
+    </w:lvl>
+    <w:lvl w:ilvl="3" w:tplc="080A000F" w:tentative="1">
+      <w:start w:val="1"/>
+      <w:numFmt w:val="decimal"/>
+      <w:lvlText w:val="%4."/>
+      <w:lvlJc w:val="left"/>
+      <w:pPr>
+        <w:ind w:left="2880" w:hanging="360"/>
+      </w:pPr>
+    </w:lvl>
+    <w:lvl w:ilvl="4" w:tplc="080A0019" w:tentative="1">
+      <w:start w:val="1"/>
+      <w:numFmt w:val="lowerLetter"/>
+      <w:lvlText w:val="%5."/>
+      <w:lvlJc w:val="left"/>
+      <w:pPr>
+        <w:ind w:left="3600" w:hanging="360"/>
+      </w:pPr>
+    </w:lvl>
+    <w:lvl w:ilvl="5" w:tplc="080A001B" w:tentative="1">
+      <w:start w:val="1"/>
+      <w:numFmt w:val="lowerRoman"/>
+      <w:lvlText w:val="%6."/>
+      <w:lvlJc w:val="right"/>
+      <w:pPr>
+        <w:ind w:left="4320" w:hanging="180"/>
+      </w:pPr>
+    </w:lvl>
+    <w:lvl w:ilvl="6" w:tplc="080A000F" w:tentative="1">
+      <w:start w:val="1"/>
+      <w:numFmt w:val="decimal"/>
+      <w:lvlText w:val="%7."/>
+      <w:lvlJc w:val="left"/>
+      <w:pPr>
+        <w:ind w:left="5040" w:hanging="360"/>
+      </w:pPr>
+    </w:lvl>
+    <w:lvl w:ilvl="7" w:tplc="080A0019" w:tentative="1">
+      <w:start w:val="1"/>
+      <w:numFmt w:val="lowerLetter"/>
+      <w:lvlText w:val="%8."/>
+      <w:lvlJc w:val="left"/>
+      <w:pPr>
+        <w:ind w:left="5760" w:hanging="360"/>
+      </w:pPr>
+    </w:lvl>
+    <w:lvl w:ilvl="8" w:tplc="080A001B" w:tentative="1">
+      <w:start w:val="1"/>
+      <w:numFmt w:val="lowerRoman"/>
+      <w:lvlText w:val="%9."/>
+      <w:lvlJc w:val="right"/>
+      <w:pPr>
+        <w:ind w:left="6480" w:hanging="180"/>
+      </w:pPr>
+    </w:lvl>
+  </w:abstractNum>
+  <w:abstractNum w:abstractNumId="3" w15:restartNumberingAfterBreak="0">
+    <w:nsid w:val="69744861"/>
+    <w:multiLevelType w:val="hybridMultilevel"/>
+    <w:tmpl w:val="E4448410"/>
+    <w:lvl w:ilvl="0" w:tplc="080A000F">
+      <w:start w:val="1"/>
+      <w:numFmt w:val="decimal"/>
+      <w:lvlText w:val="%1."/>
+      <w:lvlJc w:val="left"/>
+      <w:pPr>
+        <w:ind w:left="720" w:hanging="360"/>
+      </w:pPr>
+    </w:lvl>
+    <w:lvl w:ilvl="1" w:tplc="080A0019" w:tentative="1">
+      <w:start w:val="1"/>
+      <w:numFmt w:val="lowerLetter"/>
+      <w:lvlText w:val="%2."/>
+      <w:lvlJc w:val="left"/>
+      <w:pPr>
+        <w:ind w:left="1440" w:hanging="360"/>
+      </w:pPr>
+    </w:lvl>
+    <w:lvl w:ilvl="2" w:tplc="080A001B" w:tentative="1">
+      <w:start w:val="1"/>
+      <w:numFmt w:val="lowerRoman"/>
+      <w:lvlText w:val="%3."/>
+      <w:lvlJc w:val="right"/>
+      <w:pPr>
+        <w:ind w:left="2160" w:hanging="180"/>
+      </w:pPr>
+    </w:lvl>
+    <w:lvl w:ilvl="3" w:tplc="080A000F" w:tentative="1">
+      <w:start w:val="1"/>
+      <w:numFmt w:val="decimal"/>
+      <w:lvlText w:val="%4."/>
+      <w:lvlJc w:val="left"/>
+      <w:pPr>
+        <w:ind w:left="2880" w:hanging="360"/>
+      </w:pPr>
+    </w:lvl>
+    <w:lvl w:ilvl="4" w:tplc="080A0019" w:tentative="1">
+      <w:start w:val="1"/>
+      <w:numFmt w:val="lowerLetter"/>
+      <w:lvlText w:val="%5."/>
+      <w:lvlJc w:val="left"/>
+      <w:pPr>
+        <w:ind w:left="3600" w:hanging="360"/>
+      </w:pPr>
+    </w:lvl>
+    <w:lvl w:ilvl="5" w:tplc="080A001B" w:tentative="1">
+      <w:start w:val="1"/>
+      <w:numFmt w:val="lowerRoman"/>
+      <w:lvlText w:val="%6."/>
+      <w:lvlJc w:val="right"/>
+      <w:pPr>
+        <w:ind w:left="4320" w:hanging="180"/>
+      </w:pPr>
+    </w:lvl>
+    <w:lvl w:ilvl="6" w:tplc="080A000F" w:tentative="1">
+      <w:start w:val="1"/>
+      <w:numFmt w:val="decimal"/>
+      <w:lvlText w:val="%7."/>
+      <w:lvlJc w:val="left"/>
+      <w:pPr>
+        <w:ind w:left="5040" w:hanging="360"/>
+      </w:pPr>
+    </w:lvl>
+    <w:lvl w:ilvl="7" w:tplc="080A0019" w:tentative="1">
+      <w:start w:val="1"/>
+      <w:numFmt w:val="lowerLetter"/>
+      <w:lvlText w:val="%8."/>
+      <w:lvlJc w:val="left"/>
+      <w:pPr>
+        <w:ind w:left="5760" w:hanging="360"/>
+      </w:pPr>
+    </w:lvl>
+    <w:lvl w:ilvl="8" w:tplc="080A001B" w:tentative="1">
+      <w:start w:val="1"/>
+      <w:numFmt w:val="lowerRoman"/>
+      <w:lvlText w:val="%9."/>
+      <w:lvlJc w:val="right"/>
+      <w:pPr>
+        <w:ind w:left="6480" w:hanging="180"/>
+      </w:pPr>
+    </w:lvl>
+  </w:abstractNum>
+  <w:abstractNum w:abstractNumId="4" w15:restartNumberingAfterBreak="0">
+    <w:nsid w:val="75550062"/>
+    <w:multiLevelType w:val="hybridMultilevel"/>
+    <w:tmpl w:val="BB903234"/>
+    <w:lvl w:ilvl="0" w:tplc="080A000F">
+      <w:start w:val="1"/>
+      <w:numFmt w:val="decimal"/>
+      <w:lvlText w:val="%1."/>
+      <w:lvlJc w:val="left"/>
+      <w:pPr>
+        <w:ind w:left="720" w:hanging="360"/>
+      </w:pPr>
+    </w:lvl>
+    <w:lvl w:ilvl="1" w:tplc="080A0019" w:tentative="1">
+      <w:start w:val="1"/>
+      <w:numFmt w:val="lowerLetter"/>
+      <w:lvlText w:val="%2."/>
+      <w:lvlJc w:val="left"/>
+      <w:pPr>
+        <w:ind w:left="1440" w:hanging="360"/>
+      </w:pPr>
+    </w:lvl>
+    <w:lvl w:ilvl="2" w:tplc="080A001B" w:tentative="1">
+      <w:start w:val="1"/>
+      <w:numFmt w:val="lowerRoman"/>
+      <w:lvlText w:val="%3."/>
+      <w:lvlJc w:val="right"/>
+      <w:pPr>
+        <w:ind w:left="2160" w:hanging="180"/>
+      </w:pPr>
+    </w:lvl>
+    <w:lvl w:ilvl="3" w:tplc="080A000F" w:tentative="1">
+      <w:start w:val="1"/>
+      <w:numFmt w:val="decimal"/>
+      <w:lvlText w:val="%4."/>
+      <w:lvlJc w:val="left"/>
+      <w:pPr>
+        <w:ind w:left="2880" w:hanging="360"/>
+      </w:pPr>
+    </w:lvl>
+    <w:lvl w:ilvl="4" w:tplc="080A0019" w:tentative="1">
+      <w:start w:val="1"/>
+      <w:numFmt w:val="lowerLetter"/>
+      <w:lvlText w:val="%5."/>
+      <w:lvlJc w:val="left"/>
+      <w:pPr>
+        <w:ind w:left="3600" w:hanging="360"/>
+      </w:pPr>
+    </w:lvl>
+    <w:lvl w:ilvl="5" w:tplc="080A001B" w:tentative="1">
+      <w:start w:val="1"/>
+      <w:numFmt w:val="lowerRoman"/>
+      <w:lvlText w:val="%6."/>
+      <w:lvlJc w:val="right"/>
+      <w:pPr>
+        <w:ind w:left="4320" w:hanging="180"/>
+      </w:pPr>
+    </w:lvl>
+    <w:lvl w:ilvl="6" w:tplc="080A000F" w:tentative="1">
+      <w:start w:val="1"/>
+      <w:numFmt w:val="decimal"/>
+      <w:lvlText w:val="%7."/>
+      <w:lvlJc w:val="left"/>
+      <w:pPr>
+        <w:ind w:left="5040" w:hanging="360"/>
+      </w:pPr>
+    </w:lvl>
+    <w:lvl w:ilvl="7" w:tplc="080A0019" w:tentative="1">
+      <w:start w:val="1"/>
+      <w:numFmt w:val="lowerLetter"/>
+      <w:lvlText w:val="%8."/>
+      <w:lvlJc w:val="left"/>
+      <w:pPr>
+        <w:ind w:left="5760" w:hanging="360"/>
+      </w:pPr>
+    </w:lvl>
+    <w:lvl w:ilvl="8" w:tplc="080A001B" w:tentative="1">
+      <w:start w:val="1"/>
+      <w:numFmt w:val="lowerRoman"/>
+      <w:lvlText w:val="%9."/>
+      <w:lvlJc w:val="right"/>
+      <w:pPr>
+        <w:ind w:left="6480" w:hanging="180"/>
+      </w:pPr>
+    </w:lvl>
+  </w:abstractNum>
+  <w:abstractNum w:abstractNumId="5" w15:restartNumberingAfterBreak="0">
+    <w:nsid w:val="778D2433"/>
+    <w:multiLevelType w:val="hybridMultilevel"/>
+    <w:tmpl w:val="C4C06B52"/>
+    <w:lvl w:ilvl="0" w:tplc="080A000F">
+      <w:start w:val="1"/>
+      <w:numFmt w:val="decimal"/>
+      <w:lvlText w:val="%1."/>
+      <w:lvlJc w:val="left"/>
+      <w:pPr>
+        <w:ind w:left="720" w:hanging="360"/>
+      </w:pPr>
+    </w:lvl>
+    <w:lvl w:ilvl="1" w:tplc="080A0019" w:tentative="1">
+      <w:start w:val="1"/>
+      <w:numFmt w:val="lowerLetter"/>
+      <w:lvlText w:val="%2."/>
+      <w:lvlJc w:val="left"/>
+      <w:pPr>
+        <w:ind w:left="1440" w:hanging="360"/>
+      </w:pPr>
+    </w:lvl>
+    <w:lvl w:ilvl="2" w:tplc="080A001B" w:tentative="1">
+      <w:start w:val="1"/>
+      <w:numFmt w:val="lowerRoman"/>
+      <w:lvlText w:val="%3."/>
+      <w:lvlJc w:val="right"/>
+      <w:pPr>
+        <w:ind w:left="2160" w:hanging="180"/>
+      </w:pPr>
+    </w:lvl>
+    <w:lvl w:ilvl="3" w:tplc="080A000F" w:tentative="1">
+      <w:start w:val="1"/>
+      <w:numFmt w:val="decimal"/>
+      <w:lvlText w:val="%4."/>
+      <w:lvlJc w:val="left"/>
+      <w:pPr>
+        <w:ind w:left="2880" w:hanging="360"/>
+      </w:pPr>
+    </w:lvl>
+    <w:lvl w:ilvl="4" w:tplc="080A0019" w:tentative="1">
+      <w:start w:val="1"/>
+      <w:numFmt w:val="lowerLetter"/>
+      <w:lvlText w:val="%5."/>
+      <w:lvlJc w:val="left"/>
+      <w:pPr>
+        <w:ind w:left="3600" w:hanging="360"/>
+      </w:pPr>
+    </w:lvl>
+    <w:lvl w:ilvl="5" w:tplc="080A001B" w:tentative="1">
+      <w:start w:val="1"/>
+      <w:numFmt w:val="lowerRoman"/>
+      <w:lvlText w:val="%6."/>
+      <w:lvlJc w:val="right"/>
+      <w:pPr>
+        <w:ind w:left="4320" w:hanging="180"/>
+      </w:pPr>
+    </w:lvl>
+    <w:lvl w:ilvl="6" w:tplc="080A000F" w:tentative="1">
+      <w:start w:val="1"/>
+      <w:numFmt w:val="decimal"/>
+      <w:lvlText w:val="%7."/>
+      <w:lvlJc w:val="left"/>
+      <w:pPr>
+        <w:ind w:left="5040" w:hanging="360"/>
+      </w:pPr>
+    </w:lvl>
+    <w:lvl w:ilvl="7" w:tplc="080A0019" w:tentative="1">
+      <w:start w:val="1"/>
+      <w:numFmt w:val="lowerLetter"/>
+      <w:lvlText w:val="%8."/>
+      <w:lvlJc w:val="left"/>
+      <w:pPr>
+        <w:ind w:left="5760" w:hanging="360"/>
+      </w:pPr>
+    </w:lvl>
+    <w:lvl w:ilvl="8" w:tplc="080A001B" w:tentative="1">
+      <w:start w:val="1"/>
+      <w:numFmt w:val="lowerRoman"/>
+      <w:lvlText w:val="%9."/>
+      <w:lvlJc w:val="right"/>
+      <w:pPr>
+        <w:ind w:left="6480" w:hanging="180"/>
+      </w:pPr>
+    </w:lvl>
+  </w:abstractNum>
+  <w:abstractNum w:abstractNumId="6" w15:restartNumberingAfterBreak="0">
+    <w:nsid w:val="7A36331E"/>
+    <w:multiLevelType w:val="hybridMultilevel"/>
+    <w:tmpl w:val="646E4198"/>
+    <w:lvl w:ilvl="0" w:tplc="080A000F">
+      <w:start w:val="1"/>
+      <w:numFmt w:val="decimal"/>
+      <w:lvlText w:val="%1."/>
+      <w:lvlJc w:val="left"/>
+      <w:pPr>
+        <w:ind w:left="720" w:hanging="360"/>
+      </w:pPr>
+    </w:lvl>
+    <w:lvl w:ilvl="1" w:tplc="080A0019" w:tentative="1">
+      <w:start w:val="1"/>
+      <w:numFmt w:val="lowerLetter"/>
+      <w:lvlText w:val="%2."/>
+      <w:lvlJc w:val="left"/>
+      <w:pPr>
+        <w:ind w:left="1440" w:hanging="360"/>
+      </w:pPr>
+    </w:lvl>
+    <w:lvl w:ilvl="2" w:tplc="080A001B" w:tentative="1">
+      <w:start w:val="1"/>
+      <w:numFmt w:val="lowerRoman"/>
+      <w:lvlText w:val="%3."/>
+      <w:lvlJc w:val="right"/>
+      <w:pPr>
+        <w:ind w:left="2160" w:hanging="180"/>
+      </w:pPr>
+    </w:lvl>
+    <w:lvl w:ilvl="3" w:tplc="080A000F" w:tentative="1">
+      <w:start w:val="1"/>
+      <w:numFmt w:val="decimal"/>
+      <w:lvlText w:val="%4."/>
+      <w:lvlJc w:val="left"/>
+      <w:pPr>
+        <w:ind w:left="2880" w:hanging="360"/>
+      </w:pPr>
+    </w:lvl>
+    <w:lvl w:ilvl="4" w:tplc="080A0019" w:tentative="1">
+      <w:start w:val="1"/>
+      <w:numFmt w:val="lowerLetter"/>
+      <w:lvlText w:val="%5."/>
+      <w:lvlJc w:val="left"/>
+      <w:pPr>
+        <w:ind w:left="3600" w:hanging="360"/>
+      </w:pPr>
+    </w:lvl>
+    <w:lvl w:ilvl="5" w:tplc="080A001B" w:tentative="1">
+      <w:start w:val="1"/>
+      <w:numFmt w:val="lowerRoman"/>
+      <w:lvlText w:val="%6."/>
+      <w:lvlJc w:val="right"/>
+      <w:pPr>
+        <w:ind w:left="4320" w:hanging="180"/>
+      </w:pPr>
+    </w:lvl>
+    <w:lvl w:ilvl="6" w:tplc="080A000F" w:tentative="1">
+      <w:start w:val="1"/>
+      <w:numFmt w:val="decimal"/>
+      <w:lvlText w:val="%7."/>
+      <w:lvlJc w:val="left"/>
+      <w:pPr>
+        <w:ind w:left="5040" w:hanging="360"/>
+      </w:pPr>
+    </w:lvl>
+    <w:lvl w:ilvl="7" w:tplc="080A0019" w:tentative="1">
+      <w:start w:val="1"/>
+      <w:numFmt w:val="lowerLetter"/>
+      <w:lvlText w:val="%8."/>
+      <w:lvlJc w:val="left"/>
+      <w:pPr>
+        <w:ind w:left="5760" w:hanging="360"/>
+      </w:pPr>
+    </w:lvl>
+    <w:lvl w:ilvl="8" w:tplc="080A001B" w:tentative="1">
+      <w:start w:val="1"/>
+      <w:numFmt w:val="lowerRoman"/>
+      <w:lvlText w:val="%9."/>
+      <w:lvlJc w:val="right"/>
+      <w:pPr>
+        <w:ind w:left="6480" w:hanging="180"/>
+      </w:pPr>
+    </w:lvl>
+  </w:abstractNum>
+  <w:num w:numId="1" w16cid:durableId="1079402933">
+    <w:abstractNumId w:val="1"/>
+  </w:num>
+  <w:num w:numId="2" w16cid:durableId="349838298">
+    <w:abstractNumId w:val="2"/>
+  </w:num>
+  <w:num w:numId="3" w16cid:durableId="1453209192">
+    <w:abstractNumId w:val="3"/>
+  </w:num>
+  <w:num w:numId="4" w16cid:durableId="529345838">
+    <w:abstractNumId w:val="6"/>
+  </w:num>
+  <w:num w:numId="5" w16cid:durableId="1722945506">
+    <w:abstractNumId w:val="4"/>
+  </w:num>
+  <w:num w:numId="6" w16cid:durableId="1269462660">
+    <w:abstractNumId w:val="0"/>
+  </w:num>
+  <w:num w:numId="7" w16cid:durableId="1480726455">
+    <w:abstractNumId w:val="5"/>
+  </w:num>
+</w:numbering>
 </file>
 
 <file path=word/styles.xml><?xml version="1.0" encoding="utf-8"?>

</xml_diff>